<commit_message>
Implemented magix zoom trial and started building the carousel for the product thumb images.
</commit_message>
<xml_diff>
--- a/design docs/Use Cases - Custom Product Page - Working Copy.docx
+++ b/design docs/Use Cases - Custom Product Page - Working Copy.docx
@@ -2815,25 +2815,7 @@
                 <w:sz w:val="20"/>
                 <w:szCs w:val="20"/>
               </w:rPr>
-              <w:t xml:space="preserve">Increase space between </w:t>
-            </w:r>
-            <w:proofErr w:type="spellStart"/>
-            <w:r>
-              <w:rPr>
-                <w:rFonts w:ascii="Arial" w:hAnsi="Arial" w:cs="Arial"/>
-                <w:sz w:val="20"/>
-                <w:szCs w:val="20"/>
-              </w:rPr>
-              <w:t>Prev</w:t>
-            </w:r>
-            <w:proofErr w:type="spellEnd"/>
-            <w:r>
-              <w:rPr>
-                <w:rFonts w:ascii="Arial" w:hAnsi="Arial" w:cs="Arial"/>
-                <w:sz w:val="20"/>
-                <w:szCs w:val="20"/>
-              </w:rPr>
-              <w:t>/Next buttons</w:t>
+              <w:t>Increase space between Prev/Next buttons</w:t>
             </w:r>
           </w:p>
         </w:tc>
@@ -3281,49 +3263,15 @@
                 <w:szCs w:val="20"/>
               </w:rPr>
             </w:pPr>
-            <w:proofErr w:type="spellStart"/>
-            <w:r>
-              <w:rPr>
-                <w:rFonts w:ascii="Arial" w:hAnsi="Arial" w:cs="Arial"/>
-                <w:bCs/>
-                <w:color w:val="000000"/>
-                <w:sz w:val="20"/>
-                <w:szCs w:val="20"/>
-              </w:rPr>
-              <w:t>AddThis</w:t>
-            </w:r>
-            <w:proofErr w:type="spellEnd"/>
-            <w:r>
-              <w:rPr>
-                <w:rFonts w:ascii="Arial" w:hAnsi="Arial" w:cs="Arial"/>
-                <w:bCs/>
-                <w:color w:val="000000"/>
-                <w:sz w:val="20"/>
-                <w:szCs w:val="20"/>
-              </w:rPr>
-              <w:t xml:space="preserve"> buttons - The </w:t>
-            </w:r>
-            <w:proofErr w:type="spellStart"/>
-            <w:r>
-              <w:rPr>
-                <w:rFonts w:ascii="Arial" w:hAnsi="Arial" w:cs="Arial"/>
-                <w:bCs/>
-                <w:color w:val="000000"/>
-                <w:sz w:val="20"/>
-                <w:szCs w:val="20"/>
-              </w:rPr>
-              <w:t>AddThis</w:t>
-            </w:r>
-            <w:proofErr w:type="spellEnd"/>
-            <w:r>
-              <w:rPr>
-                <w:rFonts w:ascii="Arial" w:hAnsi="Arial" w:cs="Arial"/>
-                <w:bCs/>
-                <w:color w:val="000000"/>
-                <w:sz w:val="20"/>
-                <w:szCs w:val="20"/>
-              </w:rPr>
-              <w:t xml:space="preserve"> functionality shall be incorporated.  See </w:t>
+            <w:r>
+              <w:rPr>
+                <w:rFonts w:ascii="Arial" w:hAnsi="Arial" w:cs="Arial"/>
+                <w:bCs/>
+                <w:color w:val="000000"/>
+                <w:sz w:val="20"/>
+                <w:szCs w:val="20"/>
+              </w:rPr>
+              <w:t xml:space="preserve">AddThis buttons - The AddThis functionality shall be incorporated.  See </w:t>
             </w:r>
             <w:hyperlink r:id="rId10" w:history="1">
               <w:r>
@@ -3560,25 +3508,7 @@
                             <w:sz w:val="15"/>
                             <w:szCs w:val="15"/>
                           </w:rPr>
-                          <w:t>"text/</w:t>
-                        </w:r>
-                        <w:proofErr w:type="spellStart"/>
-                        <w:r>
-                          <w:rPr>
-                            <w:rStyle w:val="atv1"/>
-                            <w:sz w:val="15"/>
-                            <w:szCs w:val="15"/>
-                          </w:rPr>
-                          <w:t>javascript</w:t>
-                        </w:r>
-                        <w:proofErr w:type="spellEnd"/>
-                        <w:r>
-                          <w:rPr>
-                            <w:rStyle w:val="atv1"/>
-                            <w:sz w:val="15"/>
-                            <w:szCs w:val="15"/>
-                          </w:rPr>
-                          <w:t>"</w:t>
+                          <w:t>"text/javascript"</w:t>
                         </w:r>
                         <w:r>
                           <w:rPr>
@@ -3606,7 +3536,6 @@
                           <w:tab/>
                           <w:t> </w:t>
                         </w:r>
-                        <w:proofErr w:type="spellStart"/>
                         <w:r>
                           <w:rPr>
                             <w:rStyle w:val="kwd1"/>
@@ -3615,32 +3544,13 @@
                           </w:rPr>
                           <w:t>var</w:t>
                         </w:r>
-                        <w:proofErr w:type="spellEnd"/>
                         <w:r>
                           <w:rPr>
                             <w:rStyle w:val="pln1"/>
                             <w:sz w:val="15"/>
                             <w:szCs w:val="15"/>
                           </w:rPr>
-                          <w:t xml:space="preserve"> </w:t>
-                        </w:r>
-                        <w:proofErr w:type="spellStart"/>
-                        <w:r>
-                          <w:rPr>
-                            <w:rStyle w:val="pln1"/>
-                            <w:sz w:val="15"/>
-                            <w:szCs w:val="15"/>
-                          </w:rPr>
-                          <w:t>addthis_config</w:t>
-                        </w:r>
-                        <w:proofErr w:type="spellEnd"/>
-                        <w:r>
-                          <w:rPr>
-                            <w:rStyle w:val="pln1"/>
-                            <w:sz w:val="15"/>
-                            <w:szCs w:val="15"/>
-                          </w:rPr>
-                          <w:t xml:space="preserve"> </w:t>
+                          <w:t xml:space="preserve"> addthis_config </w:t>
                         </w:r>
                         <w:r>
                           <w:rPr>
@@ -3672,25 +3582,7 @@
                             <w:sz w:val="15"/>
                             <w:szCs w:val="15"/>
                           </w:rPr>
-                          <w:t>"</w:t>
-                        </w:r>
-                        <w:proofErr w:type="spellStart"/>
-                        <w:r>
-                          <w:rPr>
-                            <w:rStyle w:val="str1"/>
-                            <w:sz w:val="15"/>
-                            <w:szCs w:val="15"/>
-                          </w:rPr>
-                          <w:t>data_track_clickback</w:t>
-                        </w:r>
-                        <w:proofErr w:type="spellEnd"/>
-                        <w:r>
-                          <w:rPr>
-                            <w:rStyle w:val="str1"/>
-                            <w:sz w:val="15"/>
-                            <w:szCs w:val="15"/>
-                          </w:rPr>
-                          <w:t>"</w:t>
+                          <w:t>"data_track_clickback"</w:t>
                         </w:r>
                         <w:r>
                           <w:rPr>
@@ -3788,25 +3680,7 @@
                             <w:sz w:val="15"/>
                             <w:szCs w:val="15"/>
                           </w:rPr>
-                          <w:t>"text/</w:t>
-                        </w:r>
-                        <w:proofErr w:type="spellStart"/>
-                        <w:r>
-                          <w:rPr>
-                            <w:rStyle w:val="atv1"/>
-                            <w:sz w:val="15"/>
-                            <w:szCs w:val="15"/>
-                          </w:rPr>
-                          <w:t>javascript</w:t>
-                        </w:r>
-                        <w:proofErr w:type="spellEnd"/>
-                        <w:r>
-                          <w:rPr>
-                            <w:rStyle w:val="atv1"/>
-                            <w:sz w:val="15"/>
-                            <w:szCs w:val="15"/>
-                          </w:rPr>
-                          <w:t>"</w:t>
+                          <w:t>"text/javascript"</w:t>
                         </w:r>
                         <w:r>
                           <w:rPr>
@@ -3973,25 +3847,7 @@
                             <w:sz w:val="15"/>
                             <w:szCs w:val="11"/>
                           </w:rPr>
-                          <w:t xml:space="preserve">&lt;!-- </w:t>
-                        </w:r>
-                        <w:proofErr w:type="spellStart"/>
-                        <w:r>
-                          <w:rPr>
-                            <w:rStyle w:val="com1"/>
-                            <w:sz w:val="15"/>
-                            <w:szCs w:val="11"/>
-                          </w:rPr>
-                          <w:t>AddThis</w:t>
-                        </w:r>
-                        <w:proofErr w:type="spellEnd"/>
-                        <w:r>
-                          <w:rPr>
-                            <w:rStyle w:val="com1"/>
-                            <w:sz w:val="15"/>
-                            <w:szCs w:val="11"/>
-                          </w:rPr>
-                          <w:t xml:space="preserve"> Button BEGIN --&gt;</w:t>
+                          <w:t>&lt;!-- AddThis Button BEGIN --&gt;</w:t>
                         </w:r>
                         <w:r>
                           <w:rPr>
@@ -4048,43 +3904,7 @@
                             <w:sz w:val="15"/>
                             <w:szCs w:val="11"/>
                           </w:rPr>
-                          <w:t>"</w:t>
-                        </w:r>
-                        <w:proofErr w:type="spellStart"/>
-                        <w:r>
-                          <w:rPr>
-                            <w:rStyle w:val="atv1"/>
-                            <w:sz w:val="15"/>
-                            <w:szCs w:val="11"/>
-                          </w:rPr>
-                          <w:t>addthis_toolbox</w:t>
-                        </w:r>
-                        <w:proofErr w:type="spellEnd"/>
-                        <w:r>
-                          <w:rPr>
-                            <w:rStyle w:val="atv1"/>
-                            <w:sz w:val="15"/>
-                            <w:szCs w:val="11"/>
-                          </w:rPr>
-                          <w:t xml:space="preserve"> </w:t>
-                        </w:r>
-                        <w:proofErr w:type="spellStart"/>
-                        <w:r>
-                          <w:rPr>
-                            <w:rStyle w:val="atv1"/>
-                            <w:sz w:val="15"/>
-                            <w:szCs w:val="11"/>
-                          </w:rPr>
-                          <w:t>addthis_default_style</w:t>
-                        </w:r>
-                        <w:proofErr w:type="spellEnd"/>
-                        <w:r>
-                          <w:rPr>
-                            <w:rStyle w:val="atv1"/>
-                            <w:sz w:val="15"/>
-                            <w:szCs w:val="11"/>
-                          </w:rPr>
-                          <w:t xml:space="preserve"> addthis_32x32_style"</w:t>
+                          <w:t>"addthis_toolbox addthis_default_style addthis_32x32_style"</w:t>
                         </w:r>
                         <w:r>
                           <w:rPr>
@@ -4149,39 +3969,76 @@
                             <w:sz w:val="15"/>
                             <w:szCs w:val="11"/>
                           </w:rPr>
-                          <w:t>"</w:t>
+                          <w:t xml:space="preserve">"addthis_button_facebook_like" </w:t>
                         </w:r>
-                        <w:proofErr w:type="spellStart"/>
+                        <w:r>
+                          <w:rPr>
+                            <w:rStyle w:val="atn1"/>
+                            <w:sz w:val="15"/>
+                            <w:szCs w:val="11"/>
+                          </w:rPr>
+                          <w:t>fb:like:layout=</w:t>
+                        </w:r>
                         <w:r>
                           <w:rPr>
                             <w:rStyle w:val="atv1"/>
                             <w:sz w:val="15"/>
                             <w:szCs w:val="11"/>
                           </w:rPr>
-                          <w:t>addthis_button_facebook_like</w:t>
+                          <w:t>"button_count"</w:t>
                         </w:r>
-                        <w:proofErr w:type="spellEnd"/>
                         <w:r>
                           <w:rPr>
-                            <w:rStyle w:val="atv1"/>
+                            <w:rStyle w:val="tag1"/>
                             <w:sz w:val="15"/>
                             <w:szCs w:val="11"/>
                           </w:rPr>
-                          <w:t xml:space="preserve">" </w:t>
+                          <w:t>&gt;&lt;/a&gt;</w:t>
                         </w:r>
-                        <w:proofErr w:type="spellStart"/>
+                        <w:r>
+                          <w:rPr>
+                            <w:color w:val="000000"/>
+                            <w:sz w:val="15"/>
+                            <w:szCs w:val="11"/>
+                            <w:bdr w:val="none" w:sz="0" w:space="0" w:color="auto" w:frame="1"/>
+                          </w:rPr>
+                          <w:br/>
+                        </w:r>
+                        <w:r>
+                          <w:rPr>
+                            <w:rStyle w:val="pln1"/>
+                            <w:sz w:val="15"/>
+                            <w:szCs w:val="11"/>
+                          </w:rPr>
+                          <w:t> </w:t>
+                        </w:r>
+                        <w:r>
+                          <w:rPr>
+                            <w:rStyle w:val="tag1"/>
+                            <w:sz w:val="15"/>
+                            <w:szCs w:val="11"/>
+                          </w:rPr>
+                          <w:t>&lt;a</w:t>
+                        </w:r>
+                        <w:r>
+                          <w:rPr>
+                            <w:rStyle w:val="pln1"/>
+                            <w:sz w:val="15"/>
+                            <w:szCs w:val="11"/>
+                          </w:rPr>
+                          <w:t xml:space="preserve"> </w:t>
+                        </w:r>
                         <w:r>
                           <w:rPr>
                             <w:rStyle w:val="atn1"/>
                             <w:sz w:val="15"/>
                             <w:szCs w:val="11"/>
                           </w:rPr>
-                          <w:t>fb:like:layout</w:t>
+                          <w:t>class</w:t>
                         </w:r>
-                        <w:proofErr w:type="spellEnd"/>
                         <w:r>
                           <w:rPr>
-                            <w:rStyle w:val="atn1"/>
+                            <w:rStyle w:val="pun1"/>
                             <w:sz w:val="15"/>
                             <w:szCs w:val="11"/>
                           </w:rPr>
@@ -4193,18 +4050,81 @@
                             <w:sz w:val="15"/>
                             <w:szCs w:val="11"/>
                           </w:rPr>
-                          <w:t>"</w:t>
+                          <w:t>"addthis_button_tweet"</w:t>
                         </w:r>
-                        <w:proofErr w:type="spellStart"/>
+                        <w:r>
+                          <w:rPr>
+                            <w:rStyle w:val="tag1"/>
+                            <w:sz w:val="15"/>
+                            <w:szCs w:val="11"/>
+                          </w:rPr>
+                          <w:t>&gt;&lt;/a&gt;</w:t>
+                        </w:r>
+                        <w:r>
+                          <w:rPr>
+                            <w:color w:val="000000"/>
+                            <w:sz w:val="15"/>
+                            <w:szCs w:val="11"/>
+                            <w:bdr w:val="none" w:sz="0" w:space="0" w:color="auto" w:frame="1"/>
+                          </w:rPr>
+                          <w:br/>
+                        </w:r>
+                        <w:r>
+                          <w:rPr>
+                            <w:rStyle w:val="pln1"/>
+                            <w:sz w:val="15"/>
+                            <w:szCs w:val="11"/>
+                          </w:rPr>
+                          <w:t> </w:t>
+                        </w:r>
+                        <w:r>
+                          <w:rPr>
+                            <w:rStyle w:val="tag1"/>
+                            <w:sz w:val="15"/>
+                            <w:szCs w:val="11"/>
+                          </w:rPr>
+                          <w:t>&lt;a</w:t>
+                        </w:r>
+                        <w:r>
+                          <w:rPr>
+                            <w:rStyle w:val="pln1"/>
+                            <w:sz w:val="15"/>
+                            <w:szCs w:val="11"/>
+                          </w:rPr>
+                          <w:t xml:space="preserve"> </w:t>
+                        </w:r>
+                        <w:r>
+                          <w:rPr>
+                            <w:rStyle w:val="atn1"/>
+                            <w:sz w:val="15"/>
+                            <w:szCs w:val="11"/>
+                          </w:rPr>
+                          <w:t>class</w:t>
+                        </w:r>
+                        <w:r>
+                          <w:rPr>
+                            <w:rStyle w:val="pun1"/>
+                            <w:sz w:val="15"/>
+                            <w:szCs w:val="11"/>
+                          </w:rPr>
+                          <w:t>=</w:t>
+                        </w:r>
                         <w:r>
                           <w:rPr>
                             <w:rStyle w:val="atv1"/>
                             <w:sz w:val="15"/>
                             <w:szCs w:val="11"/>
                           </w:rPr>
-                          <w:t>button_count</w:t>
+                          <w:t>"addthis_button_</w:t>
                         </w:r>
-                        <w:proofErr w:type="spellEnd"/>
+                        <w:r>
+                          <w:rPr>
+                            <w:rStyle w:val="atv1"/>
+                            <w:sz w:val="15"/>
+                            <w:szCs w:val="11"/>
+                          </w:rPr>
+                          <w:t>pinterest_pinit</w:t>
+                        </w:r>
                         <w:r>
                           <w:rPr>
                             <w:rStyle w:val="atv1"/>
@@ -4276,217 +4196,7 @@
                             <w:sz w:val="15"/>
                             <w:szCs w:val="11"/>
                           </w:rPr>
-                          <w:t>"</w:t>
-                        </w:r>
-                        <w:proofErr w:type="spellStart"/>
-                        <w:r>
-                          <w:rPr>
-                            <w:rStyle w:val="atv1"/>
-                            <w:sz w:val="15"/>
-                            <w:szCs w:val="11"/>
-                          </w:rPr>
-                          <w:t>addthis_button_tweet</w:t>
-                        </w:r>
-                        <w:proofErr w:type="spellEnd"/>
-                        <w:r>
-                          <w:rPr>
-                            <w:rStyle w:val="atv1"/>
-                            <w:sz w:val="15"/>
-                            <w:szCs w:val="11"/>
-                          </w:rPr>
-                          <w:t>"</w:t>
-                        </w:r>
-                        <w:r>
-                          <w:rPr>
-                            <w:rStyle w:val="tag1"/>
-                            <w:sz w:val="15"/>
-                            <w:szCs w:val="11"/>
-                          </w:rPr>
-                          <w:t>&gt;&lt;/a&gt;</w:t>
-                        </w:r>
-                        <w:r>
-                          <w:rPr>
-                            <w:color w:val="000000"/>
-                            <w:sz w:val="15"/>
-                            <w:szCs w:val="11"/>
-                            <w:bdr w:val="none" w:sz="0" w:space="0" w:color="auto" w:frame="1"/>
-                          </w:rPr>
-                          <w:br/>
-                        </w:r>
-                        <w:r>
-                          <w:rPr>
-                            <w:rStyle w:val="pln1"/>
-                            <w:sz w:val="15"/>
-                            <w:szCs w:val="11"/>
-                          </w:rPr>
-                          <w:t> </w:t>
-                        </w:r>
-                        <w:r>
-                          <w:rPr>
-                            <w:rStyle w:val="tag1"/>
-                            <w:sz w:val="15"/>
-                            <w:szCs w:val="11"/>
-                          </w:rPr>
-                          <w:t>&lt;a</w:t>
-                        </w:r>
-                        <w:r>
-                          <w:rPr>
-                            <w:rStyle w:val="pln1"/>
-                            <w:sz w:val="15"/>
-                            <w:szCs w:val="11"/>
-                          </w:rPr>
-                          <w:t xml:space="preserve"> </w:t>
-                        </w:r>
-                        <w:r>
-                          <w:rPr>
-                            <w:rStyle w:val="atn1"/>
-                            <w:sz w:val="15"/>
-                            <w:szCs w:val="11"/>
-                          </w:rPr>
-                          <w:t>class</w:t>
-                        </w:r>
-                        <w:r>
-                          <w:rPr>
-                            <w:rStyle w:val="pun1"/>
-                            <w:sz w:val="15"/>
-                            <w:szCs w:val="11"/>
-                          </w:rPr>
-                          <w:t>=</w:t>
-                        </w:r>
-                        <w:r>
-                          <w:rPr>
-                            <w:rStyle w:val="atv1"/>
-                            <w:sz w:val="15"/>
-                            <w:szCs w:val="11"/>
-                          </w:rPr>
-                          <w:t>"</w:t>
-                        </w:r>
-                        <w:proofErr w:type="spellStart"/>
-                        <w:r>
-                          <w:rPr>
-                            <w:rStyle w:val="atv1"/>
-                            <w:sz w:val="15"/>
-                            <w:szCs w:val="11"/>
-                          </w:rPr>
-                          <w:t>addthis_button_</w:t>
-                        </w:r>
-                        <w:r>
-                          <w:rPr>
-                            <w:rStyle w:val="atv1"/>
-                            <w:sz w:val="15"/>
-                            <w:szCs w:val="11"/>
-                          </w:rPr>
-                          <w:t>pinterest_pinit</w:t>
-                        </w:r>
-                        <w:proofErr w:type="spellEnd"/>
-                        <w:r>
-                          <w:rPr>
-                            <w:rStyle w:val="atv1"/>
-                            <w:sz w:val="15"/>
-                            <w:szCs w:val="11"/>
-                          </w:rPr>
-                          <w:t>"</w:t>
-                        </w:r>
-                        <w:r>
-                          <w:rPr>
-                            <w:rStyle w:val="tag1"/>
-                            <w:sz w:val="15"/>
-                            <w:szCs w:val="11"/>
-                          </w:rPr>
-                          <w:t>&gt;&lt;/a&gt;</w:t>
-                        </w:r>
-                        <w:r>
-                          <w:rPr>
-                            <w:color w:val="000000"/>
-                            <w:sz w:val="15"/>
-                            <w:szCs w:val="11"/>
-                            <w:bdr w:val="none" w:sz="0" w:space="0" w:color="auto" w:frame="1"/>
-                          </w:rPr>
-                          <w:br/>
-                        </w:r>
-                        <w:r>
-                          <w:rPr>
-                            <w:rStyle w:val="pln1"/>
-                            <w:sz w:val="15"/>
-                            <w:szCs w:val="11"/>
-                          </w:rPr>
-                          <w:t> </w:t>
-                        </w:r>
-                        <w:r>
-                          <w:rPr>
-                            <w:rStyle w:val="tag1"/>
-                            <w:sz w:val="15"/>
-                            <w:szCs w:val="11"/>
-                          </w:rPr>
-                          <w:t>&lt;a</w:t>
-                        </w:r>
-                        <w:r>
-                          <w:rPr>
-                            <w:rStyle w:val="pln1"/>
-                            <w:sz w:val="15"/>
-                            <w:szCs w:val="11"/>
-                          </w:rPr>
-                          <w:t xml:space="preserve"> </w:t>
-                        </w:r>
-                        <w:r>
-                          <w:rPr>
-                            <w:rStyle w:val="atn1"/>
-                            <w:sz w:val="15"/>
-                            <w:szCs w:val="11"/>
-                          </w:rPr>
-                          <w:t>class</w:t>
-                        </w:r>
-                        <w:r>
-                          <w:rPr>
-                            <w:rStyle w:val="pun1"/>
-                            <w:sz w:val="15"/>
-                            <w:szCs w:val="11"/>
-                          </w:rPr>
-                          <w:t>=</w:t>
-                        </w:r>
-                        <w:r>
-                          <w:rPr>
-                            <w:rStyle w:val="atv1"/>
-                            <w:sz w:val="15"/>
-                            <w:szCs w:val="11"/>
-                          </w:rPr>
-                          <w:t>"</w:t>
-                        </w:r>
-                        <w:proofErr w:type="spellStart"/>
-                        <w:r>
-                          <w:rPr>
-                            <w:rStyle w:val="atv1"/>
-                            <w:sz w:val="15"/>
-                            <w:szCs w:val="11"/>
-                          </w:rPr>
-                          <w:t>addthis_counter</w:t>
-                        </w:r>
-                        <w:proofErr w:type="spellEnd"/>
-                        <w:r>
-                          <w:rPr>
-                            <w:rStyle w:val="atv1"/>
-                            <w:sz w:val="15"/>
-                            <w:szCs w:val="11"/>
-                          </w:rPr>
-                          <w:t xml:space="preserve"> </w:t>
-                        </w:r>
-                        <w:proofErr w:type="spellStart"/>
-                        <w:r>
-                          <w:rPr>
-                            <w:rStyle w:val="atv1"/>
-                            <w:sz w:val="15"/>
-                            <w:szCs w:val="11"/>
-                          </w:rPr>
-                          <w:t>addthis_pill_style</w:t>
-                        </w:r>
-                        <w:proofErr w:type="spellEnd"/>
-                        <w:r>
-                          <w:rPr>
-                            <w:rStyle w:val="atv1"/>
-                            <w:sz w:val="15"/>
-                            <w:szCs w:val="11"/>
-                          </w:rPr>
-                          <w:t>"</w:t>
+                          <w:t>"addthis_counter addthis_pill_style"</w:t>
                         </w:r>
                         <w:r>
                           <w:rPr>
@@ -4548,25 +4258,7 @@
                             <w:sz w:val="15"/>
                             <w:szCs w:val="11"/>
                           </w:rPr>
-                          <w:t xml:space="preserve">&lt;!-- </w:t>
-                        </w:r>
-                        <w:proofErr w:type="spellStart"/>
-                        <w:r>
-                          <w:rPr>
-                            <w:rStyle w:val="com1"/>
-                            <w:sz w:val="15"/>
-                            <w:szCs w:val="11"/>
-                          </w:rPr>
-                          <w:t>AddThis</w:t>
-                        </w:r>
-                        <w:proofErr w:type="spellEnd"/>
-                        <w:r>
-                          <w:rPr>
-                            <w:rStyle w:val="com1"/>
-                            <w:sz w:val="15"/>
-                            <w:szCs w:val="11"/>
-                          </w:rPr>
-                          <w:t xml:space="preserve"> Button END --&gt;</w:t>
+                          <w:t>&lt;!-- AddThis Button END --&gt;</w:t>
                         </w:r>
                       </w:p>
                     </w:txbxContent>
@@ -4595,29 +4287,7 @@
                 <w:szCs w:val="20"/>
               </w:rPr>
               <w:br/>
-              <w:t xml:space="preserve">Our </w:t>
-            </w:r>
-            <w:proofErr w:type="spellStart"/>
-            <w:r>
-              <w:rPr>
-                <w:rFonts w:ascii="Arial" w:hAnsi="Arial" w:cs="Arial"/>
-                <w:bCs/>
-                <w:color w:val="000000"/>
-                <w:sz w:val="20"/>
-                <w:szCs w:val="20"/>
-              </w:rPr>
-              <w:t>AddThis</w:t>
-            </w:r>
-            <w:proofErr w:type="spellEnd"/>
-            <w:r>
-              <w:rPr>
-                <w:rFonts w:ascii="Arial" w:hAnsi="Arial" w:cs="Arial"/>
-                <w:bCs/>
-                <w:color w:val="000000"/>
-                <w:sz w:val="20"/>
-                <w:szCs w:val="20"/>
-              </w:rPr>
-              <w:t xml:space="preserve"> Profile ID is </w:t>
+              <w:t xml:space="preserve">Our AddThis Profile ID is </w:t>
             </w:r>
             <w:r>
               <w:rPr>
@@ -4652,29 +4322,7 @@
                 <w:sz w:val="20"/>
                 <w:szCs w:val="20"/>
               </w:rPr>
-              <w:t xml:space="preserve">Self explanatory. Will likely need to use the add this </w:t>
-            </w:r>
-            <w:proofErr w:type="spellStart"/>
-            <w:r>
-              <w:rPr>
-                <w:rFonts w:ascii="Arial" w:hAnsi="Arial" w:cs="Arial"/>
-                <w:bCs/>
-                <w:color w:val="000000"/>
-                <w:sz w:val="20"/>
-                <w:szCs w:val="20"/>
-              </w:rPr>
-              <w:t>socialLinks</w:t>
-            </w:r>
-            <w:proofErr w:type="spellEnd"/>
-            <w:r>
-              <w:rPr>
-                <w:rFonts w:ascii="Arial" w:hAnsi="Arial" w:cs="Arial"/>
-                <w:bCs/>
-                <w:color w:val="000000"/>
-                <w:sz w:val="20"/>
-                <w:szCs w:val="20"/>
-              </w:rPr>
-              <w:t xml:space="preserve"> function built by Michael. Can modify how this displays. Discuss with Michael about how to add the profile to it. </w:t>
+              <w:t xml:space="preserve">Self explanatory. Will likely need to use the add this socialLinks function built by Michael. Can modify how this displays. Discuss with Michael about how to add the profile to it. </w:t>
             </w:r>
           </w:p>
           <w:p>
@@ -4751,49 +4399,15 @@
                 <w:szCs w:val="20"/>
               </w:rPr>
             </w:pPr>
-            <w:proofErr w:type="spellStart"/>
-            <w:r>
-              <w:rPr>
-                <w:rFonts w:ascii="Arial" w:hAnsi="Arial" w:cs="Arial"/>
-                <w:bCs/>
-                <w:color w:val="000000"/>
-                <w:sz w:val="20"/>
-                <w:szCs w:val="20"/>
-              </w:rPr>
-              <w:t>Config</w:t>
-            </w:r>
-            <w:proofErr w:type="spellEnd"/>
-            <w:r>
-              <w:rPr>
-                <w:rFonts w:ascii="Arial" w:hAnsi="Arial" w:cs="Arial"/>
-                <w:bCs/>
-                <w:color w:val="000000"/>
-                <w:sz w:val="20"/>
-                <w:szCs w:val="20"/>
-              </w:rPr>
-              <w:t xml:space="preserve"> Options - The </w:t>
-            </w:r>
-            <w:proofErr w:type="spellStart"/>
-            <w:r>
-              <w:rPr>
-                <w:rFonts w:ascii="Arial" w:hAnsi="Arial" w:cs="Arial"/>
-                <w:bCs/>
-                <w:color w:val="000000"/>
-                <w:sz w:val="20"/>
-                <w:szCs w:val="20"/>
-              </w:rPr>
-              <w:t>config</w:t>
-            </w:r>
-            <w:proofErr w:type="spellEnd"/>
-            <w:r>
-              <w:rPr>
-                <w:rFonts w:ascii="Arial" w:hAnsi="Arial" w:cs="Arial"/>
-                <w:bCs/>
-                <w:color w:val="000000"/>
-                <w:sz w:val="20"/>
-                <w:szCs w:val="20"/>
-              </w:rPr>
-              <w:t xml:space="preserve"> options shall present as selectable buttons similar to those depicted in the image.  Once selected, the button shall change in appearance to having been selected.  If another button for the option is selected, the previously selected button shall de-select.</w:t>
+            <w:r>
+              <w:rPr>
+                <w:rFonts w:ascii="Arial" w:hAnsi="Arial" w:cs="Arial"/>
+                <w:bCs/>
+                <w:color w:val="000000"/>
+                <w:sz w:val="20"/>
+                <w:szCs w:val="20"/>
+              </w:rPr>
+              <w:t>Config Options - The config options shall present as selectable buttons similar to those depicted in the image.  Once selected, the button shall change in appearance to having been selected.  If another button for the option is selected, the previously selected button shall de-select.</w:t>
             </w:r>
           </w:p>
           <w:p>
@@ -5174,29 +4788,7 @@
                 <w:sz w:val="20"/>
                 <w:szCs w:val="20"/>
               </w:rPr>
-              <w:t xml:space="preserve">Only the </w:t>
-            </w:r>
-            <w:proofErr w:type="spellStart"/>
-            <w:r>
-              <w:rPr>
-                <w:rFonts w:ascii="Arial" w:hAnsi="Arial" w:cs="Arial"/>
-                <w:bCs/>
-                <w:color w:val="000000"/>
-                <w:sz w:val="20"/>
-                <w:szCs w:val="20"/>
-              </w:rPr>
-              <w:t>config</w:t>
-            </w:r>
-            <w:proofErr w:type="spellEnd"/>
-            <w:r>
-              <w:rPr>
-                <w:rFonts w:ascii="Arial" w:hAnsi="Arial" w:cs="Arial"/>
-                <w:bCs/>
-                <w:color w:val="000000"/>
-                <w:sz w:val="20"/>
-                <w:szCs w:val="20"/>
-              </w:rPr>
-              <w:t xml:space="preserve"> options assigned to the product shall display.  (Some moccasins don't get the bead option.)</w:t>
+              <w:t>Only the config options assigned to the product shall display.  (Some moccasins don't get the bead option.)</w:t>
             </w:r>
           </w:p>
           <w:p>
@@ -5321,29 +4913,7 @@
                 <w:sz w:val="20"/>
                 <w:szCs w:val="20"/>
               </w:rPr>
-              <w:t xml:space="preserve">Add to </w:t>
-            </w:r>
-            <w:proofErr w:type="spellStart"/>
-            <w:r>
-              <w:rPr>
-                <w:rFonts w:ascii="Arial" w:hAnsi="Arial" w:cs="Arial"/>
-                <w:bCs/>
-                <w:color w:val="000000"/>
-                <w:sz w:val="20"/>
-                <w:szCs w:val="20"/>
-              </w:rPr>
-              <w:t>Wishlist</w:t>
-            </w:r>
-            <w:proofErr w:type="spellEnd"/>
-            <w:r>
-              <w:rPr>
-                <w:rFonts w:ascii="Arial" w:hAnsi="Arial" w:cs="Arial"/>
-                <w:bCs/>
-                <w:color w:val="000000"/>
-                <w:sz w:val="20"/>
-                <w:szCs w:val="20"/>
-              </w:rPr>
-              <w:t xml:space="preserve"> - This is </w:t>
+              <w:t xml:space="preserve">Add to Wishlist - This is </w:t>
             </w:r>
             <w:r>
               <w:rPr>
@@ -6076,6 +5646,16 @@
                 <w:szCs w:val="20"/>
               </w:rPr>
               <w:t>Will need to utilize Magic zoom in order to achieve this. Merchant will need to buy a license from them.</w:t>
+            </w:r>
+            <w:r>
+              <w:rPr>
+                <w:rFonts w:ascii="Arial" w:hAnsi="Arial" w:cs="Arial"/>
+                <w:bCs/>
+                <w:color w:val="000000"/>
+                <w:sz w:val="20"/>
+                <w:szCs w:val="20"/>
+              </w:rPr>
+              <w:t xml:space="preserve"> Work halted on this until the license can be retrieved.</w:t>
             </w:r>
           </w:p>
           <w:p>
@@ -6652,15 +6232,7 @@
             <w:bookmarkEnd w:id="36"/>
             <w:r>
               <w:lastRenderedPageBreak/>
-              <w:t xml:space="preserve">Success Scenario 5:  Increase space between </w:t>
-            </w:r>
-            <w:proofErr w:type="spellStart"/>
-            <w:r>
-              <w:t>Prev</w:t>
-            </w:r>
-            <w:proofErr w:type="spellEnd"/>
-            <w:r>
-              <w:t>/Next buttons</w:t>
+              <w:t>Success Scenario 5:  Increase space between Prev/Next buttons</w:t>
             </w:r>
             <w:bookmarkEnd w:id="37"/>
           </w:p>
@@ -6708,29 +6280,7 @@
                 <w:sz w:val="20"/>
                 <w:szCs w:val="20"/>
               </w:rPr>
-              <w:t xml:space="preserve"> using the menu navigation for category and subcategory to ensure the </w:t>
-            </w:r>
-            <w:proofErr w:type="spellStart"/>
-            <w:r>
-              <w:rPr>
-                <w:rFonts w:ascii="Arial" w:hAnsi="Arial" w:cs="Arial"/>
-                <w:bCs/>
-                <w:color w:val="000000"/>
-                <w:sz w:val="20"/>
-                <w:szCs w:val="20"/>
-              </w:rPr>
-              <w:t>Prev</w:t>
-            </w:r>
-            <w:proofErr w:type="spellEnd"/>
-            <w:r>
-              <w:rPr>
-                <w:rFonts w:ascii="Arial" w:hAnsi="Arial" w:cs="Arial"/>
-                <w:bCs/>
-                <w:color w:val="000000"/>
-                <w:sz w:val="20"/>
-                <w:szCs w:val="20"/>
-              </w:rPr>
-              <w:t>/Next buttons appear on the product page.</w:t>
+              <w:t xml:space="preserve"> using the menu navigation for category and subcategory to ensure the Prev/Next buttons appear on the product page.</w:t>
             </w:r>
           </w:p>
           <w:p>
@@ -6756,29 +6306,7 @@
                 <w:sz w:val="20"/>
                 <w:szCs w:val="20"/>
               </w:rPr>
-              <w:t xml:space="preserve">The space between the breadcrumb path and the </w:t>
-            </w:r>
-            <w:proofErr w:type="spellStart"/>
-            <w:r>
-              <w:rPr>
-                <w:rFonts w:ascii="Arial" w:hAnsi="Arial" w:cs="Arial"/>
-                <w:bCs/>
-                <w:color w:val="000000"/>
-                <w:sz w:val="20"/>
-                <w:szCs w:val="20"/>
-              </w:rPr>
-              <w:t>Prev</w:t>
-            </w:r>
-            <w:proofErr w:type="spellEnd"/>
-            <w:r>
-              <w:rPr>
-                <w:rFonts w:ascii="Arial" w:hAnsi="Arial" w:cs="Arial"/>
-                <w:bCs/>
-                <w:color w:val="000000"/>
-                <w:sz w:val="20"/>
-                <w:szCs w:val="20"/>
-              </w:rPr>
-              <w:t>/Next buttons will be increased as shown</w:t>
+              <w:t>The space between the breadcrumb path and the Prev/Next buttons will be increased as shown</w:t>
             </w:r>
             <w:r>
               <w:rPr>
@@ -7933,7 +7461,7 @@
         <w:sz w:val="16"/>
         <w:szCs w:val="16"/>
       </w:rPr>
-      <w:t>10</w:t>
+      <w:t>7</w:t>
     </w:r>
     <w:r>
       <w:rPr>

</xml_diff>

<commit_message>
Corrected a thumb scroll bar bug. Updated work notes.
</commit_message>
<xml_diff>
--- a/design docs/Use Cases - Custom Product Page - Working Copy.docx
+++ b/design docs/Use Cases - Custom Product Page - Working Copy.docx
@@ -122,7 +122,29 @@
           <w:sz w:val="48"/>
           <w:szCs w:val="28"/>
         </w:rPr>
-        <w:t>Itasca Leathergoods Custom Pages</w:t>
+        <w:t xml:space="preserve">Itasca </w:t>
+      </w:r>
+      <w:proofErr w:type="spellStart"/>
+      <w:r>
+        <w:rPr>
+          <w:rFonts w:ascii="Arial" w:hAnsi="Arial" w:cs="Arial"/>
+          <w:b/>
+          <w:bCs/>
+          <w:sz w:val="48"/>
+          <w:szCs w:val="28"/>
+        </w:rPr>
+        <w:t>Leathergoods</w:t>
+      </w:r>
+      <w:proofErr w:type="spellEnd"/>
+      <w:r>
+        <w:rPr>
+          <w:rFonts w:ascii="Arial" w:hAnsi="Arial" w:cs="Arial"/>
+          <w:b/>
+          <w:bCs/>
+          <w:sz w:val="48"/>
+          <w:szCs w:val="28"/>
+        </w:rPr>
+        <w:t xml:space="preserve"> Custom Pages</w:t>
       </w:r>
     </w:p>
     <w:p>
@@ -1642,7 +1664,43 @@
           <w:sz w:val="20"/>
           <w:szCs w:val="20"/>
         </w:rPr>
-        <w:t>a custom product page in Zoovy for Itasca Leathergoods.</w:t>
+        <w:t xml:space="preserve">a custom product page in </w:t>
+      </w:r>
+      <w:proofErr w:type="spellStart"/>
+      <w:r>
+        <w:rPr>
+          <w:rFonts w:ascii="Arial" w:hAnsi="Arial" w:cs="Arial"/>
+          <w:sz w:val="20"/>
+          <w:szCs w:val="20"/>
+        </w:rPr>
+        <w:t>Zoovy</w:t>
+      </w:r>
+      <w:proofErr w:type="spellEnd"/>
+      <w:r>
+        <w:rPr>
+          <w:rFonts w:ascii="Arial" w:hAnsi="Arial" w:cs="Arial"/>
+          <w:sz w:val="20"/>
+          <w:szCs w:val="20"/>
+        </w:rPr>
+        <w:t xml:space="preserve"> for Itasca </w:t>
+      </w:r>
+      <w:proofErr w:type="spellStart"/>
+      <w:r>
+        <w:rPr>
+          <w:rFonts w:ascii="Arial" w:hAnsi="Arial" w:cs="Arial"/>
+          <w:sz w:val="20"/>
+          <w:szCs w:val="20"/>
+        </w:rPr>
+        <w:t>Leathergoods</w:t>
+      </w:r>
+      <w:proofErr w:type="spellEnd"/>
+      <w:r>
+        <w:rPr>
+          <w:rFonts w:ascii="Arial" w:hAnsi="Arial" w:cs="Arial"/>
+          <w:sz w:val="20"/>
+          <w:szCs w:val="20"/>
+        </w:rPr>
+        <w:t>.</w:t>
       </w:r>
     </w:p>
     <w:p>
@@ -2373,7 +2431,15 @@
             <w:bookmarkStart w:id="18" w:name="_Toc355718552"/>
             <w:bookmarkEnd w:id="17"/>
             <w:r>
-              <w:t>A custom page for use with all Itasca Leathergoods products will be developed according to the images and descriptions below.</w:t>
+              <w:t xml:space="preserve">A custom page for use with all Itasca </w:t>
+            </w:r>
+            <w:proofErr w:type="spellStart"/>
+            <w:r>
+              <w:t>Leathergoods</w:t>
+            </w:r>
+            <w:proofErr w:type="spellEnd"/>
+            <w:r>
+              <w:t xml:space="preserve"> products will be developed according to the images and descriptions below.</w:t>
             </w:r>
             <w:bookmarkEnd w:id="18"/>
           </w:p>
@@ -2815,7 +2881,25 @@
                 <w:sz w:val="20"/>
                 <w:szCs w:val="20"/>
               </w:rPr>
-              <w:t>Increase space between Prev/Next buttons</w:t>
+              <w:t xml:space="preserve">Increase space between </w:t>
+            </w:r>
+            <w:proofErr w:type="spellStart"/>
+            <w:r>
+              <w:rPr>
+                <w:rFonts w:ascii="Arial" w:hAnsi="Arial" w:cs="Arial"/>
+                <w:sz w:val="20"/>
+                <w:szCs w:val="20"/>
+              </w:rPr>
+              <w:t>Prev</w:t>
+            </w:r>
+            <w:proofErr w:type="spellEnd"/>
+            <w:r>
+              <w:rPr>
+                <w:rFonts w:ascii="Arial" w:hAnsi="Arial" w:cs="Arial"/>
+                <w:sz w:val="20"/>
+                <w:szCs w:val="20"/>
+              </w:rPr>
+              <w:t>/Next buttons</w:t>
             </w:r>
           </w:p>
         </w:tc>
@@ -3160,7 +3244,27 @@
                 <w:sz w:val="20"/>
                 <w:szCs w:val="20"/>
               </w:rPr>
-              <w:t xml:space="preserve">Use a carousel set to a vertical setup, with 3 images displayed at any time. Scrolls 1 image at a time per click. </w:t>
+              <w:t>Carousel implemented but not swapping images correctly</w:t>
+            </w:r>
+            <w:r>
+              <w:rPr>
+                <w:rFonts w:ascii="Arial" w:hAnsi="Arial" w:cs="Arial"/>
+                <w:bCs/>
+                <w:color w:val="000000"/>
+                <w:sz w:val="20"/>
+                <w:szCs w:val="20"/>
+              </w:rPr>
+              <w:t xml:space="preserve">. </w:t>
+            </w:r>
+            <w:r>
+              <w:rPr>
+                <w:rFonts w:ascii="Arial" w:hAnsi="Arial" w:cs="Arial"/>
+                <w:bCs/>
+                <w:color w:val="000000"/>
+                <w:sz w:val="20"/>
+                <w:szCs w:val="20"/>
+              </w:rPr>
+              <w:t>Will be developing a new solution on Thursday.</w:t>
             </w:r>
           </w:p>
           <w:p>
@@ -3263,15 +3367,49 @@
                 <w:szCs w:val="20"/>
               </w:rPr>
             </w:pPr>
-            <w:r>
-              <w:rPr>
-                <w:rFonts w:ascii="Arial" w:hAnsi="Arial" w:cs="Arial"/>
-                <w:bCs/>
-                <w:color w:val="000000"/>
-                <w:sz w:val="20"/>
-                <w:szCs w:val="20"/>
-              </w:rPr>
-              <w:t xml:space="preserve">AddThis buttons - The AddThis functionality shall be incorporated.  See </w:t>
+            <w:proofErr w:type="spellStart"/>
+            <w:r>
+              <w:rPr>
+                <w:rFonts w:ascii="Arial" w:hAnsi="Arial" w:cs="Arial"/>
+                <w:bCs/>
+                <w:color w:val="000000"/>
+                <w:sz w:val="20"/>
+                <w:szCs w:val="20"/>
+              </w:rPr>
+              <w:t>AddThis</w:t>
+            </w:r>
+            <w:proofErr w:type="spellEnd"/>
+            <w:r>
+              <w:rPr>
+                <w:rFonts w:ascii="Arial" w:hAnsi="Arial" w:cs="Arial"/>
+                <w:bCs/>
+                <w:color w:val="000000"/>
+                <w:sz w:val="20"/>
+                <w:szCs w:val="20"/>
+              </w:rPr>
+              <w:t xml:space="preserve"> buttons - The </w:t>
+            </w:r>
+            <w:proofErr w:type="spellStart"/>
+            <w:r>
+              <w:rPr>
+                <w:rFonts w:ascii="Arial" w:hAnsi="Arial" w:cs="Arial"/>
+                <w:bCs/>
+                <w:color w:val="000000"/>
+                <w:sz w:val="20"/>
+                <w:szCs w:val="20"/>
+              </w:rPr>
+              <w:t>AddThis</w:t>
+            </w:r>
+            <w:proofErr w:type="spellEnd"/>
+            <w:r>
+              <w:rPr>
+                <w:rFonts w:ascii="Arial" w:hAnsi="Arial" w:cs="Arial"/>
+                <w:bCs/>
+                <w:color w:val="000000"/>
+                <w:sz w:val="20"/>
+                <w:szCs w:val="20"/>
+              </w:rPr>
+              <w:t xml:space="preserve"> functionality shall be incorporated.  See </w:t>
             </w:r>
             <w:hyperlink r:id="rId10" w:history="1">
               <w:r>
@@ -3508,7 +3646,25 @@
                             <w:sz w:val="15"/>
                             <w:szCs w:val="15"/>
                           </w:rPr>
-                          <w:t>"text/javascript"</w:t>
+                          <w:t>"text/</w:t>
+                        </w:r>
+                        <w:proofErr w:type="spellStart"/>
+                        <w:r>
+                          <w:rPr>
+                            <w:rStyle w:val="atv1"/>
+                            <w:sz w:val="15"/>
+                            <w:szCs w:val="15"/>
+                          </w:rPr>
+                          <w:t>javascript</w:t>
+                        </w:r>
+                        <w:proofErr w:type="spellEnd"/>
+                        <w:r>
+                          <w:rPr>
+                            <w:rStyle w:val="atv1"/>
+                            <w:sz w:val="15"/>
+                            <w:szCs w:val="15"/>
+                          </w:rPr>
+                          <w:t>"</w:t>
                         </w:r>
                         <w:r>
                           <w:rPr>
@@ -3536,6 +3692,7 @@
                           <w:tab/>
                           <w:t> </w:t>
                         </w:r>
+                        <w:proofErr w:type="spellStart"/>
                         <w:r>
                           <w:rPr>
                             <w:rStyle w:val="kwd1"/>
@@ -3544,13 +3701,32 @@
                           </w:rPr>
                           <w:t>var</w:t>
                         </w:r>
+                        <w:proofErr w:type="spellEnd"/>
                         <w:r>
                           <w:rPr>
                             <w:rStyle w:val="pln1"/>
                             <w:sz w:val="15"/>
                             <w:szCs w:val="15"/>
                           </w:rPr>
-                          <w:t xml:space="preserve"> addthis_config </w:t>
+                          <w:t xml:space="preserve"> </w:t>
+                        </w:r>
+                        <w:proofErr w:type="spellStart"/>
+                        <w:r>
+                          <w:rPr>
+                            <w:rStyle w:val="pln1"/>
+                            <w:sz w:val="15"/>
+                            <w:szCs w:val="15"/>
+                          </w:rPr>
+                          <w:t>addthis_config</w:t>
+                        </w:r>
+                        <w:proofErr w:type="spellEnd"/>
+                        <w:r>
+                          <w:rPr>
+                            <w:rStyle w:val="pln1"/>
+                            <w:sz w:val="15"/>
+                            <w:szCs w:val="15"/>
+                          </w:rPr>
+                          <w:t xml:space="preserve"> </w:t>
                         </w:r>
                         <w:r>
                           <w:rPr>
@@ -3582,7 +3758,25 @@
                             <w:sz w:val="15"/>
                             <w:szCs w:val="15"/>
                           </w:rPr>
-                          <w:t>"data_track_clickback"</w:t>
+                          <w:t>"</w:t>
+                        </w:r>
+                        <w:proofErr w:type="spellStart"/>
+                        <w:r>
+                          <w:rPr>
+                            <w:rStyle w:val="str1"/>
+                            <w:sz w:val="15"/>
+                            <w:szCs w:val="15"/>
+                          </w:rPr>
+                          <w:t>data_track_clickback</w:t>
+                        </w:r>
+                        <w:proofErr w:type="spellEnd"/>
+                        <w:r>
+                          <w:rPr>
+                            <w:rStyle w:val="str1"/>
+                            <w:sz w:val="15"/>
+                            <w:szCs w:val="15"/>
+                          </w:rPr>
+                          <w:t>"</w:t>
                         </w:r>
                         <w:r>
                           <w:rPr>
@@ -3680,7 +3874,25 @@
                             <w:sz w:val="15"/>
                             <w:szCs w:val="15"/>
                           </w:rPr>
-                          <w:t>"text/javascript"</w:t>
+                          <w:t>"text/</w:t>
+                        </w:r>
+                        <w:proofErr w:type="spellStart"/>
+                        <w:r>
+                          <w:rPr>
+                            <w:rStyle w:val="atv1"/>
+                            <w:sz w:val="15"/>
+                            <w:szCs w:val="15"/>
+                          </w:rPr>
+                          <w:t>javascript</w:t>
+                        </w:r>
+                        <w:proofErr w:type="spellEnd"/>
+                        <w:r>
+                          <w:rPr>
+                            <w:rStyle w:val="atv1"/>
+                            <w:sz w:val="15"/>
+                            <w:szCs w:val="15"/>
+                          </w:rPr>
+                          <w:t>"</w:t>
                         </w:r>
                         <w:r>
                           <w:rPr>
@@ -3847,7 +4059,25 @@
                             <w:sz w:val="15"/>
                             <w:szCs w:val="11"/>
                           </w:rPr>
-                          <w:t>&lt;!-- AddThis Button BEGIN --&gt;</w:t>
+                          <w:t xml:space="preserve">&lt;!-- </w:t>
+                        </w:r>
+                        <w:proofErr w:type="spellStart"/>
+                        <w:r>
+                          <w:rPr>
+                            <w:rStyle w:val="com1"/>
+                            <w:sz w:val="15"/>
+                            <w:szCs w:val="11"/>
+                          </w:rPr>
+                          <w:t>AddThis</w:t>
+                        </w:r>
+                        <w:proofErr w:type="spellEnd"/>
+                        <w:r>
+                          <w:rPr>
+                            <w:rStyle w:val="com1"/>
+                            <w:sz w:val="15"/>
+                            <w:szCs w:val="11"/>
+                          </w:rPr>
+                          <w:t xml:space="preserve"> Button BEGIN --&gt;</w:t>
                         </w:r>
                         <w:r>
                           <w:rPr>
@@ -3904,7 +4134,43 @@
                             <w:sz w:val="15"/>
                             <w:szCs w:val="11"/>
                           </w:rPr>
-                          <w:t>"addthis_toolbox addthis_default_style addthis_32x32_style"</w:t>
+                          <w:t>"</w:t>
+                        </w:r>
+                        <w:proofErr w:type="spellStart"/>
+                        <w:r>
+                          <w:rPr>
+                            <w:rStyle w:val="atv1"/>
+                            <w:sz w:val="15"/>
+                            <w:szCs w:val="11"/>
+                          </w:rPr>
+                          <w:t>addthis_toolbox</w:t>
+                        </w:r>
+                        <w:proofErr w:type="spellEnd"/>
+                        <w:r>
+                          <w:rPr>
+                            <w:rStyle w:val="atv1"/>
+                            <w:sz w:val="15"/>
+                            <w:szCs w:val="11"/>
+                          </w:rPr>
+                          <w:t xml:space="preserve"> </w:t>
+                        </w:r>
+                        <w:proofErr w:type="spellStart"/>
+                        <w:r>
+                          <w:rPr>
+                            <w:rStyle w:val="atv1"/>
+                            <w:sz w:val="15"/>
+                            <w:szCs w:val="11"/>
+                          </w:rPr>
+                          <w:t>addthis_default_style</w:t>
+                        </w:r>
+                        <w:proofErr w:type="spellEnd"/>
+                        <w:r>
+                          <w:rPr>
+                            <w:rStyle w:val="atv1"/>
+                            <w:sz w:val="15"/>
+                            <w:szCs w:val="11"/>
+                          </w:rPr>
+                          <w:t xml:space="preserve"> addthis_32x32_style"</w:t>
                         </w:r>
                         <w:r>
                           <w:rPr>
@@ -3969,15 +4235,43 @@
                             <w:sz w:val="15"/>
                             <w:szCs w:val="11"/>
                           </w:rPr>
-                          <w:t xml:space="preserve">"addthis_button_facebook_like" </w:t>
-                        </w:r>
+                          <w:t>"</w:t>
+                        </w:r>
+                        <w:proofErr w:type="spellStart"/>
+                        <w:r>
+                          <w:rPr>
+                            <w:rStyle w:val="atv1"/>
+                            <w:sz w:val="15"/>
+                            <w:szCs w:val="11"/>
+                          </w:rPr>
+                          <w:t>addthis_button_facebook_like</w:t>
+                        </w:r>
+                        <w:proofErr w:type="spellEnd"/>
+                        <w:r>
+                          <w:rPr>
+                            <w:rStyle w:val="atv1"/>
+                            <w:sz w:val="15"/>
+                            <w:szCs w:val="11"/>
+                          </w:rPr>
+                          <w:t xml:space="preserve">" </w:t>
+                        </w:r>
+                        <w:proofErr w:type="spellStart"/>
                         <w:r>
                           <w:rPr>
                             <w:rStyle w:val="atn1"/>
                             <w:sz w:val="15"/>
                             <w:szCs w:val="11"/>
                           </w:rPr>
-                          <w:t>fb:like:layout=</w:t>
+                          <w:t>fb:like:layout</w:t>
+                        </w:r>
+                        <w:proofErr w:type="spellEnd"/>
+                        <w:r>
+                          <w:rPr>
+                            <w:rStyle w:val="atn1"/>
+                            <w:sz w:val="15"/>
+                            <w:szCs w:val="11"/>
+                          </w:rPr>
+                          <w:t>=</w:t>
                         </w:r>
                         <w:r>
                           <w:rPr>
@@ -3985,7 +4279,25 @@
                             <w:sz w:val="15"/>
                             <w:szCs w:val="11"/>
                           </w:rPr>
-                          <w:t>"button_count"</w:t>
+                          <w:t>"</w:t>
+                        </w:r>
+                        <w:proofErr w:type="spellStart"/>
+                        <w:r>
+                          <w:rPr>
+                            <w:rStyle w:val="atv1"/>
+                            <w:sz w:val="15"/>
+                            <w:szCs w:val="11"/>
+                          </w:rPr>
+                          <w:t>button_count</w:t>
+                        </w:r>
+                        <w:proofErr w:type="spellEnd"/>
+                        <w:r>
+                          <w:rPr>
+                            <w:rStyle w:val="atv1"/>
+                            <w:sz w:val="15"/>
+                            <w:szCs w:val="11"/>
+                          </w:rPr>
+                          <w:t>"</w:t>
                         </w:r>
                         <w:r>
                           <w:rPr>
@@ -4050,7 +4362,25 @@
                             <w:sz w:val="15"/>
                             <w:szCs w:val="11"/>
                           </w:rPr>
-                          <w:t>"addthis_button_tweet"</w:t>
+                          <w:t>"</w:t>
+                        </w:r>
+                        <w:proofErr w:type="spellStart"/>
+                        <w:r>
+                          <w:rPr>
+                            <w:rStyle w:val="atv1"/>
+                            <w:sz w:val="15"/>
+                            <w:szCs w:val="11"/>
+                          </w:rPr>
+                          <w:t>addthis_button_tweet</w:t>
+                        </w:r>
+                        <w:proofErr w:type="spellEnd"/>
+                        <w:r>
+                          <w:rPr>
+                            <w:rStyle w:val="atv1"/>
+                            <w:sz w:val="15"/>
+                            <w:szCs w:val="11"/>
+                          </w:rPr>
+                          <w:t>"</w:t>
                         </w:r>
                         <w:r>
                           <w:rPr>
@@ -4115,16 +4445,26 @@
                             <w:sz w:val="15"/>
                             <w:szCs w:val="11"/>
                           </w:rPr>
-                          <w:t>"addthis_button_</w:t>
-                        </w:r>
+                          <w:t>"</w:t>
+                        </w:r>
+                        <w:proofErr w:type="spellStart"/>
                         <w:r>
                           <w:rPr>
                             <w:rStyle w:val="atv1"/>
                             <w:sz w:val="15"/>
                             <w:szCs w:val="11"/>
                           </w:rPr>
+                          <w:t>addthis_button_</w:t>
+                        </w:r>
+                        <w:r>
+                          <w:rPr>
+                            <w:rStyle w:val="atv1"/>
+                            <w:sz w:val="15"/>
+                            <w:szCs w:val="11"/>
+                          </w:rPr>
                           <w:t>pinterest_pinit</w:t>
                         </w:r>
+                        <w:proofErr w:type="spellEnd"/>
                         <w:r>
                           <w:rPr>
                             <w:rStyle w:val="atv1"/>
@@ -4196,7 +4536,43 @@
                             <w:sz w:val="15"/>
                             <w:szCs w:val="11"/>
                           </w:rPr>
-                          <w:t>"addthis_counter addthis_pill_style"</w:t>
+                          <w:t>"</w:t>
+                        </w:r>
+                        <w:proofErr w:type="spellStart"/>
+                        <w:r>
+                          <w:rPr>
+                            <w:rStyle w:val="atv1"/>
+                            <w:sz w:val="15"/>
+                            <w:szCs w:val="11"/>
+                          </w:rPr>
+                          <w:t>addthis_counter</w:t>
+                        </w:r>
+                        <w:proofErr w:type="spellEnd"/>
+                        <w:r>
+                          <w:rPr>
+                            <w:rStyle w:val="atv1"/>
+                            <w:sz w:val="15"/>
+                            <w:szCs w:val="11"/>
+                          </w:rPr>
+                          <w:t xml:space="preserve"> </w:t>
+                        </w:r>
+                        <w:proofErr w:type="spellStart"/>
+                        <w:r>
+                          <w:rPr>
+                            <w:rStyle w:val="atv1"/>
+                            <w:sz w:val="15"/>
+                            <w:szCs w:val="11"/>
+                          </w:rPr>
+                          <w:t>addthis_pill_style</w:t>
+                        </w:r>
+                        <w:proofErr w:type="spellEnd"/>
+                        <w:r>
+                          <w:rPr>
+                            <w:rStyle w:val="atv1"/>
+                            <w:sz w:val="15"/>
+                            <w:szCs w:val="11"/>
+                          </w:rPr>
+                          <w:t>"</w:t>
                         </w:r>
                         <w:r>
                           <w:rPr>
@@ -4258,7 +4634,25 @@
                             <w:sz w:val="15"/>
                             <w:szCs w:val="11"/>
                           </w:rPr>
-                          <w:t>&lt;!-- AddThis Button END --&gt;</w:t>
+                          <w:t xml:space="preserve">&lt;!-- </w:t>
+                        </w:r>
+                        <w:proofErr w:type="spellStart"/>
+                        <w:r>
+                          <w:rPr>
+                            <w:rStyle w:val="com1"/>
+                            <w:sz w:val="15"/>
+                            <w:szCs w:val="11"/>
+                          </w:rPr>
+                          <w:t>AddThis</w:t>
+                        </w:r>
+                        <w:proofErr w:type="spellEnd"/>
+                        <w:r>
+                          <w:rPr>
+                            <w:rStyle w:val="com1"/>
+                            <w:sz w:val="15"/>
+                            <w:szCs w:val="11"/>
+                          </w:rPr>
+                          <w:t xml:space="preserve"> Button END --&gt;</w:t>
                         </w:r>
                       </w:p>
                     </w:txbxContent>
@@ -4287,7 +4681,29 @@
                 <w:szCs w:val="20"/>
               </w:rPr>
               <w:br/>
-              <w:t xml:space="preserve">Our AddThis Profile ID is </w:t>
+              <w:t xml:space="preserve">Our </w:t>
+            </w:r>
+            <w:proofErr w:type="spellStart"/>
+            <w:r>
+              <w:rPr>
+                <w:rFonts w:ascii="Arial" w:hAnsi="Arial" w:cs="Arial"/>
+                <w:bCs/>
+                <w:color w:val="000000"/>
+                <w:sz w:val="20"/>
+                <w:szCs w:val="20"/>
+              </w:rPr>
+              <w:t>AddThis</w:t>
+            </w:r>
+            <w:proofErr w:type="spellEnd"/>
+            <w:r>
+              <w:rPr>
+                <w:rFonts w:ascii="Arial" w:hAnsi="Arial" w:cs="Arial"/>
+                <w:bCs/>
+                <w:color w:val="000000"/>
+                <w:sz w:val="20"/>
+                <w:szCs w:val="20"/>
+              </w:rPr>
+              <w:t xml:space="preserve"> Profile ID is </w:t>
             </w:r>
             <w:r>
               <w:rPr>
@@ -4314,15 +4730,59 @@
                 <w:szCs w:val="20"/>
               </w:rPr>
             </w:pPr>
-            <w:r>
-              <w:rPr>
-                <w:rFonts w:ascii="Arial" w:hAnsi="Arial" w:cs="Arial"/>
-                <w:bCs/>
-                <w:color w:val="000000"/>
-                <w:sz w:val="20"/>
-                <w:szCs w:val="20"/>
-              </w:rPr>
-              <w:t xml:space="preserve">Self explanatory. Will likely need to use the add this socialLinks function built by Michael. Can modify how this displays. Discuss with Michael about how to add the profile to it. </w:t>
+            <w:proofErr w:type="spellStart"/>
+            <w:r>
+              <w:rPr>
+                <w:rFonts w:ascii="Arial" w:hAnsi="Arial" w:cs="Arial"/>
+                <w:bCs/>
+                <w:color w:val="000000"/>
+                <w:sz w:val="20"/>
+                <w:szCs w:val="20"/>
+              </w:rPr>
+              <w:t>socialLinks</w:t>
+            </w:r>
+            <w:proofErr w:type="spellEnd"/>
+            <w:r>
+              <w:rPr>
+                <w:rFonts w:ascii="Arial" w:hAnsi="Arial" w:cs="Arial"/>
+                <w:bCs/>
+                <w:color w:val="000000"/>
+                <w:sz w:val="20"/>
+                <w:szCs w:val="20"/>
+              </w:rPr>
+              <w:t xml:space="preserve"> class has been added to product page and </w:t>
+            </w:r>
+            <w:proofErr w:type="spellStart"/>
+            <w:r>
+              <w:rPr>
+                <w:rFonts w:ascii="Arial" w:hAnsi="Arial" w:cs="Arial"/>
+                <w:bCs/>
+                <w:color w:val="000000"/>
+                <w:sz w:val="20"/>
+                <w:szCs w:val="20"/>
+              </w:rPr>
+              <w:t>addthis</w:t>
+            </w:r>
+            <w:proofErr w:type="spellEnd"/>
+            <w:r>
+              <w:rPr>
+                <w:rFonts w:ascii="Arial" w:hAnsi="Arial" w:cs="Arial"/>
+                <w:bCs/>
+                <w:color w:val="000000"/>
+                <w:sz w:val="20"/>
+                <w:szCs w:val="20"/>
+              </w:rPr>
+              <w:t xml:space="preserve"> extension updated with above information. Needs to be tested on live site still.</w:t>
+            </w:r>
+            <w:r>
+              <w:rPr>
+                <w:rFonts w:ascii="Arial" w:hAnsi="Arial" w:cs="Arial"/>
+                <w:bCs/>
+                <w:color w:val="000000"/>
+                <w:sz w:val="20"/>
+                <w:szCs w:val="20"/>
+              </w:rPr>
+              <w:t xml:space="preserve"> </w:t>
             </w:r>
           </w:p>
           <w:p>
@@ -4399,15 +4859,49 @@
                 <w:szCs w:val="20"/>
               </w:rPr>
             </w:pPr>
-            <w:r>
-              <w:rPr>
-                <w:rFonts w:ascii="Arial" w:hAnsi="Arial" w:cs="Arial"/>
-                <w:bCs/>
-                <w:color w:val="000000"/>
-                <w:sz w:val="20"/>
-                <w:szCs w:val="20"/>
-              </w:rPr>
-              <w:t>Config Options - The config options shall present as selectable buttons similar to those depicted in the image.  Once selected, the button shall change in appearance to having been selected.  If another button for the option is selected, the previously selected button shall de-select.</w:t>
+            <w:proofErr w:type="spellStart"/>
+            <w:r>
+              <w:rPr>
+                <w:rFonts w:ascii="Arial" w:hAnsi="Arial" w:cs="Arial"/>
+                <w:bCs/>
+                <w:color w:val="000000"/>
+                <w:sz w:val="20"/>
+                <w:szCs w:val="20"/>
+              </w:rPr>
+              <w:t>Config</w:t>
+            </w:r>
+            <w:proofErr w:type="spellEnd"/>
+            <w:r>
+              <w:rPr>
+                <w:rFonts w:ascii="Arial" w:hAnsi="Arial" w:cs="Arial"/>
+                <w:bCs/>
+                <w:color w:val="000000"/>
+                <w:sz w:val="20"/>
+                <w:szCs w:val="20"/>
+              </w:rPr>
+              <w:t xml:space="preserve"> Options - The </w:t>
+            </w:r>
+            <w:proofErr w:type="spellStart"/>
+            <w:r>
+              <w:rPr>
+                <w:rFonts w:ascii="Arial" w:hAnsi="Arial" w:cs="Arial"/>
+                <w:bCs/>
+                <w:color w:val="000000"/>
+                <w:sz w:val="20"/>
+                <w:szCs w:val="20"/>
+              </w:rPr>
+              <w:t>config</w:t>
+            </w:r>
+            <w:proofErr w:type="spellEnd"/>
+            <w:r>
+              <w:rPr>
+                <w:rFonts w:ascii="Arial" w:hAnsi="Arial" w:cs="Arial"/>
+                <w:bCs/>
+                <w:color w:val="000000"/>
+                <w:sz w:val="20"/>
+                <w:szCs w:val="20"/>
+              </w:rPr>
+              <w:t xml:space="preserve"> options shall present as selectable buttons similar to those depicted in the image.  Once selected, the button shall change in appearance to having been selected.  If another button for the option is selected, the previously selected button shall de-select.</w:t>
             </w:r>
           </w:p>
           <w:p>
@@ -4467,7 +4961,17 @@
                 <w:sz w:val="20"/>
                 <w:szCs w:val="20"/>
               </w:rPr>
-              <w:t xml:space="preserve"> Not entirely sure of all the options for creating this. Likely has already been done before so consult Michael before attempting to build from scratch.</w:t>
+              <w:t xml:space="preserve"> </w:t>
+            </w:r>
+            <w:r>
+              <w:rPr>
+                <w:rFonts w:ascii="Arial" w:hAnsi="Arial" w:cs="Arial"/>
+                <w:bCs/>
+                <w:color w:val="000000"/>
+                <w:sz w:val="20"/>
+                <w:szCs w:val="20"/>
+              </w:rPr>
+              <w:t>Completed. Just needs a test order placed.</w:t>
             </w:r>
           </w:p>
           <w:p>
@@ -4788,7 +5292,29 @@
                 <w:sz w:val="20"/>
                 <w:szCs w:val="20"/>
               </w:rPr>
-              <w:t>Only the config options assigned to the product shall display.  (Some moccasins don't get the bead option.)</w:t>
+              <w:t xml:space="preserve">Only the </w:t>
+            </w:r>
+            <w:proofErr w:type="spellStart"/>
+            <w:r>
+              <w:rPr>
+                <w:rFonts w:ascii="Arial" w:hAnsi="Arial" w:cs="Arial"/>
+                <w:bCs/>
+                <w:color w:val="000000"/>
+                <w:sz w:val="20"/>
+                <w:szCs w:val="20"/>
+              </w:rPr>
+              <w:t>config</w:t>
+            </w:r>
+            <w:proofErr w:type="spellEnd"/>
+            <w:r>
+              <w:rPr>
+                <w:rFonts w:ascii="Arial" w:hAnsi="Arial" w:cs="Arial"/>
+                <w:bCs/>
+                <w:color w:val="000000"/>
+                <w:sz w:val="20"/>
+                <w:szCs w:val="20"/>
+              </w:rPr>
+              <w:t xml:space="preserve"> options assigned to the product shall display.  (Some moccasins don't get the bead option.)</w:t>
             </w:r>
           </w:p>
           <w:p>
@@ -4913,7 +5439,29 @@
                 <w:sz w:val="20"/>
                 <w:szCs w:val="20"/>
               </w:rPr>
-              <w:t xml:space="preserve">Add to Wishlist - This is </w:t>
+              <w:t xml:space="preserve">Add to </w:t>
+            </w:r>
+            <w:proofErr w:type="spellStart"/>
+            <w:r>
+              <w:rPr>
+                <w:rFonts w:ascii="Arial" w:hAnsi="Arial" w:cs="Arial"/>
+                <w:bCs/>
+                <w:color w:val="000000"/>
+                <w:sz w:val="20"/>
+                <w:szCs w:val="20"/>
+              </w:rPr>
+              <w:t>Wishlist</w:t>
+            </w:r>
+            <w:proofErr w:type="spellEnd"/>
+            <w:r>
+              <w:rPr>
+                <w:rFonts w:ascii="Arial" w:hAnsi="Arial" w:cs="Arial"/>
+                <w:bCs/>
+                <w:color w:val="000000"/>
+                <w:sz w:val="20"/>
+                <w:szCs w:val="20"/>
+              </w:rPr>
+              <w:t xml:space="preserve"> - This is </w:t>
             </w:r>
             <w:r>
               <w:rPr>
@@ -4953,18 +5501,7 @@
                 <w:sz w:val="20"/>
                 <w:szCs w:val="20"/>
               </w:rPr>
-              <w:t xml:space="preserve">link in the current site, but shall be depicted as a </w:t>
-            </w:r>
-            <w:r>
-              <w:rPr>
-                <w:rFonts w:ascii="Arial" w:hAnsi="Arial" w:cs="Arial"/>
-                <w:bCs/>
-                <w:color w:val="000000"/>
-                <w:sz w:val="20"/>
-                <w:szCs w:val="20"/>
-              </w:rPr>
-              <w:lastRenderedPageBreak/>
-              <w:t>button similar in appearance to the Add to Cart button.</w:t>
+              <w:t>link in the current site, but shall be depicted as a button similar in appearance to the Add to Cart button.</w:t>
             </w:r>
           </w:p>
           <w:p>
@@ -5014,6 +5551,7 @@
                 <w:sz w:val="20"/>
                 <w:szCs w:val="20"/>
               </w:rPr>
+              <w:lastRenderedPageBreak/>
               <w:t>SKU - as displayed in the image.</w:t>
             </w:r>
           </w:p>
@@ -5597,7 +6135,29 @@
                 <w:sz w:val="20"/>
                 <w:szCs w:val="20"/>
               </w:rPr>
-              <w:t xml:space="preserve"> for an example.  As I understand it, Zoovy has previous experience in this having customized  product page for Barefootess.com </w:t>
+              <w:t xml:space="preserve"> for an example.  As I understand it, </w:t>
+            </w:r>
+            <w:proofErr w:type="spellStart"/>
+            <w:r>
+              <w:rPr>
+                <w:rFonts w:ascii="Arial" w:hAnsi="Arial" w:cs="Arial"/>
+                <w:bCs/>
+                <w:color w:val="000000"/>
+                <w:sz w:val="20"/>
+                <w:szCs w:val="20"/>
+              </w:rPr>
+              <w:t>Zoovy</w:t>
+            </w:r>
+            <w:proofErr w:type="spellEnd"/>
+            <w:r>
+              <w:rPr>
+                <w:rFonts w:ascii="Arial" w:hAnsi="Arial" w:cs="Arial"/>
+                <w:bCs/>
+                <w:color w:val="000000"/>
+                <w:sz w:val="20"/>
+                <w:szCs w:val="20"/>
+              </w:rPr>
+              <w:t xml:space="preserve"> has previous experience in this having customized  product page for Barefootess.com </w:t>
             </w:r>
             <w:hyperlink r:id="rId16" w:history="1">
               <w:r>
@@ -6232,7 +6792,15 @@
             <w:bookmarkEnd w:id="36"/>
             <w:r>
               <w:lastRenderedPageBreak/>
-              <w:t>Success Scenario 5:  Increase space between Prev/Next buttons</w:t>
+              <w:t xml:space="preserve">Success Scenario 5:  Increase space between </w:t>
+            </w:r>
+            <w:proofErr w:type="spellStart"/>
+            <w:r>
+              <w:t>Prev</w:t>
+            </w:r>
+            <w:proofErr w:type="spellEnd"/>
+            <w:r>
+              <w:t>/Next buttons</w:t>
             </w:r>
             <w:bookmarkEnd w:id="37"/>
           </w:p>
@@ -6280,7 +6848,29 @@
                 <w:sz w:val="20"/>
                 <w:szCs w:val="20"/>
               </w:rPr>
-              <w:t xml:space="preserve"> using the menu navigation for category and subcategory to ensure the Prev/Next buttons appear on the product page.</w:t>
+              <w:t xml:space="preserve"> using the menu navigation for category and subcategory to ensure the </w:t>
+            </w:r>
+            <w:proofErr w:type="spellStart"/>
+            <w:r>
+              <w:rPr>
+                <w:rFonts w:ascii="Arial" w:hAnsi="Arial" w:cs="Arial"/>
+                <w:bCs/>
+                <w:color w:val="000000"/>
+                <w:sz w:val="20"/>
+                <w:szCs w:val="20"/>
+              </w:rPr>
+              <w:t>Prev</w:t>
+            </w:r>
+            <w:proofErr w:type="spellEnd"/>
+            <w:r>
+              <w:rPr>
+                <w:rFonts w:ascii="Arial" w:hAnsi="Arial" w:cs="Arial"/>
+                <w:bCs/>
+                <w:color w:val="000000"/>
+                <w:sz w:val="20"/>
+                <w:szCs w:val="20"/>
+              </w:rPr>
+              <w:t>/Next buttons appear on the product page.</w:t>
             </w:r>
           </w:p>
           <w:p>
@@ -6306,7 +6896,29 @@
                 <w:sz w:val="20"/>
                 <w:szCs w:val="20"/>
               </w:rPr>
-              <w:t>The space between the breadcrumb path and the Prev/Next buttons will be increased as shown</w:t>
+              <w:t xml:space="preserve">The space between the breadcrumb path and the </w:t>
+            </w:r>
+            <w:proofErr w:type="spellStart"/>
+            <w:r>
+              <w:rPr>
+                <w:rFonts w:ascii="Arial" w:hAnsi="Arial" w:cs="Arial"/>
+                <w:bCs/>
+                <w:color w:val="000000"/>
+                <w:sz w:val="20"/>
+                <w:szCs w:val="20"/>
+              </w:rPr>
+              <w:t>Prev</w:t>
+            </w:r>
+            <w:proofErr w:type="spellEnd"/>
+            <w:r>
+              <w:rPr>
+                <w:rFonts w:ascii="Arial" w:hAnsi="Arial" w:cs="Arial"/>
+                <w:bCs/>
+                <w:color w:val="000000"/>
+                <w:sz w:val="20"/>
+                <w:szCs w:val="20"/>
+              </w:rPr>
+              <w:t>/Next buttons will be increased as shown</w:t>
             </w:r>
             <w:r>
               <w:rPr>
@@ -7379,7 +7991,7 @@
         <w:sz w:val="16"/>
         <w:szCs w:val="16"/>
       </w:rPr>
-      <w:t>6/11/2013</w:t>
+      <w:t>6/12/2013</w:t>
     </w:r>
     <w:r>
       <w:rPr>
@@ -7406,7 +8018,27 @@
         <w:sz w:val="16"/>
         <w:szCs w:val="16"/>
       </w:rPr>
-      <w:t xml:space="preserve">Itasca Leathergoods, LLC - </w:t>
+      <w:t xml:space="preserve">Itasca </w:t>
+    </w:r>
+    <w:proofErr w:type="spellStart"/>
+    <w:r>
+      <w:rPr>
+        <w:rStyle w:val="PageNumber"/>
+        <w:rFonts w:ascii="Arial" w:hAnsi="Arial" w:cs="Arial"/>
+        <w:sz w:val="16"/>
+        <w:szCs w:val="16"/>
+      </w:rPr>
+      <w:t>Leathergoods</w:t>
+    </w:r>
+    <w:proofErr w:type="spellEnd"/>
+    <w:r>
+      <w:rPr>
+        <w:rStyle w:val="PageNumber"/>
+        <w:rFonts w:ascii="Arial" w:hAnsi="Arial" w:cs="Arial"/>
+        <w:sz w:val="16"/>
+        <w:szCs w:val="16"/>
+      </w:rPr>
+      <w:t xml:space="preserve">, LLC - </w:t>
     </w:r>
     <w:r>
       <w:rPr>
@@ -7461,7 +8093,7 @@
         <w:sz w:val="16"/>
         <w:szCs w:val="16"/>
       </w:rPr>
-      <w:t>7</w:t>
+      <w:t>10</w:t>
     </w:r>
     <w:r>
       <w:rPr>
@@ -7822,8 +8454,19 @@
               <w:sz w:val="20"/>
             </w:rPr>
             <w:br/>
-            <w:t>Paul VanderWaal</w:t>
+            <w:t xml:space="preserve">Paul </w:t>
           </w:r>
+          <w:proofErr w:type="spellStart"/>
+          <w:r>
+            <w:rPr>
+              <w:rFonts w:ascii="Arial" w:hAnsi="Arial" w:cs="Arial"/>
+              <w:b/>
+              <w:bCs/>
+              <w:sz w:val="20"/>
+            </w:rPr>
+            <w:t>VanderWaal</w:t>
+          </w:r>
+          <w:proofErr w:type="spellEnd"/>
         </w:p>
       </w:tc>
       <w:tc>
@@ -7864,7 +8507,29 @@
               <w:sz w:val="20"/>
               <w:szCs w:val="20"/>
             </w:rPr>
-            <w:t xml:space="preserve">Itasca Leathergoods </w:t>
+            <w:t xml:space="preserve">Itasca </w:t>
+          </w:r>
+          <w:proofErr w:type="spellStart"/>
+          <w:r>
+            <w:rPr>
+              <w:rFonts w:ascii="Arial" w:hAnsi="Arial" w:cs="Arial"/>
+              <w:b/>
+              <w:bCs/>
+              <w:sz w:val="20"/>
+              <w:szCs w:val="20"/>
+            </w:rPr>
+            <w:t>Leathergoods</w:t>
+          </w:r>
+          <w:proofErr w:type="spellEnd"/>
+          <w:r>
+            <w:rPr>
+              <w:rFonts w:ascii="Arial" w:hAnsi="Arial" w:cs="Arial"/>
+              <w:b/>
+              <w:bCs/>
+              <w:sz w:val="20"/>
+              <w:szCs w:val="20"/>
+            </w:rPr>
+            <w:t xml:space="preserve"> </w:t>
           </w:r>
           <w:r>
             <w:rPr>

</xml_diff>

<commit_message>
Completed all features except the scroll bar switching - 2 bugs remaining
- Check function for rendering the select elements as button lists is
only working on the first page loaded due to a class being used as the
selector that the data-attribute is being stored in. Talk to Ryan.
- Selector for the thumb image switcher function is bad. talk to
Michael.
</commit_message>
<xml_diff>
--- a/design docs/Use Cases - Custom Product Page - Working Copy.docx
+++ b/design docs/Use Cases - Custom Product Page - Working Copy.docx
@@ -1,6 +1,6 @@
 
 <file path=word/document.xml><?xml version="1.0" encoding="utf-8"?>
-<w:document xmlns:ve="http://schemas.openxmlformats.org/markup-compatibility/2006" xmlns:o="urn:schemas-microsoft-com:office:office" xmlns:r="http://schemas.openxmlformats.org/officeDocument/2006/relationships" xmlns:m="http://schemas.openxmlformats.org/officeDocument/2006/math" xmlns:v="urn:schemas-microsoft-com:vml" xmlns:wp="http://schemas.openxmlformats.org/drawingml/2006/wordprocessingDrawing" xmlns:w10="urn:schemas-microsoft-com:office:word" xmlns:w="http://schemas.openxmlformats.org/wordprocessingml/2006/main" xmlns:wne="http://schemas.microsoft.com/office/word/2006/wordml">
+<w:document xmlns:wpc="http://schemas.microsoft.com/office/word/2010/wordprocessingCanvas" xmlns:mc="http://schemas.openxmlformats.org/markup-compatibility/2006" xmlns:o="urn:schemas-microsoft-com:office:office" xmlns:r="http://schemas.openxmlformats.org/officeDocument/2006/relationships" xmlns:m="http://schemas.openxmlformats.org/officeDocument/2006/math" xmlns:v="urn:schemas-microsoft-com:vml" xmlns:wp14="http://schemas.microsoft.com/office/word/2010/wordprocessingDrawing" xmlns:wp="http://schemas.openxmlformats.org/drawingml/2006/wordprocessingDrawing" xmlns:w10="urn:schemas-microsoft-com:office:word" xmlns:w="http://schemas.openxmlformats.org/wordprocessingml/2006/main" xmlns:w14="http://schemas.microsoft.com/office/word/2010/wordml" xmlns:wpg="http://schemas.microsoft.com/office/word/2010/wordprocessingGroup" xmlns:wpi="http://schemas.microsoft.com/office/word/2010/wordprocessingInk" xmlns:wne="http://schemas.microsoft.com/office/word/2006/wordml" xmlns:wps="http://schemas.microsoft.com/office/word/2010/wordprocessingShape" mc:Ignorable="w14 wp14">
   <w:body>
     <w:p>
       <w:pPr>
@@ -122,29 +122,7 @@
           <w:sz w:val="48"/>
           <w:szCs w:val="28"/>
         </w:rPr>
-        <w:t xml:space="preserve">Itasca </w:t>
-      </w:r>
-      <w:proofErr w:type="spellStart"/>
-      <w:r>
-        <w:rPr>
-          <w:rFonts w:ascii="Arial" w:hAnsi="Arial" w:cs="Arial"/>
-          <w:b/>
-          <w:bCs/>
-          <w:sz w:val="48"/>
-          <w:szCs w:val="28"/>
-        </w:rPr>
-        <w:t>Leathergoods</w:t>
-      </w:r>
-      <w:proofErr w:type="spellEnd"/>
-      <w:r>
-        <w:rPr>
-          <w:rFonts w:ascii="Arial" w:hAnsi="Arial" w:cs="Arial"/>
-          <w:b/>
-          <w:bCs/>
-          <w:sz w:val="48"/>
-          <w:szCs w:val="28"/>
-        </w:rPr>
-        <w:t xml:space="preserve"> Custom Pages</w:t>
+        <w:t>Itasca Leathergoods Custom Pages</w:t>
       </w:r>
     </w:p>
     <w:p>
@@ -1426,8 +1404,8 @@
           <w:lang w:val="fr-FR"/>
         </w:rPr>
         <w:sectPr>
-          <w:headerReference w:type="default" r:id="rId7"/>
-          <w:footerReference w:type="default" r:id="rId8"/>
+          <w:headerReference w:type="default" r:id="rId8"/>
+          <w:footerReference w:type="default" r:id="rId9"/>
           <w:pgSz w:w="12240" w:h="15840" w:code="1"/>
           <w:pgMar w:top="2160" w:right="720" w:bottom="1080" w:left="720" w:header="504" w:footer="720" w:gutter="0"/>
           <w:cols w:space="1008"/>
@@ -1480,7 +1458,7 @@
       <w:tblPr>
         <w:tblStyle w:val="TableGrid"/>
         <w:tblW w:w="0" w:type="auto"/>
-        <w:tblLook w:val="04A0"/>
+        <w:tblLook w:val="04A0" w:firstRow="1" w:lastRow="0" w:firstColumn="1" w:lastColumn="0" w:noHBand="0" w:noVBand="1"/>
       </w:tblPr>
       <w:tblGrid>
         <w:gridCol w:w="1548"/>
@@ -1664,43 +1642,7 @@
           <w:sz w:val="20"/>
           <w:szCs w:val="20"/>
         </w:rPr>
-        <w:t xml:space="preserve">a custom product page in </w:t>
-      </w:r>
-      <w:proofErr w:type="spellStart"/>
-      <w:r>
-        <w:rPr>
-          <w:rFonts w:ascii="Arial" w:hAnsi="Arial" w:cs="Arial"/>
-          <w:sz w:val="20"/>
-          <w:szCs w:val="20"/>
-        </w:rPr>
-        <w:t>Zoovy</w:t>
-      </w:r>
-      <w:proofErr w:type="spellEnd"/>
-      <w:r>
-        <w:rPr>
-          <w:rFonts w:ascii="Arial" w:hAnsi="Arial" w:cs="Arial"/>
-          <w:sz w:val="20"/>
-          <w:szCs w:val="20"/>
-        </w:rPr>
-        <w:t xml:space="preserve"> for Itasca </w:t>
-      </w:r>
-      <w:proofErr w:type="spellStart"/>
-      <w:r>
-        <w:rPr>
-          <w:rFonts w:ascii="Arial" w:hAnsi="Arial" w:cs="Arial"/>
-          <w:sz w:val="20"/>
-          <w:szCs w:val="20"/>
-        </w:rPr>
-        <w:t>Leathergoods</w:t>
-      </w:r>
-      <w:proofErr w:type="spellEnd"/>
-      <w:r>
-        <w:rPr>
-          <w:rFonts w:ascii="Arial" w:hAnsi="Arial" w:cs="Arial"/>
-          <w:sz w:val="20"/>
-          <w:szCs w:val="20"/>
-        </w:rPr>
-        <w:t>.</w:t>
+        <w:t>a custom product page in Zoovy for Itasca Leathergoods.</w:t>
       </w:r>
     </w:p>
     <w:p>
@@ -1752,7 +1694,7 @@
           <w:bottom w:w="45" w:type="dxa"/>
           <w:right w:w="45" w:type="dxa"/>
         </w:tblCellMar>
-        <w:tblLook w:val="0000"/>
+        <w:tblLook w:val="0000" w:firstRow="0" w:lastRow="0" w:firstColumn="0" w:lastColumn="0" w:noHBand="0" w:noVBand="0"/>
       </w:tblPr>
       <w:tblGrid>
         <w:gridCol w:w="3074"/>
@@ -2072,7 +2014,7 @@
           <w:bottom w:w="45" w:type="dxa"/>
           <w:right w:w="45" w:type="dxa"/>
         </w:tblCellMar>
-        <w:tblLook w:val="0000"/>
+        <w:tblLook w:val="0000" w:firstRow="0" w:lastRow="0" w:firstColumn="0" w:lastColumn="0" w:noHBand="0" w:noVBand="0"/>
       </w:tblPr>
       <w:tblGrid>
         <w:gridCol w:w="2461"/>
@@ -2308,7 +2250,7 @@
           <w:insideV w:val="single" w:sz="4" w:space="0" w:color="auto"/>
         </w:tblBorders>
         <w:tblLayout w:type="fixed"/>
-        <w:tblLook w:val="00A0"/>
+        <w:tblLook w:val="00A0" w:firstRow="1" w:lastRow="0" w:firstColumn="1" w:lastColumn="0" w:noHBand="0" w:noVBand="0"/>
       </w:tblPr>
       <w:tblGrid>
         <w:gridCol w:w="2050"/>
@@ -2431,15 +2373,7 @@
             <w:bookmarkStart w:id="18" w:name="_Toc355718552"/>
             <w:bookmarkEnd w:id="17"/>
             <w:r>
-              <w:t xml:space="preserve">A custom page for use with all Itasca </w:t>
-            </w:r>
-            <w:proofErr w:type="spellStart"/>
-            <w:r>
-              <w:t>Leathergoods</w:t>
-            </w:r>
-            <w:proofErr w:type="spellEnd"/>
-            <w:r>
-              <w:t xml:space="preserve"> products will be developed according to the images and descriptions below.</w:t>
+              <w:t>A custom page for use with all Itasca Leathergoods products will be developed according to the images and descriptions below.</w:t>
             </w:r>
             <w:bookmarkEnd w:id="18"/>
           </w:p>
@@ -2881,25 +2815,7 @@
                 <w:sz w:val="20"/>
                 <w:szCs w:val="20"/>
               </w:rPr>
-              <w:t xml:space="preserve">Increase space between </w:t>
-            </w:r>
-            <w:proofErr w:type="spellStart"/>
-            <w:r>
-              <w:rPr>
-                <w:rFonts w:ascii="Arial" w:hAnsi="Arial" w:cs="Arial"/>
-                <w:sz w:val="20"/>
-                <w:szCs w:val="20"/>
-              </w:rPr>
-              <w:t>Prev</w:t>
-            </w:r>
-            <w:proofErr w:type="spellEnd"/>
-            <w:r>
-              <w:rPr>
-                <w:rFonts w:ascii="Arial" w:hAnsi="Arial" w:cs="Arial"/>
-                <w:sz w:val="20"/>
-                <w:szCs w:val="20"/>
-              </w:rPr>
-              <w:t>/Next buttons</w:t>
+              <w:t>Increase space between Prev/Next buttons</w:t>
             </w:r>
           </w:p>
         </w:tc>
@@ -3077,7 +2993,7 @@
                           </pic:cNvPicPr>
                         </pic:nvPicPr>
                         <pic:blipFill>
-                          <a:blip r:embed="rId9" cstate="print"/>
+                          <a:blip r:embed="rId10" cstate="print"/>
                           <a:srcRect/>
                           <a:stretch>
                             <a:fillRect/>
@@ -3367,51 +3283,17 @@
                 <w:szCs w:val="20"/>
               </w:rPr>
             </w:pPr>
-            <w:proofErr w:type="spellStart"/>
-            <w:r>
-              <w:rPr>
-                <w:rFonts w:ascii="Arial" w:hAnsi="Arial" w:cs="Arial"/>
-                <w:bCs/>
-                <w:color w:val="000000"/>
-                <w:sz w:val="20"/>
-                <w:szCs w:val="20"/>
-              </w:rPr>
-              <w:t>AddThis</w:t>
-            </w:r>
-            <w:proofErr w:type="spellEnd"/>
-            <w:r>
-              <w:rPr>
-                <w:rFonts w:ascii="Arial" w:hAnsi="Arial" w:cs="Arial"/>
-                <w:bCs/>
-                <w:color w:val="000000"/>
-                <w:sz w:val="20"/>
-                <w:szCs w:val="20"/>
-              </w:rPr>
-              <w:t xml:space="preserve"> buttons - The </w:t>
-            </w:r>
-            <w:proofErr w:type="spellStart"/>
-            <w:r>
-              <w:rPr>
-                <w:rFonts w:ascii="Arial" w:hAnsi="Arial" w:cs="Arial"/>
-                <w:bCs/>
-                <w:color w:val="000000"/>
-                <w:sz w:val="20"/>
-                <w:szCs w:val="20"/>
-              </w:rPr>
-              <w:t>AddThis</w:t>
-            </w:r>
-            <w:proofErr w:type="spellEnd"/>
-            <w:r>
-              <w:rPr>
-                <w:rFonts w:ascii="Arial" w:hAnsi="Arial" w:cs="Arial"/>
-                <w:bCs/>
-                <w:color w:val="000000"/>
-                <w:sz w:val="20"/>
-                <w:szCs w:val="20"/>
-              </w:rPr>
-              <w:t xml:space="preserve"> functionality shall be incorporated.  See </w:t>
-            </w:r>
-            <w:hyperlink r:id="rId10" w:history="1">
+            <w:r>
+              <w:rPr>
+                <w:rFonts w:ascii="Arial" w:hAnsi="Arial" w:cs="Arial"/>
+                <w:bCs/>
+                <w:color w:val="000000"/>
+                <w:sz w:val="20"/>
+                <w:szCs w:val="20"/>
+              </w:rPr>
+              <w:t xml:space="preserve">AddThis buttons - The AddThis functionality shall be incorporated.  See </w:t>
+            </w:r>
+            <w:hyperlink r:id="rId11" w:history="1">
               <w:r>
                 <w:rPr>
                   <w:rStyle w:val="Hyperlink"/>
@@ -3460,7 +3342,7 @@
                           </pic:cNvPicPr>
                         </pic:nvPicPr>
                         <pic:blipFill>
-                          <a:blip r:embed="rId11" cstate="print"/>
+                          <a:blip r:embed="rId12" cstate="print"/>
                           <a:srcRect/>
                           <a:stretch>
                             <a:fillRect/>
@@ -3519,7 +3401,7 @@
               <w:br/>
               <w:t xml:space="preserve">According to </w:t>
             </w:r>
-            <w:hyperlink r:id="rId12" w:history="1">
+            <w:hyperlink r:id="rId13" w:history="1">
               <w:r>
                 <w:rPr>
                   <w:rStyle w:val="Hyperlink"/>
@@ -3573,7 +3455,7 @@
                   <v:stroke joinstyle="miter"/>
                   <v:path gradientshapeok="t" o:connecttype="rect"/>
                 </v:shapetype>
-                <v:shape id="_x0000_s1027" type="#_x0000_t202" style="width:354.05pt;height:142.75pt;mso-height-percent:200;mso-position-horizontal-relative:char;mso-position-vertical-relative:line;mso-height-percent:200;mso-width-relative:margin;mso-height-relative:margin">
+                <v:shape id="_x0000_s1027" type="#_x0000_t202" style="width:354.05pt;height:142.75pt;mso-height-percent:200;mso-left-percent:-10001;mso-top-percent:-10001;mso-position-horizontal:absolute;mso-position-horizontal-relative:char;mso-position-vertical:absolute;mso-position-vertical-relative:line;mso-height-percent:200;mso-left-percent:-10001;mso-top-percent:-10001;mso-width-relative:margin;mso-height-relative:margin">
                   <v:textbox style="mso-fit-shape-to-text:t">
                     <w:txbxContent>
                       <w:p>
@@ -3646,25 +3528,7 @@
                             <w:sz w:val="15"/>
                             <w:szCs w:val="15"/>
                           </w:rPr>
-                          <w:t>"text/</w:t>
-                        </w:r>
-                        <w:proofErr w:type="spellStart"/>
-                        <w:r>
-                          <w:rPr>
-                            <w:rStyle w:val="atv1"/>
-                            <w:sz w:val="15"/>
-                            <w:szCs w:val="15"/>
-                          </w:rPr>
-                          <w:t>javascript</w:t>
-                        </w:r>
-                        <w:proofErr w:type="spellEnd"/>
-                        <w:r>
-                          <w:rPr>
-                            <w:rStyle w:val="atv1"/>
-                            <w:sz w:val="15"/>
-                            <w:szCs w:val="15"/>
-                          </w:rPr>
-                          <w:t>"</w:t>
+                          <w:t>"text/javascript"</w:t>
                         </w:r>
                         <w:r>
                           <w:rPr>
@@ -3692,7 +3556,6 @@
                           <w:tab/>
                           <w:t> </w:t>
                         </w:r>
-                        <w:proofErr w:type="spellStart"/>
                         <w:r>
                           <w:rPr>
                             <w:rStyle w:val="kwd1"/>
@@ -3701,32 +3564,13 @@
                           </w:rPr>
                           <w:t>var</w:t>
                         </w:r>
-                        <w:proofErr w:type="spellEnd"/>
                         <w:r>
                           <w:rPr>
                             <w:rStyle w:val="pln1"/>
                             <w:sz w:val="15"/>
                             <w:szCs w:val="15"/>
                           </w:rPr>
-                          <w:t xml:space="preserve"> </w:t>
-                        </w:r>
-                        <w:proofErr w:type="spellStart"/>
-                        <w:r>
-                          <w:rPr>
-                            <w:rStyle w:val="pln1"/>
-                            <w:sz w:val="15"/>
-                            <w:szCs w:val="15"/>
-                          </w:rPr>
-                          <w:t>addthis_config</w:t>
-                        </w:r>
-                        <w:proofErr w:type="spellEnd"/>
-                        <w:r>
-                          <w:rPr>
-                            <w:rStyle w:val="pln1"/>
-                            <w:sz w:val="15"/>
-                            <w:szCs w:val="15"/>
-                          </w:rPr>
-                          <w:t xml:space="preserve"> </w:t>
+                          <w:t xml:space="preserve"> addthis_config </w:t>
                         </w:r>
                         <w:r>
                           <w:rPr>
@@ -3758,25 +3602,7 @@
                             <w:sz w:val="15"/>
                             <w:szCs w:val="15"/>
                           </w:rPr>
-                          <w:t>"</w:t>
-                        </w:r>
-                        <w:proofErr w:type="spellStart"/>
-                        <w:r>
-                          <w:rPr>
-                            <w:rStyle w:val="str1"/>
-                            <w:sz w:val="15"/>
-                            <w:szCs w:val="15"/>
-                          </w:rPr>
-                          <w:t>data_track_clickback</w:t>
-                        </w:r>
-                        <w:proofErr w:type="spellEnd"/>
-                        <w:r>
-                          <w:rPr>
-                            <w:rStyle w:val="str1"/>
-                            <w:sz w:val="15"/>
-                            <w:szCs w:val="15"/>
-                          </w:rPr>
-                          <w:t>"</w:t>
+                          <w:t>"data_track_clickback"</w:t>
                         </w:r>
                         <w:r>
                           <w:rPr>
@@ -3874,25 +3700,7 @@
                             <w:sz w:val="15"/>
                             <w:szCs w:val="15"/>
                           </w:rPr>
-                          <w:t>"text/</w:t>
-                        </w:r>
-                        <w:proofErr w:type="spellStart"/>
-                        <w:r>
-                          <w:rPr>
-                            <w:rStyle w:val="atv1"/>
-                            <w:sz w:val="15"/>
-                            <w:szCs w:val="15"/>
-                          </w:rPr>
-                          <w:t>javascript</w:t>
-                        </w:r>
-                        <w:proofErr w:type="spellEnd"/>
-                        <w:r>
-                          <w:rPr>
-                            <w:rStyle w:val="atv1"/>
-                            <w:sz w:val="15"/>
-                            <w:szCs w:val="15"/>
-                          </w:rPr>
-                          <w:t>"</w:t>
+                          <w:t>"text/javascript"</w:t>
                         </w:r>
                         <w:r>
                           <w:rPr>
@@ -4034,7 +3842,7 @@
                 <w:szCs w:val="20"/>
               </w:rPr>
               <w:pict>
-                <v:shape id="_x0000_s1026" type="#_x0000_t202" style="width:354.05pt;height:142.75pt;mso-height-percent:200;mso-position-horizontal-relative:char;mso-position-vertical-relative:line;mso-height-percent:200;mso-width-relative:margin;mso-height-relative:margin">
+                <v:shape id="_x0000_s1026" type="#_x0000_t202" style="width:354.05pt;height:142.75pt;mso-height-percent:200;mso-left-percent:-10001;mso-top-percent:-10001;mso-position-horizontal:absolute;mso-position-horizontal-relative:char;mso-position-vertical:absolute;mso-position-vertical-relative:line;mso-height-percent:200;mso-left-percent:-10001;mso-top-percent:-10001;mso-width-relative:margin;mso-height-relative:margin">
                   <v:textbox style="mso-fit-shape-to-text:t">
                     <w:txbxContent>
                       <w:p>
@@ -4059,25 +3867,7 @@
                             <w:sz w:val="15"/>
                             <w:szCs w:val="11"/>
                           </w:rPr>
-                          <w:t xml:space="preserve">&lt;!-- </w:t>
-                        </w:r>
-                        <w:proofErr w:type="spellStart"/>
-                        <w:r>
-                          <w:rPr>
-                            <w:rStyle w:val="com1"/>
-                            <w:sz w:val="15"/>
-                            <w:szCs w:val="11"/>
-                          </w:rPr>
-                          <w:t>AddThis</w:t>
-                        </w:r>
-                        <w:proofErr w:type="spellEnd"/>
-                        <w:r>
-                          <w:rPr>
-                            <w:rStyle w:val="com1"/>
-                            <w:sz w:val="15"/>
-                            <w:szCs w:val="11"/>
-                          </w:rPr>
-                          <w:t xml:space="preserve"> Button BEGIN --&gt;</w:t>
+                          <w:t>&lt;!-- AddThis Button BEGIN --&gt;</w:t>
                         </w:r>
                         <w:r>
                           <w:rPr>
@@ -4134,43 +3924,7 @@
                             <w:sz w:val="15"/>
                             <w:szCs w:val="11"/>
                           </w:rPr>
-                          <w:t>"</w:t>
-                        </w:r>
-                        <w:proofErr w:type="spellStart"/>
-                        <w:r>
-                          <w:rPr>
-                            <w:rStyle w:val="atv1"/>
-                            <w:sz w:val="15"/>
-                            <w:szCs w:val="11"/>
-                          </w:rPr>
-                          <w:t>addthis_toolbox</w:t>
-                        </w:r>
-                        <w:proofErr w:type="spellEnd"/>
-                        <w:r>
-                          <w:rPr>
-                            <w:rStyle w:val="atv1"/>
-                            <w:sz w:val="15"/>
-                            <w:szCs w:val="11"/>
-                          </w:rPr>
-                          <w:t xml:space="preserve"> </w:t>
-                        </w:r>
-                        <w:proofErr w:type="spellStart"/>
-                        <w:r>
-                          <w:rPr>
-                            <w:rStyle w:val="atv1"/>
-                            <w:sz w:val="15"/>
-                            <w:szCs w:val="11"/>
-                          </w:rPr>
-                          <w:t>addthis_default_style</w:t>
-                        </w:r>
-                        <w:proofErr w:type="spellEnd"/>
-                        <w:r>
-                          <w:rPr>
-                            <w:rStyle w:val="atv1"/>
-                            <w:sz w:val="15"/>
-                            <w:szCs w:val="11"/>
-                          </w:rPr>
-                          <w:t xml:space="preserve"> addthis_32x32_style"</w:t>
+                          <w:t>"addthis_toolbox addthis_default_style addthis_32x32_style"</w:t>
                         </w:r>
                         <w:r>
                           <w:rPr>
@@ -4235,39 +3989,76 @@
                             <w:sz w:val="15"/>
                             <w:szCs w:val="11"/>
                           </w:rPr>
-                          <w:t>"</w:t>
+                          <w:t xml:space="preserve">"addthis_button_facebook_like" </w:t>
                         </w:r>
-                        <w:proofErr w:type="spellStart"/>
+                        <w:r>
+                          <w:rPr>
+                            <w:rStyle w:val="atn1"/>
+                            <w:sz w:val="15"/>
+                            <w:szCs w:val="11"/>
+                          </w:rPr>
+                          <w:t>fb:like:layout=</w:t>
+                        </w:r>
                         <w:r>
                           <w:rPr>
                             <w:rStyle w:val="atv1"/>
                             <w:sz w:val="15"/>
                             <w:szCs w:val="11"/>
                           </w:rPr>
-                          <w:t>addthis_button_facebook_like</w:t>
+                          <w:t>"button_count"</w:t>
                         </w:r>
-                        <w:proofErr w:type="spellEnd"/>
                         <w:r>
                           <w:rPr>
-                            <w:rStyle w:val="atv1"/>
+                            <w:rStyle w:val="tag1"/>
                             <w:sz w:val="15"/>
                             <w:szCs w:val="11"/>
                           </w:rPr>
-                          <w:t xml:space="preserve">" </w:t>
+                          <w:t>&gt;&lt;/a&gt;</w:t>
                         </w:r>
-                        <w:proofErr w:type="spellStart"/>
+                        <w:r>
+                          <w:rPr>
+                            <w:color w:val="000000"/>
+                            <w:sz w:val="15"/>
+                            <w:szCs w:val="11"/>
+                            <w:bdr w:val="none" w:sz="0" w:space="0" w:color="auto" w:frame="1"/>
+                          </w:rPr>
+                          <w:br/>
+                        </w:r>
+                        <w:r>
+                          <w:rPr>
+                            <w:rStyle w:val="pln1"/>
+                            <w:sz w:val="15"/>
+                            <w:szCs w:val="11"/>
+                          </w:rPr>
+                          <w:t> </w:t>
+                        </w:r>
+                        <w:r>
+                          <w:rPr>
+                            <w:rStyle w:val="tag1"/>
+                            <w:sz w:val="15"/>
+                            <w:szCs w:val="11"/>
+                          </w:rPr>
+                          <w:t>&lt;a</w:t>
+                        </w:r>
+                        <w:r>
+                          <w:rPr>
+                            <w:rStyle w:val="pln1"/>
+                            <w:sz w:val="15"/>
+                            <w:szCs w:val="11"/>
+                          </w:rPr>
+                          <w:t xml:space="preserve"> </w:t>
+                        </w:r>
                         <w:r>
                           <w:rPr>
                             <w:rStyle w:val="atn1"/>
                             <w:sz w:val="15"/>
                             <w:szCs w:val="11"/>
                           </w:rPr>
-                          <w:t>fb:like:layout</w:t>
+                          <w:t>class</w:t>
                         </w:r>
-                        <w:proofErr w:type="spellEnd"/>
                         <w:r>
                           <w:rPr>
-                            <w:rStyle w:val="atn1"/>
+                            <w:rStyle w:val="pun1"/>
                             <w:sz w:val="15"/>
                             <w:szCs w:val="11"/>
                           </w:rPr>
@@ -4279,18 +4070,81 @@
                             <w:sz w:val="15"/>
                             <w:szCs w:val="11"/>
                           </w:rPr>
-                          <w:t>"</w:t>
+                          <w:t>"addthis_button_tweet"</w:t>
                         </w:r>
-                        <w:proofErr w:type="spellStart"/>
+                        <w:r>
+                          <w:rPr>
+                            <w:rStyle w:val="tag1"/>
+                            <w:sz w:val="15"/>
+                            <w:szCs w:val="11"/>
+                          </w:rPr>
+                          <w:t>&gt;&lt;/a&gt;</w:t>
+                        </w:r>
+                        <w:r>
+                          <w:rPr>
+                            <w:color w:val="000000"/>
+                            <w:sz w:val="15"/>
+                            <w:szCs w:val="11"/>
+                            <w:bdr w:val="none" w:sz="0" w:space="0" w:color="auto" w:frame="1"/>
+                          </w:rPr>
+                          <w:br/>
+                        </w:r>
+                        <w:r>
+                          <w:rPr>
+                            <w:rStyle w:val="pln1"/>
+                            <w:sz w:val="15"/>
+                            <w:szCs w:val="11"/>
+                          </w:rPr>
+                          <w:t> </w:t>
+                        </w:r>
+                        <w:r>
+                          <w:rPr>
+                            <w:rStyle w:val="tag1"/>
+                            <w:sz w:val="15"/>
+                            <w:szCs w:val="11"/>
+                          </w:rPr>
+                          <w:t>&lt;a</w:t>
+                        </w:r>
+                        <w:r>
+                          <w:rPr>
+                            <w:rStyle w:val="pln1"/>
+                            <w:sz w:val="15"/>
+                            <w:szCs w:val="11"/>
+                          </w:rPr>
+                          <w:t xml:space="preserve"> </w:t>
+                        </w:r>
+                        <w:r>
+                          <w:rPr>
+                            <w:rStyle w:val="atn1"/>
+                            <w:sz w:val="15"/>
+                            <w:szCs w:val="11"/>
+                          </w:rPr>
+                          <w:t>class</w:t>
+                        </w:r>
+                        <w:r>
+                          <w:rPr>
+                            <w:rStyle w:val="pun1"/>
+                            <w:sz w:val="15"/>
+                            <w:szCs w:val="11"/>
+                          </w:rPr>
+                          <w:t>=</w:t>
+                        </w:r>
                         <w:r>
                           <w:rPr>
                             <w:rStyle w:val="atv1"/>
                             <w:sz w:val="15"/>
                             <w:szCs w:val="11"/>
                           </w:rPr>
-                          <w:t>button_count</w:t>
+                          <w:t>"addthis_button_</w:t>
                         </w:r>
-                        <w:proofErr w:type="spellEnd"/>
+                        <w:r>
+                          <w:rPr>
+                            <w:rStyle w:val="atv1"/>
+                            <w:sz w:val="15"/>
+                            <w:szCs w:val="11"/>
+                          </w:rPr>
+                          <w:t>pinterest_pinit</w:t>
+                        </w:r>
                         <w:r>
                           <w:rPr>
                             <w:rStyle w:val="atv1"/>
@@ -4362,217 +4216,7 @@
                             <w:sz w:val="15"/>
                             <w:szCs w:val="11"/>
                           </w:rPr>
-                          <w:t>"</w:t>
-                        </w:r>
-                        <w:proofErr w:type="spellStart"/>
-                        <w:r>
-                          <w:rPr>
-                            <w:rStyle w:val="atv1"/>
-                            <w:sz w:val="15"/>
-                            <w:szCs w:val="11"/>
-                          </w:rPr>
-                          <w:t>addthis_button_tweet</w:t>
-                        </w:r>
-                        <w:proofErr w:type="spellEnd"/>
-                        <w:r>
-                          <w:rPr>
-                            <w:rStyle w:val="atv1"/>
-                            <w:sz w:val="15"/>
-                            <w:szCs w:val="11"/>
-                          </w:rPr>
-                          <w:t>"</w:t>
-                        </w:r>
-                        <w:r>
-                          <w:rPr>
-                            <w:rStyle w:val="tag1"/>
-                            <w:sz w:val="15"/>
-                            <w:szCs w:val="11"/>
-                          </w:rPr>
-                          <w:t>&gt;&lt;/a&gt;</w:t>
-                        </w:r>
-                        <w:r>
-                          <w:rPr>
-                            <w:color w:val="000000"/>
-                            <w:sz w:val="15"/>
-                            <w:szCs w:val="11"/>
-                            <w:bdr w:val="none" w:sz="0" w:space="0" w:color="auto" w:frame="1"/>
-                          </w:rPr>
-                          <w:br/>
-                        </w:r>
-                        <w:r>
-                          <w:rPr>
-                            <w:rStyle w:val="pln1"/>
-                            <w:sz w:val="15"/>
-                            <w:szCs w:val="11"/>
-                          </w:rPr>
-                          <w:t> </w:t>
-                        </w:r>
-                        <w:r>
-                          <w:rPr>
-                            <w:rStyle w:val="tag1"/>
-                            <w:sz w:val="15"/>
-                            <w:szCs w:val="11"/>
-                          </w:rPr>
-                          <w:t>&lt;a</w:t>
-                        </w:r>
-                        <w:r>
-                          <w:rPr>
-                            <w:rStyle w:val="pln1"/>
-                            <w:sz w:val="15"/>
-                            <w:szCs w:val="11"/>
-                          </w:rPr>
-                          <w:t xml:space="preserve"> </w:t>
-                        </w:r>
-                        <w:r>
-                          <w:rPr>
-                            <w:rStyle w:val="atn1"/>
-                            <w:sz w:val="15"/>
-                            <w:szCs w:val="11"/>
-                          </w:rPr>
-                          <w:t>class</w:t>
-                        </w:r>
-                        <w:r>
-                          <w:rPr>
-                            <w:rStyle w:val="pun1"/>
-                            <w:sz w:val="15"/>
-                            <w:szCs w:val="11"/>
-                          </w:rPr>
-                          <w:t>=</w:t>
-                        </w:r>
-                        <w:r>
-                          <w:rPr>
-                            <w:rStyle w:val="atv1"/>
-                            <w:sz w:val="15"/>
-                            <w:szCs w:val="11"/>
-                          </w:rPr>
-                          <w:t>"</w:t>
-                        </w:r>
-                        <w:proofErr w:type="spellStart"/>
-                        <w:r>
-                          <w:rPr>
-                            <w:rStyle w:val="atv1"/>
-                            <w:sz w:val="15"/>
-                            <w:szCs w:val="11"/>
-                          </w:rPr>
-                          <w:t>addthis_button_</w:t>
-                        </w:r>
-                        <w:r>
-                          <w:rPr>
-                            <w:rStyle w:val="atv1"/>
-                            <w:sz w:val="15"/>
-                            <w:szCs w:val="11"/>
-                          </w:rPr>
-                          <w:t>pinterest_pinit</w:t>
-                        </w:r>
-                        <w:proofErr w:type="spellEnd"/>
-                        <w:r>
-                          <w:rPr>
-                            <w:rStyle w:val="atv1"/>
-                            <w:sz w:val="15"/>
-                            <w:szCs w:val="11"/>
-                          </w:rPr>
-                          <w:t>"</w:t>
-                        </w:r>
-                        <w:r>
-                          <w:rPr>
-                            <w:rStyle w:val="tag1"/>
-                            <w:sz w:val="15"/>
-                            <w:szCs w:val="11"/>
-                          </w:rPr>
-                          <w:t>&gt;&lt;/a&gt;</w:t>
-                        </w:r>
-                        <w:r>
-                          <w:rPr>
-                            <w:color w:val="000000"/>
-                            <w:sz w:val="15"/>
-                            <w:szCs w:val="11"/>
-                            <w:bdr w:val="none" w:sz="0" w:space="0" w:color="auto" w:frame="1"/>
-                          </w:rPr>
-                          <w:br/>
-                        </w:r>
-                        <w:r>
-                          <w:rPr>
-                            <w:rStyle w:val="pln1"/>
-                            <w:sz w:val="15"/>
-                            <w:szCs w:val="11"/>
-                          </w:rPr>
-                          <w:t> </w:t>
-                        </w:r>
-                        <w:r>
-                          <w:rPr>
-                            <w:rStyle w:val="tag1"/>
-                            <w:sz w:val="15"/>
-                            <w:szCs w:val="11"/>
-                          </w:rPr>
-                          <w:t>&lt;a</w:t>
-                        </w:r>
-                        <w:r>
-                          <w:rPr>
-                            <w:rStyle w:val="pln1"/>
-                            <w:sz w:val="15"/>
-                            <w:szCs w:val="11"/>
-                          </w:rPr>
-                          <w:t xml:space="preserve"> </w:t>
-                        </w:r>
-                        <w:r>
-                          <w:rPr>
-                            <w:rStyle w:val="atn1"/>
-                            <w:sz w:val="15"/>
-                            <w:szCs w:val="11"/>
-                          </w:rPr>
-                          <w:t>class</w:t>
-                        </w:r>
-                        <w:r>
-                          <w:rPr>
-                            <w:rStyle w:val="pun1"/>
-                            <w:sz w:val="15"/>
-                            <w:szCs w:val="11"/>
-                          </w:rPr>
-                          <w:t>=</w:t>
-                        </w:r>
-                        <w:r>
-                          <w:rPr>
-                            <w:rStyle w:val="atv1"/>
-                            <w:sz w:val="15"/>
-                            <w:szCs w:val="11"/>
-                          </w:rPr>
-                          <w:t>"</w:t>
-                        </w:r>
-                        <w:proofErr w:type="spellStart"/>
-                        <w:r>
-                          <w:rPr>
-                            <w:rStyle w:val="atv1"/>
-                            <w:sz w:val="15"/>
-                            <w:szCs w:val="11"/>
-                          </w:rPr>
-                          <w:t>addthis_counter</w:t>
-                        </w:r>
-                        <w:proofErr w:type="spellEnd"/>
-                        <w:r>
-                          <w:rPr>
-                            <w:rStyle w:val="atv1"/>
-                            <w:sz w:val="15"/>
-                            <w:szCs w:val="11"/>
-                          </w:rPr>
-                          <w:t xml:space="preserve"> </w:t>
-                        </w:r>
-                        <w:proofErr w:type="spellStart"/>
-                        <w:r>
-                          <w:rPr>
-                            <w:rStyle w:val="atv1"/>
-                            <w:sz w:val="15"/>
-                            <w:szCs w:val="11"/>
-                          </w:rPr>
-                          <w:t>addthis_pill_style</w:t>
-                        </w:r>
-                        <w:proofErr w:type="spellEnd"/>
-                        <w:r>
-                          <w:rPr>
-                            <w:rStyle w:val="atv1"/>
-                            <w:sz w:val="15"/>
-                            <w:szCs w:val="11"/>
-                          </w:rPr>
-                          <w:t>"</w:t>
+                          <w:t>"addthis_counter addthis_pill_style"</w:t>
                         </w:r>
                         <w:r>
                           <w:rPr>
@@ -4634,25 +4278,7 @@
                             <w:sz w:val="15"/>
                             <w:szCs w:val="11"/>
                           </w:rPr>
-                          <w:t xml:space="preserve">&lt;!-- </w:t>
-                        </w:r>
-                        <w:proofErr w:type="spellStart"/>
-                        <w:r>
-                          <w:rPr>
-                            <w:rStyle w:val="com1"/>
-                            <w:sz w:val="15"/>
-                            <w:szCs w:val="11"/>
-                          </w:rPr>
-                          <w:t>AddThis</w:t>
-                        </w:r>
-                        <w:proofErr w:type="spellEnd"/>
-                        <w:r>
-                          <w:rPr>
-                            <w:rStyle w:val="com1"/>
-                            <w:sz w:val="15"/>
-                            <w:szCs w:val="11"/>
-                          </w:rPr>
-                          <w:t xml:space="preserve"> Button END --&gt;</w:t>
+                          <w:t>&lt;!-- AddThis Button END --&gt;</w:t>
                         </w:r>
                       </w:p>
                     </w:txbxContent>
@@ -4681,29 +4307,7 @@
                 <w:szCs w:val="20"/>
               </w:rPr>
               <w:br/>
-              <w:t xml:space="preserve">Our </w:t>
-            </w:r>
-            <w:proofErr w:type="spellStart"/>
-            <w:r>
-              <w:rPr>
-                <w:rFonts w:ascii="Arial" w:hAnsi="Arial" w:cs="Arial"/>
-                <w:bCs/>
-                <w:color w:val="000000"/>
-                <w:sz w:val="20"/>
-                <w:szCs w:val="20"/>
-              </w:rPr>
-              <w:t>AddThis</w:t>
-            </w:r>
-            <w:proofErr w:type="spellEnd"/>
-            <w:r>
-              <w:rPr>
-                <w:rFonts w:ascii="Arial" w:hAnsi="Arial" w:cs="Arial"/>
-                <w:bCs/>
-                <w:color w:val="000000"/>
-                <w:sz w:val="20"/>
-                <w:szCs w:val="20"/>
-              </w:rPr>
-              <w:t xml:space="preserve"> Profile ID is </w:t>
+              <w:t xml:space="preserve">Our AddThis Profile ID is </w:t>
             </w:r>
             <w:r>
               <w:rPr>
@@ -4730,49 +4334,15 @@
                 <w:szCs w:val="20"/>
               </w:rPr>
             </w:pPr>
-            <w:proofErr w:type="spellStart"/>
-            <w:r>
-              <w:rPr>
-                <w:rFonts w:ascii="Arial" w:hAnsi="Arial" w:cs="Arial"/>
-                <w:bCs/>
-                <w:color w:val="000000"/>
-                <w:sz w:val="20"/>
-                <w:szCs w:val="20"/>
-              </w:rPr>
-              <w:t>socialLinks</w:t>
-            </w:r>
-            <w:proofErr w:type="spellEnd"/>
-            <w:r>
-              <w:rPr>
-                <w:rFonts w:ascii="Arial" w:hAnsi="Arial" w:cs="Arial"/>
-                <w:bCs/>
-                <w:color w:val="000000"/>
-                <w:sz w:val="20"/>
-                <w:szCs w:val="20"/>
-              </w:rPr>
-              <w:t xml:space="preserve"> class has been added to product page and </w:t>
-            </w:r>
-            <w:proofErr w:type="spellStart"/>
-            <w:r>
-              <w:rPr>
-                <w:rFonts w:ascii="Arial" w:hAnsi="Arial" w:cs="Arial"/>
-                <w:bCs/>
-                <w:color w:val="000000"/>
-                <w:sz w:val="20"/>
-                <w:szCs w:val="20"/>
-              </w:rPr>
-              <w:t>addthis</w:t>
-            </w:r>
-            <w:proofErr w:type="spellEnd"/>
-            <w:r>
-              <w:rPr>
-                <w:rFonts w:ascii="Arial" w:hAnsi="Arial" w:cs="Arial"/>
-                <w:bCs/>
-                <w:color w:val="000000"/>
-                <w:sz w:val="20"/>
-                <w:szCs w:val="20"/>
-              </w:rPr>
-              <w:t xml:space="preserve"> extension updated with above information. Needs to be tested on live site still.</w:t>
+            <w:r>
+              <w:rPr>
+                <w:rFonts w:ascii="Arial" w:hAnsi="Arial" w:cs="Arial"/>
+                <w:bCs/>
+                <w:color w:val="000000"/>
+                <w:sz w:val="20"/>
+                <w:szCs w:val="20"/>
+              </w:rPr>
+              <w:t>socialLinks class has been added to product page and addthis extension updated with above information. Needs to be tested on live site still.</w:t>
             </w:r>
             <w:r>
               <w:rPr>
@@ -4859,49 +4429,15 @@
                 <w:szCs w:val="20"/>
               </w:rPr>
             </w:pPr>
-            <w:proofErr w:type="spellStart"/>
-            <w:r>
-              <w:rPr>
-                <w:rFonts w:ascii="Arial" w:hAnsi="Arial" w:cs="Arial"/>
-                <w:bCs/>
-                <w:color w:val="000000"/>
-                <w:sz w:val="20"/>
-                <w:szCs w:val="20"/>
-              </w:rPr>
-              <w:t>Config</w:t>
-            </w:r>
-            <w:proofErr w:type="spellEnd"/>
-            <w:r>
-              <w:rPr>
-                <w:rFonts w:ascii="Arial" w:hAnsi="Arial" w:cs="Arial"/>
-                <w:bCs/>
-                <w:color w:val="000000"/>
-                <w:sz w:val="20"/>
-                <w:szCs w:val="20"/>
-              </w:rPr>
-              <w:t xml:space="preserve"> Options - The </w:t>
-            </w:r>
-            <w:proofErr w:type="spellStart"/>
-            <w:r>
-              <w:rPr>
-                <w:rFonts w:ascii="Arial" w:hAnsi="Arial" w:cs="Arial"/>
-                <w:bCs/>
-                <w:color w:val="000000"/>
-                <w:sz w:val="20"/>
-                <w:szCs w:val="20"/>
-              </w:rPr>
-              <w:t>config</w:t>
-            </w:r>
-            <w:proofErr w:type="spellEnd"/>
-            <w:r>
-              <w:rPr>
-                <w:rFonts w:ascii="Arial" w:hAnsi="Arial" w:cs="Arial"/>
-                <w:bCs/>
-                <w:color w:val="000000"/>
-                <w:sz w:val="20"/>
-                <w:szCs w:val="20"/>
-              </w:rPr>
-              <w:t xml:space="preserve"> options shall present as selectable buttons similar to those depicted in the image.  Once selected, the button shall change in appearance to having been selected.  If another button for the option is selected, the previously selected button shall de-select.</w:t>
+            <w:r>
+              <w:rPr>
+                <w:rFonts w:ascii="Arial" w:hAnsi="Arial" w:cs="Arial"/>
+                <w:bCs/>
+                <w:color w:val="000000"/>
+                <w:sz w:val="20"/>
+                <w:szCs w:val="20"/>
+              </w:rPr>
+              <w:t>Config Options - The config options shall present as selectable buttons similar to those depicted in the image.  Once selected, the button shall change in appearance to having been selected.  If another button for the option is selected, the previously selected button shall de-select.</w:t>
             </w:r>
           </w:p>
           <w:p>
@@ -5041,17 +4577,7 @@
                 <w:sz w:val="20"/>
                 <w:szCs w:val="20"/>
               </w:rPr>
-              <w:t>Build a simple function that shows input for yes and clears/hides input when no is clicked.</w:t>
-            </w:r>
-            <w:r>
-              <w:rPr>
-                <w:rFonts w:ascii="Arial" w:hAnsi="Arial" w:cs="Arial"/>
-                <w:bCs/>
-                <w:color w:val="000000"/>
-                <w:sz w:val="20"/>
-                <w:szCs w:val="20"/>
-              </w:rPr>
-              <w:br/>
+              <w:t>Completed. Working as required.</w:t>
             </w:r>
             <w:r>
               <w:rPr>
@@ -5121,7 +4647,7 @@
                           </pic:cNvPicPr>
                         </pic:nvPicPr>
                         <pic:blipFill>
-                          <a:blip r:embed="rId13" cstate="print"/>
+                          <a:blip r:embed="rId14" cstate="print"/>
                           <a:srcRect/>
                           <a:stretch>
                             <a:fillRect/>
@@ -5229,7 +4755,7 @@
                           </pic:cNvPicPr>
                         </pic:nvPicPr>
                         <pic:blipFill>
-                          <a:blip r:embed="rId14" cstate="print"/>
+                          <a:blip r:embed="rId15" cstate="print"/>
                           <a:srcRect/>
                           <a:stretch>
                             <a:fillRect/>
@@ -5292,29 +4818,7 @@
                 <w:sz w:val="20"/>
                 <w:szCs w:val="20"/>
               </w:rPr>
-              <w:t xml:space="preserve">Only the </w:t>
-            </w:r>
-            <w:proofErr w:type="spellStart"/>
-            <w:r>
-              <w:rPr>
-                <w:rFonts w:ascii="Arial" w:hAnsi="Arial" w:cs="Arial"/>
-                <w:bCs/>
-                <w:color w:val="000000"/>
-                <w:sz w:val="20"/>
-                <w:szCs w:val="20"/>
-              </w:rPr>
-              <w:t>config</w:t>
-            </w:r>
-            <w:proofErr w:type="spellEnd"/>
-            <w:r>
-              <w:rPr>
-                <w:rFonts w:ascii="Arial" w:hAnsi="Arial" w:cs="Arial"/>
-                <w:bCs/>
-                <w:color w:val="000000"/>
-                <w:sz w:val="20"/>
-                <w:szCs w:val="20"/>
-              </w:rPr>
-              <w:t xml:space="preserve"> options assigned to the product shall display.  (Some moccasins don't get the bead option.)</w:t>
+              <w:t>Only the config options assigned to the product shall display.  (Some moccasins don't get the bead option.)</w:t>
             </w:r>
           </w:p>
           <w:p>
@@ -5439,29 +4943,7 @@
                 <w:sz w:val="20"/>
                 <w:szCs w:val="20"/>
               </w:rPr>
-              <w:t xml:space="preserve">Add to </w:t>
-            </w:r>
-            <w:proofErr w:type="spellStart"/>
-            <w:r>
-              <w:rPr>
-                <w:rFonts w:ascii="Arial" w:hAnsi="Arial" w:cs="Arial"/>
-                <w:bCs/>
-                <w:color w:val="000000"/>
-                <w:sz w:val="20"/>
-                <w:szCs w:val="20"/>
-              </w:rPr>
-              <w:t>Wishlist</w:t>
-            </w:r>
-            <w:proofErr w:type="spellEnd"/>
-            <w:r>
-              <w:rPr>
-                <w:rFonts w:ascii="Arial" w:hAnsi="Arial" w:cs="Arial"/>
-                <w:bCs/>
-                <w:color w:val="000000"/>
-                <w:sz w:val="20"/>
-                <w:szCs w:val="20"/>
-              </w:rPr>
-              <w:t xml:space="preserve"> - This is </w:t>
+              <w:t xml:space="preserve">Add to Wishlist - This is </w:t>
             </w:r>
             <w:r>
               <w:rPr>
@@ -5526,7 +5008,7 @@
                 <w:sz w:val="20"/>
                 <w:szCs w:val="20"/>
               </w:rPr>
-              <w:t>Convert from link to button.</w:t>
+              <w:t>Done!</w:t>
             </w:r>
           </w:p>
           <w:p>
@@ -5551,7 +5033,6 @@
                 <w:sz w:val="20"/>
                 <w:szCs w:val="20"/>
               </w:rPr>
-              <w:lastRenderedPageBreak/>
               <w:t>SKU - as displayed in the image.</w:t>
             </w:r>
           </w:p>
@@ -5602,6 +5083,7 @@
                 <w:sz w:val="20"/>
                 <w:szCs w:val="20"/>
               </w:rPr>
+              <w:lastRenderedPageBreak/>
               <w:t>Mfg - as displayed in the image.</w:t>
             </w:r>
           </w:p>
@@ -6115,7 +5597,7 @@
               </w:rPr>
               <w:t xml:space="preserve">A zoomed version of the image will appear over the entire center and right section of the page in a manner similar to that found on Amazon.com and other sites, and depicted in the image below.  See </w:t>
             </w:r>
-            <w:hyperlink r:id="rId15" w:history="1">
+            <w:hyperlink r:id="rId16" w:history="1">
               <w:r>
                 <w:rPr>
                   <w:rStyle w:val="Hyperlink"/>
@@ -6135,31 +5617,9 @@
                 <w:sz w:val="20"/>
                 <w:szCs w:val="20"/>
               </w:rPr>
-              <w:t xml:space="preserve"> for an example.  As I understand it, </w:t>
-            </w:r>
-            <w:proofErr w:type="spellStart"/>
-            <w:r>
-              <w:rPr>
-                <w:rFonts w:ascii="Arial" w:hAnsi="Arial" w:cs="Arial"/>
-                <w:bCs/>
-                <w:color w:val="000000"/>
-                <w:sz w:val="20"/>
-                <w:szCs w:val="20"/>
-              </w:rPr>
-              <w:t>Zoovy</w:t>
-            </w:r>
-            <w:proofErr w:type="spellEnd"/>
-            <w:r>
-              <w:rPr>
-                <w:rFonts w:ascii="Arial" w:hAnsi="Arial" w:cs="Arial"/>
-                <w:bCs/>
-                <w:color w:val="000000"/>
-                <w:sz w:val="20"/>
-                <w:szCs w:val="20"/>
-              </w:rPr>
-              <w:t xml:space="preserve"> has previous experience in this having customized  product page for Barefootess.com </w:t>
-            </w:r>
-            <w:hyperlink r:id="rId16" w:history="1">
+              <w:t xml:space="preserve"> for an example.  As I understand it, Zoovy has previous experience in this having customized  product page for Barefootess.com </w:t>
+            </w:r>
+            <w:hyperlink r:id="rId17" w:history="1">
               <w:r>
                 <w:rPr>
                   <w:rStyle w:val="Hyperlink"/>
@@ -6205,17 +5665,7 @@
                 <w:sz w:val="20"/>
                 <w:szCs w:val="20"/>
               </w:rPr>
-              <w:t>Will need to utilize Magic zoom in order to achieve this. Merchant will need to buy a license from them.</w:t>
-            </w:r>
-            <w:r>
-              <w:rPr>
-                <w:rFonts w:ascii="Arial" w:hAnsi="Arial" w:cs="Arial"/>
-                <w:bCs/>
-                <w:color w:val="000000"/>
-                <w:sz w:val="20"/>
-                <w:szCs w:val="20"/>
-              </w:rPr>
-              <w:t xml:space="preserve"> Work halted on this until the license can be retrieved.</w:t>
+              <w:t>Magic zoom has been implemented. Done!</w:t>
             </w:r>
           </w:p>
           <w:p>
@@ -6337,7 +5787,7 @@
                           </pic:cNvPicPr>
                         </pic:nvPicPr>
                         <pic:blipFill>
-                          <a:blip r:embed="rId17" cstate="print"/>
+                          <a:blip r:embed="rId18" cstate="print"/>
                           <a:srcRect/>
                           <a:stretch>
                             <a:fillRect/>
@@ -6676,7 +6126,7 @@
                           </pic:cNvPicPr>
                         </pic:nvPicPr>
                         <pic:blipFill>
-                          <a:blip r:embed="rId18" cstate="print"/>
+                          <a:blip r:embed="rId19" cstate="print"/>
                           <a:srcRect/>
                           <a:stretch>
                             <a:fillRect/>
@@ -6792,15 +6242,7 @@
             <w:bookmarkEnd w:id="36"/>
             <w:r>
               <w:lastRenderedPageBreak/>
-              <w:t xml:space="preserve">Success Scenario 5:  Increase space between </w:t>
-            </w:r>
-            <w:proofErr w:type="spellStart"/>
-            <w:r>
-              <w:t>Prev</w:t>
-            </w:r>
-            <w:proofErr w:type="spellEnd"/>
-            <w:r>
-              <w:t>/Next buttons</w:t>
+              <w:t>Success Scenario 5:  Increase space between Prev/Next buttons</w:t>
             </w:r>
             <w:bookmarkEnd w:id="37"/>
           </w:p>
@@ -6848,29 +6290,7 @@
                 <w:sz w:val="20"/>
                 <w:szCs w:val="20"/>
               </w:rPr>
-              <w:t xml:space="preserve"> using the menu navigation for category and subcategory to ensure the </w:t>
-            </w:r>
-            <w:proofErr w:type="spellStart"/>
-            <w:r>
-              <w:rPr>
-                <w:rFonts w:ascii="Arial" w:hAnsi="Arial" w:cs="Arial"/>
-                <w:bCs/>
-                <w:color w:val="000000"/>
-                <w:sz w:val="20"/>
-                <w:szCs w:val="20"/>
-              </w:rPr>
-              <w:t>Prev</w:t>
-            </w:r>
-            <w:proofErr w:type="spellEnd"/>
-            <w:r>
-              <w:rPr>
-                <w:rFonts w:ascii="Arial" w:hAnsi="Arial" w:cs="Arial"/>
-                <w:bCs/>
-                <w:color w:val="000000"/>
-                <w:sz w:val="20"/>
-                <w:szCs w:val="20"/>
-              </w:rPr>
-              <w:t>/Next buttons appear on the product page.</w:t>
+              <w:t xml:space="preserve"> using the menu navigation for category and subcategory to ensure the Prev/Next buttons appear on the product page.</w:t>
             </w:r>
           </w:p>
           <w:p>
@@ -6896,29 +6316,7 @@
                 <w:sz w:val="20"/>
                 <w:szCs w:val="20"/>
               </w:rPr>
-              <w:t xml:space="preserve">The space between the breadcrumb path and the </w:t>
-            </w:r>
-            <w:proofErr w:type="spellStart"/>
-            <w:r>
-              <w:rPr>
-                <w:rFonts w:ascii="Arial" w:hAnsi="Arial" w:cs="Arial"/>
-                <w:bCs/>
-                <w:color w:val="000000"/>
-                <w:sz w:val="20"/>
-                <w:szCs w:val="20"/>
-              </w:rPr>
-              <w:t>Prev</w:t>
-            </w:r>
-            <w:proofErr w:type="spellEnd"/>
-            <w:r>
-              <w:rPr>
-                <w:rFonts w:ascii="Arial" w:hAnsi="Arial" w:cs="Arial"/>
-                <w:bCs/>
-                <w:color w:val="000000"/>
-                <w:sz w:val="20"/>
-                <w:szCs w:val="20"/>
-              </w:rPr>
-              <w:t>/Next buttons will be increased as shown</w:t>
+              <w:t>The space between the breadcrumb path and the Prev/Next buttons will be increased as shown</w:t>
             </w:r>
             <w:r>
               <w:rPr>
@@ -6966,6 +6364,34 @@
               </w:rPr>
               <w:t>Add additional top margin to buttons.</w:t>
             </w:r>
+          </w:p>
+          <w:p>
+            <w:pPr>
+              <w:numPr>
+                <w:ilvl w:val="2"/>
+                <w:numId w:val="12"/>
+              </w:numPr>
+              <w:spacing w:before="120"/>
+              <w:rPr>
+                <w:rFonts w:ascii="Arial" w:hAnsi="Arial" w:cs="Arial"/>
+                <w:bCs/>
+                <w:color w:val="000000"/>
+                <w:sz w:val="20"/>
+                <w:szCs w:val="20"/>
+              </w:rPr>
+            </w:pPr>
+            <w:r>
+              <w:rPr>
+                <w:rFonts w:ascii="Arial" w:hAnsi="Arial" w:cs="Arial"/>
+                <w:bCs/>
+                <w:color w:val="000000"/>
+                <w:sz w:val="20"/>
+                <w:szCs w:val="20"/>
+              </w:rPr>
+              <w:t>Done!</w:t>
+            </w:r>
+            <w:bookmarkStart w:id="38" w:name="_GoBack"/>
+            <w:bookmarkEnd w:id="38"/>
             <w:r>
               <w:rPr>
                 <w:rFonts w:ascii="Arial" w:hAnsi="Arial" w:cs="Arial"/>
@@ -7017,7 +6443,7 @@
                 <w:szCs w:val="20"/>
               </w:rPr>
               <w:drawing>
-                <wp:inline distT="0" distB="0" distL="0" distR="0">
+                <wp:inline distT="0" distB="0" distL="0" distR="0" wp14:anchorId="7359986C" wp14:editId="4F395F1E">
                   <wp:extent cx="1206012" cy="551912"/>
                   <wp:effectExtent l="19050" t="19050" r="13188" b="19588"/>
                   <wp:docPr id="17" name="Picture 17"/>
@@ -7034,7 +6460,7 @@
                           </pic:cNvPicPr>
                         </pic:nvPicPr>
                         <pic:blipFill>
-                          <a:blip r:embed="rId19" cstate="print"/>
+                          <a:blip r:embed="rId20" cstate="print"/>
                           <a:srcRect/>
                           <a:stretch>
                             <a:fillRect/>
@@ -7135,7 +6561,7 @@
                 <w:szCs w:val="20"/>
               </w:rPr>
               <w:drawing>
-                <wp:inline distT="0" distB="0" distL="0" distR="0">
+                <wp:inline distT="0" distB="0" distL="0" distR="0" wp14:anchorId="6702F3B6" wp14:editId="774C89F2">
                   <wp:extent cx="1205035" cy="727935"/>
                   <wp:effectExtent l="19050" t="19050" r="14165" b="15015"/>
                   <wp:docPr id="20" name="Picture 20"/>
@@ -7152,7 +6578,7 @@
                           </pic:cNvPicPr>
                         </pic:nvPicPr>
                         <pic:blipFill>
-                          <a:blip r:embed="rId20" cstate="print"/>
+                          <a:blip r:embed="rId21" cstate="print"/>
                           <a:srcRect/>
                           <a:stretch>
                             <a:fillRect/>
@@ -7267,7 +6693,7 @@
           <w:insideV w:val="single" w:sz="4" w:space="0" w:color="auto"/>
         </w:tblBorders>
         <w:tblLayout w:type="fixed"/>
-        <w:tblLook w:val="00A0"/>
+        <w:tblLook w:val="00A0" w:firstRow="1" w:lastRow="0" w:firstColumn="1" w:lastColumn="0" w:noHBand="0" w:noVBand="0"/>
       </w:tblPr>
       <w:tblGrid>
         <w:gridCol w:w="2050"/>
@@ -7293,7 +6719,7 @@
                 <w:color w:val="FF0000"/>
               </w:rPr>
             </w:pPr>
-            <w:bookmarkStart w:id="38" w:name="_Toc355718558"/>
+            <w:bookmarkStart w:id="39" w:name="_Toc355718558"/>
             <w:r>
               <w:t>UC-02:</w:t>
             </w:r>
@@ -7301,7 +6727,7 @@
               <w:tab/>
               <w:t>Custom Orders Page - TBD</w:t>
             </w:r>
-            <w:bookmarkEnd w:id="38"/>
+            <w:bookmarkEnd w:id="39"/>
           </w:p>
         </w:tc>
       </w:tr>
@@ -7378,16 +6804,16 @@
               <w:pStyle w:val="Heading3"/>
               <w:spacing w:before="120" w:after="120"/>
             </w:pPr>
-            <w:bookmarkStart w:id="39" w:name="_A_custom_page_1"/>
-            <w:bookmarkStart w:id="40" w:name="_Toc355718559"/>
-            <w:bookmarkEnd w:id="39"/>
+            <w:bookmarkStart w:id="40" w:name="_A_custom_page_1"/>
+            <w:bookmarkStart w:id="41" w:name="_Toc355718559"/>
+            <w:bookmarkEnd w:id="40"/>
             <w:r>
               <w:t xml:space="preserve">A custom page </w:t>
             </w:r>
             <w:r>
               <w:t>with which customers may select custom colors and leathers for their moccasins.</w:t>
             </w:r>
-            <w:bookmarkEnd w:id="40"/>
+            <w:bookmarkEnd w:id="41"/>
           </w:p>
         </w:tc>
       </w:tr>
@@ -7804,11 +7230,11 @@
             <w:pPr>
               <w:pStyle w:val="Heading3"/>
             </w:pPr>
-            <w:bookmarkStart w:id="41" w:name="_Toc355718560"/>
+            <w:bookmarkStart w:id="42" w:name="_Toc355718560"/>
             <w:r>
               <w:t>Success Scenario 1:  TBD</w:t>
             </w:r>
-            <w:bookmarkEnd w:id="41"/>
+            <w:bookmarkEnd w:id="42"/>
           </w:p>
           <w:p>
             <w:pPr>
@@ -7914,7 +7340,7 @@
 </file>
 
 <file path=word/endnotes.xml><?xml version="1.0" encoding="utf-8"?>
-<w:endnotes xmlns:ve="http://schemas.openxmlformats.org/markup-compatibility/2006" xmlns:o="urn:schemas-microsoft-com:office:office" xmlns:r="http://schemas.openxmlformats.org/officeDocument/2006/relationships" xmlns:m="http://schemas.openxmlformats.org/officeDocument/2006/math" xmlns:v="urn:schemas-microsoft-com:vml" xmlns:wp="http://schemas.openxmlformats.org/drawingml/2006/wordprocessingDrawing" xmlns:w10="urn:schemas-microsoft-com:office:word" xmlns:w="http://schemas.openxmlformats.org/wordprocessingml/2006/main" xmlns:wne="http://schemas.microsoft.com/office/word/2006/wordml">
+<w:endnotes xmlns:wpc="http://schemas.microsoft.com/office/word/2010/wordprocessingCanvas" xmlns:mc="http://schemas.openxmlformats.org/markup-compatibility/2006" xmlns:o="urn:schemas-microsoft-com:office:office" xmlns:r="http://schemas.openxmlformats.org/officeDocument/2006/relationships" xmlns:m="http://schemas.openxmlformats.org/officeDocument/2006/math" xmlns:v="urn:schemas-microsoft-com:vml" xmlns:wp14="http://schemas.microsoft.com/office/word/2010/wordprocessingDrawing" xmlns:wp="http://schemas.openxmlformats.org/drawingml/2006/wordprocessingDrawing" xmlns:w10="urn:schemas-microsoft-com:office:word" xmlns:w="http://schemas.openxmlformats.org/wordprocessingml/2006/main" xmlns:w14="http://schemas.microsoft.com/office/word/2010/wordml" xmlns:wpg="http://schemas.microsoft.com/office/word/2010/wordprocessingGroup" xmlns:wpi="http://schemas.microsoft.com/office/word/2010/wordprocessingInk" xmlns:wne="http://schemas.microsoft.com/office/word/2006/wordml" xmlns:wps="http://schemas.microsoft.com/office/word/2010/wordprocessingShape" mc:Ignorable="w14 wp14">
   <w:endnote w:type="separator" w:id="-1">
     <w:p>
       <w:r>
@@ -7933,7 +7359,7 @@
 </file>
 
 <file path=word/footer1.xml><?xml version="1.0" encoding="utf-8"?>
-<w:ftr xmlns:ve="http://schemas.openxmlformats.org/markup-compatibility/2006" xmlns:o="urn:schemas-microsoft-com:office:office" xmlns:r="http://schemas.openxmlformats.org/officeDocument/2006/relationships" xmlns:m="http://schemas.openxmlformats.org/officeDocument/2006/math" xmlns:v="urn:schemas-microsoft-com:vml" xmlns:wp="http://schemas.openxmlformats.org/drawingml/2006/wordprocessingDrawing" xmlns:w10="urn:schemas-microsoft-com:office:word" xmlns:w="http://schemas.openxmlformats.org/wordprocessingml/2006/main" xmlns:wne="http://schemas.microsoft.com/office/word/2006/wordml">
+<w:ftr xmlns:wpc="http://schemas.microsoft.com/office/word/2010/wordprocessingCanvas" xmlns:mc="http://schemas.openxmlformats.org/markup-compatibility/2006" xmlns:o="urn:schemas-microsoft-com:office:office" xmlns:r="http://schemas.openxmlformats.org/officeDocument/2006/relationships" xmlns:m="http://schemas.openxmlformats.org/officeDocument/2006/math" xmlns:v="urn:schemas-microsoft-com:vml" xmlns:wp14="http://schemas.microsoft.com/office/word/2010/wordprocessingDrawing" xmlns:wp="http://schemas.openxmlformats.org/drawingml/2006/wordprocessingDrawing" xmlns:w10="urn:schemas-microsoft-com:office:word" xmlns:w="http://schemas.openxmlformats.org/wordprocessingml/2006/main" xmlns:w14="http://schemas.microsoft.com/office/word/2010/wordml" xmlns:wpg="http://schemas.microsoft.com/office/word/2010/wordprocessingGroup" xmlns:wpi="http://schemas.microsoft.com/office/word/2010/wordprocessingInk" xmlns:wne="http://schemas.microsoft.com/office/word/2006/wordml" xmlns:wps="http://schemas.microsoft.com/office/word/2010/wordprocessingShape" mc:Ignorable="w14 wp14">
   <w:p>
     <w:pPr>
       <w:pStyle w:val="Footer"/>
@@ -7991,7 +7417,7 @@
         <w:sz w:val="16"/>
         <w:szCs w:val="16"/>
       </w:rPr>
-      <w:t>6/12/2013</w:t>
+      <w:t>6/13/2013</w:t>
     </w:r>
     <w:r>
       <w:rPr>
@@ -8018,27 +7444,7 @@
         <w:sz w:val="16"/>
         <w:szCs w:val="16"/>
       </w:rPr>
-      <w:t xml:space="preserve">Itasca </w:t>
-    </w:r>
-    <w:proofErr w:type="spellStart"/>
-    <w:r>
-      <w:rPr>
-        <w:rStyle w:val="PageNumber"/>
-        <w:rFonts w:ascii="Arial" w:hAnsi="Arial" w:cs="Arial"/>
-        <w:sz w:val="16"/>
-        <w:szCs w:val="16"/>
-      </w:rPr>
-      <w:t>Leathergoods</w:t>
-    </w:r>
-    <w:proofErr w:type="spellEnd"/>
-    <w:r>
-      <w:rPr>
-        <w:rStyle w:val="PageNumber"/>
-        <w:rFonts w:ascii="Arial" w:hAnsi="Arial" w:cs="Arial"/>
-        <w:sz w:val="16"/>
-        <w:szCs w:val="16"/>
-      </w:rPr>
-      <w:t xml:space="preserve">, LLC - </w:t>
+      <w:t xml:space="preserve">Itasca Leathergoods, LLC - </w:t>
     </w:r>
     <w:r>
       <w:rPr>
@@ -8093,7 +7499,7 @@
         <w:sz w:val="16"/>
         <w:szCs w:val="16"/>
       </w:rPr>
-      <w:t>10</w:t>
+      <w:t>9</w:t>
     </w:r>
     <w:r>
       <w:rPr>
@@ -8164,7 +7570,7 @@
 </file>
 
 <file path=word/footnotes.xml><?xml version="1.0" encoding="utf-8"?>
-<w:footnotes xmlns:ve="http://schemas.openxmlformats.org/markup-compatibility/2006" xmlns:o="urn:schemas-microsoft-com:office:office" xmlns:r="http://schemas.openxmlformats.org/officeDocument/2006/relationships" xmlns:m="http://schemas.openxmlformats.org/officeDocument/2006/math" xmlns:v="urn:schemas-microsoft-com:vml" xmlns:wp="http://schemas.openxmlformats.org/drawingml/2006/wordprocessingDrawing" xmlns:w10="urn:schemas-microsoft-com:office:word" xmlns:w="http://schemas.openxmlformats.org/wordprocessingml/2006/main" xmlns:wne="http://schemas.microsoft.com/office/word/2006/wordml">
+<w:footnotes xmlns:wpc="http://schemas.microsoft.com/office/word/2010/wordprocessingCanvas" xmlns:mc="http://schemas.openxmlformats.org/markup-compatibility/2006" xmlns:o="urn:schemas-microsoft-com:office:office" xmlns:r="http://schemas.openxmlformats.org/officeDocument/2006/relationships" xmlns:m="http://schemas.openxmlformats.org/officeDocument/2006/math" xmlns:v="urn:schemas-microsoft-com:vml" xmlns:wp14="http://schemas.microsoft.com/office/word/2010/wordprocessingDrawing" xmlns:wp="http://schemas.openxmlformats.org/drawingml/2006/wordprocessingDrawing" xmlns:w10="urn:schemas-microsoft-com:office:word" xmlns:w="http://schemas.openxmlformats.org/wordprocessingml/2006/main" xmlns:w14="http://schemas.microsoft.com/office/word/2010/wordml" xmlns:wpg="http://schemas.microsoft.com/office/word/2010/wordprocessingGroup" xmlns:wpi="http://schemas.microsoft.com/office/word/2010/wordprocessingInk" xmlns:wne="http://schemas.microsoft.com/office/word/2006/wordml" xmlns:wps="http://schemas.microsoft.com/office/word/2010/wordprocessingShape" mc:Ignorable="w14 wp14">
   <w:footnote w:type="separator" w:id="-1">
     <w:p>
       <w:r>
@@ -8183,12 +7589,12 @@
 </file>
 
 <file path=word/header1.xml><?xml version="1.0" encoding="utf-8"?>
-<w:hdr xmlns:ve="http://schemas.openxmlformats.org/markup-compatibility/2006" xmlns:o="urn:schemas-microsoft-com:office:office" xmlns:r="http://schemas.openxmlformats.org/officeDocument/2006/relationships" xmlns:m="http://schemas.openxmlformats.org/officeDocument/2006/math" xmlns:v="urn:schemas-microsoft-com:vml" xmlns:wp="http://schemas.openxmlformats.org/drawingml/2006/wordprocessingDrawing" xmlns:w10="urn:schemas-microsoft-com:office:word" xmlns:w="http://schemas.openxmlformats.org/wordprocessingml/2006/main" xmlns:wne="http://schemas.microsoft.com/office/word/2006/wordml">
+<w:hdr xmlns:wpc="http://schemas.microsoft.com/office/word/2010/wordprocessingCanvas" xmlns:mc="http://schemas.openxmlformats.org/markup-compatibility/2006" xmlns:o="urn:schemas-microsoft-com:office:office" xmlns:r="http://schemas.openxmlformats.org/officeDocument/2006/relationships" xmlns:m="http://schemas.openxmlformats.org/officeDocument/2006/math" xmlns:v="urn:schemas-microsoft-com:vml" xmlns:wp14="http://schemas.microsoft.com/office/word/2010/wordprocessingDrawing" xmlns:wp="http://schemas.openxmlformats.org/drawingml/2006/wordprocessingDrawing" xmlns:w10="urn:schemas-microsoft-com:office:word" xmlns:w="http://schemas.openxmlformats.org/wordprocessingml/2006/main" xmlns:w14="http://schemas.microsoft.com/office/word/2010/wordml" xmlns:wpg="http://schemas.microsoft.com/office/word/2010/wordprocessingGroup" xmlns:wpi="http://schemas.microsoft.com/office/word/2010/wordprocessingInk" xmlns:wne="http://schemas.microsoft.com/office/word/2006/wordml" xmlns:wps="http://schemas.microsoft.com/office/word/2010/wordprocessingShape" mc:Ignorable="w14 wp14">
   <w:tbl>
     <w:tblPr>
       <w:tblW w:w="10800" w:type="dxa"/>
       <w:tblLayout w:type="fixed"/>
-      <w:tblLook w:val="0000"/>
+      <w:tblLook w:val="0000" w:firstRow="0" w:lastRow="0" w:firstColumn="0" w:lastColumn="0" w:noHBand="0" w:noVBand="0"/>
     </w:tblPr>
     <w:tblGrid>
       <w:gridCol w:w="2970"/>
@@ -8454,19 +7860,8 @@
               <w:sz w:val="20"/>
             </w:rPr>
             <w:br/>
-            <w:t xml:space="preserve">Paul </w:t>
+            <w:t>Paul VanderWaal</w:t>
           </w:r>
-          <w:proofErr w:type="spellStart"/>
-          <w:r>
-            <w:rPr>
-              <w:rFonts w:ascii="Arial" w:hAnsi="Arial" w:cs="Arial"/>
-              <w:b/>
-              <w:bCs/>
-              <w:sz w:val="20"/>
-            </w:rPr>
-            <w:t>VanderWaal</w:t>
-          </w:r>
-          <w:proofErr w:type="spellEnd"/>
         </w:p>
       </w:tc>
       <w:tc>
@@ -8507,29 +7902,7 @@
               <w:sz w:val="20"/>
               <w:szCs w:val="20"/>
             </w:rPr>
-            <w:t xml:space="preserve">Itasca </w:t>
-          </w:r>
-          <w:proofErr w:type="spellStart"/>
-          <w:r>
-            <w:rPr>
-              <w:rFonts w:ascii="Arial" w:hAnsi="Arial" w:cs="Arial"/>
-              <w:b/>
-              <w:bCs/>
-              <w:sz w:val="20"/>
-              <w:szCs w:val="20"/>
-            </w:rPr>
-            <w:t>Leathergoods</w:t>
-          </w:r>
-          <w:proofErr w:type="spellEnd"/>
-          <w:r>
-            <w:rPr>
-              <w:rFonts w:ascii="Arial" w:hAnsi="Arial" w:cs="Arial"/>
-              <w:b/>
-              <w:bCs/>
-              <w:sz w:val="20"/>
-              <w:szCs w:val="20"/>
-            </w:rPr>
-            <w:t xml:space="preserve"> </w:t>
+            <w:t xml:space="preserve">Itasca Leathergoods </w:t>
           </w:r>
           <w:r>
             <w:rPr>
@@ -8596,7 +7969,7 @@
 </file>
 
 <file path=word/numbering.xml><?xml version="1.0" encoding="utf-8"?>
-<w:numbering xmlns:ve="http://schemas.openxmlformats.org/markup-compatibility/2006" xmlns:o="urn:schemas-microsoft-com:office:office" xmlns:r="http://schemas.openxmlformats.org/officeDocument/2006/relationships" xmlns:m="http://schemas.openxmlformats.org/officeDocument/2006/math" xmlns:v="urn:schemas-microsoft-com:vml" xmlns:wp="http://schemas.openxmlformats.org/drawingml/2006/wordprocessingDrawing" xmlns:w10="urn:schemas-microsoft-com:office:word" xmlns:w="http://schemas.openxmlformats.org/wordprocessingml/2006/main" xmlns:wne="http://schemas.microsoft.com/office/word/2006/wordml">
+<w:numbering xmlns:wpc="http://schemas.microsoft.com/office/word/2010/wordprocessingCanvas" xmlns:mc="http://schemas.openxmlformats.org/markup-compatibility/2006" xmlns:o="urn:schemas-microsoft-com:office:office" xmlns:r="http://schemas.openxmlformats.org/officeDocument/2006/relationships" xmlns:m="http://schemas.openxmlformats.org/officeDocument/2006/math" xmlns:v="urn:schemas-microsoft-com:vml" xmlns:wp14="http://schemas.microsoft.com/office/word/2010/wordprocessingDrawing" xmlns:wp="http://schemas.openxmlformats.org/drawingml/2006/wordprocessingDrawing" xmlns:w10="urn:schemas-microsoft-com:office:word" xmlns:w="http://schemas.openxmlformats.org/wordprocessingml/2006/main" xmlns:w14="http://schemas.microsoft.com/office/word/2010/wordml" xmlns:wpg="http://schemas.microsoft.com/office/word/2010/wordprocessingGroup" xmlns:wpi="http://schemas.microsoft.com/office/word/2010/wordprocessingInk" xmlns:wne="http://schemas.microsoft.com/office/word/2006/wordml" xmlns:wps="http://schemas.microsoft.com/office/word/2010/wordprocessingShape" mc:Ignorable="w14 wp14">
   <w:abstractNum w:abstractNumId="0">
     <w:nsid w:val="036A3BBC"/>
     <w:multiLevelType w:val="multilevel"/>
@@ -9794,7 +9167,7 @@
 </file>
 
 <file path=word/styles.xml><?xml version="1.0" encoding="utf-8"?>
-<w:styles xmlns:r="http://schemas.openxmlformats.org/officeDocument/2006/relationships" xmlns:w="http://schemas.openxmlformats.org/wordprocessingml/2006/main">
+<w:styles xmlns:mc="http://schemas.openxmlformats.org/markup-compatibility/2006" xmlns:r="http://schemas.openxmlformats.org/officeDocument/2006/relationships" xmlns:w="http://schemas.openxmlformats.org/wordprocessingml/2006/main" xmlns:w14="http://schemas.microsoft.com/office/word/2010/wordml" mc:Ignorable="w14">
   <w:docDefaults>
     <w:rPrDefault>
       <w:rPr>
@@ -10157,7 +9530,6 @@
     <w:uiPriority w:val="99"/>
     <w:semiHidden/>
     <w:unhideWhenUsed/>
-    <w:qFormat/>
     <w:tblPr>
       <w:tblInd w:w="0" w:type="dxa"/>
       <w:tblCellMar>
@@ -11102,6 +10474,10 @@
     <w:link w:val="CommentSubject"/>
     <w:locked/>
     <w:rsid w:val="005B1D52"/>
+    <w:rPr>
+      <w:rFonts w:cs="Times New Roman"/>
+      <w:color w:val="000000"/>
+    </w:rPr>
   </w:style>
   <w:style w:type="numbering" w:customStyle="1" w:styleId="CurrentList1">
     <w:name w:val="Current List1"/>
@@ -11199,6 +10575,196 @@
       <w:shd w:val="clear" w:color="auto" w:fill="auto"/>
       <w:vertAlign w:val="baseline"/>
     </w:rPr>
+  </w:style>
+</w:styles>
+</file>
+
+<file path=word/stylesWithEffects.xml><?xml version="1.0" encoding="utf-8"?>
+<w:styles xmlns:wpc="http://schemas.microsoft.com/office/word/2010/wordprocessingCanvas" xmlns:mc="http://schemas.openxmlformats.org/markup-compatibility/2006" xmlns:o="urn:schemas-microsoft-com:office:office" xmlns:r="http://schemas.openxmlformats.org/officeDocument/2006/relationships" xmlns:m="http://schemas.openxmlformats.org/officeDocument/2006/math" xmlns:v="urn:schemas-microsoft-com:vml" xmlns:wp14="http://schemas.microsoft.com/office/word/2010/wordprocessingDrawing" xmlns:wp="http://schemas.openxmlformats.org/drawingml/2006/wordprocessingDrawing" xmlns:w10="urn:schemas-microsoft-com:office:word" xmlns:w="http://schemas.openxmlformats.org/wordprocessingml/2006/main" xmlns:w14="http://schemas.microsoft.com/office/word/2010/wordml" xmlns:wpg="http://schemas.microsoft.com/office/word/2010/wordprocessingGroup" xmlns:wpi="http://schemas.microsoft.com/office/word/2010/wordprocessingInk" xmlns:wne="http://schemas.microsoft.com/office/word/2006/wordml" xmlns:wps="http://schemas.microsoft.com/office/word/2010/wordprocessingShape" mc:Ignorable="w14 wp14">
+  <w:docDefaults>
+    <w:rPrDefault>
+      <w:rPr>
+        <w:rFonts w:asciiTheme="minorHAnsi" w:eastAsiaTheme="minorEastAsia" w:hAnsiTheme="minorHAnsi" w:cstheme="minorBidi"/>
+        <w:sz w:val="22"/>
+        <w:szCs w:val="22"/>
+        <w:lang w:val="en-US" w:eastAsia="en-US" w:bidi="ar-SA"/>
+      </w:rPr>
+    </w:rPrDefault>
+    <w:pPrDefault>
+      <w:pPr>
+        <w:spacing w:after="200" w:line="276" w:lineRule="auto"/>
+      </w:pPr>
+    </w:pPrDefault>
+  </w:docDefaults>
+  <w:latentStyles w:defLockedState="0" w:defUIPriority="99" w:defSemiHidden="1" w:defUnhideWhenUsed="1" w:defQFormat="0" w:count="267">
+    <w:lsdException w:name="Normal" w:semiHidden="0" w:uiPriority="0" w:unhideWhenUsed="0" w:qFormat="1"/>
+    <w:lsdException w:name="heading 1" w:semiHidden="0" w:uiPriority="9" w:unhideWhenUsed="0" w:qFormat="1"/>
+    <w:lsdException w:name="heading 2" w:uiPriority="9" w:qFormat="1"/>
+    <w:lsdException w:name="heading 3" w:uiPriority="9" w:qFormat="1"/>
+    <w:lsdException w:name="heading 4" w:uiPriority="9" w:qFormat="1"/>
+    <w:lsdException w:name="heading 5" w:uiPriority="9" w:qFormat="1"/>
+    <w:lsdException w:name="heading 6" w:uiPriority="9" w:qFormat="1"/>
+    <w:lsdException w:name="heading 7" w:uiPriority="9" w:qFormat="1"/>
+    <w:lsdException w:name="heading 8" w:uiPriority="9" w:qFormat="1"/>
+    <w:lsdException w:name="heading 9" w:uiPriority="9" w:qFormat="1"/>
+    <w:lsdException w:name="toc 1" w:uiPriority="39"/>
+    <w:lsdException w:name="toc 2" w:uiPriority="39"/>
+    <w:lsdException w:name="toc 3" w:uiPriority="39"/>
+    <w:lsdException w:name="toc 4" w:uiPriority="39"/>
+    <w:lsdException w:name="toc 5" w:uiPriority="39"/>
+    <w:lsdException w:name="toc 6" w:uiPriority="39"/>
+    <w:lsdException w:name="toc 7" w:uiPriority="39"/>
+    <w:lsdException w:name="toc 8" w:uiPriority="39"/>
+    <w:lsdException w:name="toc 9" w:uiPriority="39"/>
+    <w:lsdException w:name="caption" w:uiPriority="35" w:qFormat="1"/>
+    <w:lsdException w:name="Title" w:semiHidden="0" w:uiPriority="10" w:unhideWhenUsed="0" w:qFormat="1"/>
+    <w:lsdException w:name="Default Paragraph Font" w:uiPriority="1"/>
+    <w:lsdException w:name="Subtitle" w:semiHidden="0" w:uiPriority="11" w:unhideWhenUsed="0" w:qFormat="1"/>
+    <w:lsdException w:name="Strong" w:semiHidden="0" w:uiPriority="22" w:unhideWhenUsed="0" w:qFormat="1"/>
+    <w:lsdException w:name="Emphasis" w:semiHidden="0" w:uiPriority="20" w:unhideWhenUsed="0" w:qFormat="1"/>
+    <w:lsdException w:name="Table Grid" w:semiHidden="0" w:uiPriority="59" w:unhideWhenUsed="0"/>
+    <w:lsdException w:name="Placeholder Text" w:unhideWhenUsed="0"/>
+    <w:lsdException w:name="No Spacing" w:semiHidden="0" w:uiPriority="1" w:unhideWhenUsed="0" w:qFormat="1"/>
+    <w:lsdException w:name="Light Shading" w:semiHidden="0" w:uiPriority="60" w:unhideWhenUsed="0"/>
+    <w:lsdException w:name="Light List" w:semiHidden="0" w:uiPriority="61" w:unhideWhenUsed="0"/>
+    <w:lsdException w:name="Light Grid" w:semiHidden="0" w:uiPriority="62" w:unhideWhenUsed="0"/>
+    <w:lsdException w:name="Medium Shading 1" w:semiHidden="0" w:uiPriority="63" w:unhideWhenUsed="0"/>
+    <w:lsdException w:name="Medium Shading 2" w:semiHidden="0" w:uiPriority="64" w:unhideWhenUsed="0"/>
+    <w:lsdException w:name="Medium List 1" w:semiHidden="0" w:uiPriority="65" w:unhideWhenUsed="0"/>
+    <w:lsdException w:name="Medium List 2" w:semiHidden="0" w:uiPriority="66" w:unhideWhenUsed="0"/>
+    <w:lsdException w:name="Medium Grid 1" w:semiHidden="0" w:uiPriority="67" w:unhideWhenUsed="0"/>
+    <w:lsdException w:name="Medium Grid 2" w:semiHidden="0" w:uiPriority="68" w:unhideWhenUsed="0"/>
+    <w:lsdException w:name="Medium Grid 3" w:semiHidden="0" w:uiPriority="69" w:unhideWhenUsed="0"/>
+    <w:lsdException w:name="Dark List" w:semiHidden="0" w:uiPriority="70" w:unhideWhenUsed="0"/>
+    <w:lsdException w:name="Colorful Shading" w:semiHidden="0" w:uiPriority="71" w:unhideWhenUsed="0"/>
+    <w:lsdException w:name="Colorful List" w:semiHidden="0" w:uiPriority="72" w:unhideWhenUsed="0"/>
+    <w:lsdException w:name="Colorful Grid" w:semiHidden="0" w:uiPriority="73" w:unhideWhenUsed="0"/>
+    <w:lsdException w:name="Light Shading Accent 1" w:semiHidden="0" w:uiPriority="60" w:unhideWhenUsed="0"/>
+    <w:lsdException w:name="Light List Accent 1" w:semiHidden="0" w:uiPriority="61" w:unhideWhenUsed="0"/>
+    <w:lsdException w:name="Light Grid Accent 1" w:semiHidden="0" w:uiPriority="62" w:unhideWhenUsed="0"/>
+    <w:lsdException w:name="Medium Shading 1 Accent 1" w:semiHidden="0" w:uiPriority="63" w:unhideWhenUsed="0"/>
+    <w:lsdException w:name="Medium Shading 2 Accent 1" w:semiHidden="0" w:uiPriority="64" w:unhideWhenUsed="0"/>
+    <w:lsdException w:name="Medium List 1 Accent 1" w:semiHidden="0" w:uiPriority="65" w:unhideWhenUsed="0"/>
+    <w:lsdException w:name="Revision" w:unhideWhenUsed="0"/>
+    <w:lsdException w:name="List Paragraph" w:semiHidden="0" w:uiPriority="34" w:unhideWhenUsed="0" w:qFormat="1"/>
+    <w:lsdException w:name="Quote" w:semiHidden="0" w:uiPriority="29" w:unhideWhenUsed="0" w:qFormat="1"/>
+    <w:lsdException w:name="Intense Quote" w:semiHidden="0" w:uiPriority="30" w:unhideWhenUsed="0" w:qFormat="1"/>
+    <w:lsdException w:name="Medium List 2 Accent 1" w:semiHidden="0" w:uiPriority="66" w:unhideWhenUsed="0"/>
+    <w:lsdException w:name="Medium Grid 1 Accent 1" w:semiHidden="0" w:uiPriority="67" w:unhideWhenUsed="0"/>
+    <w:lsdException w:name="Medium Grid 2 Accent 1" w:semiHidden="0" w:uiPriority="68" w:unhideWhenUsed="0"/>
+    <w:lsdException w:name="Medium Grid 3 Accent 1" w:semiHidden="0" w:uiPriority="69" w:unhideWhenUsed="0"/>
+    <w:lsdException w:name="Dark List Accent 1" w:semiHidden="0" w:uiPriority="70" w:unhideWhenUsed="0"/>
+    <w:lsdException w:name="Colorful Shading Accent 1" w:semiHidden="0" w:uiPriority="71" w:unhideWhenUsed="0"/>
+    <w:lsdException w:name="Colorful List Accent 1" w:semiHidden="0" w:uiPriority="72" w:unhideWhenUsed="0"/>
+    <w:lsdException w:name="Colorful Grid Accent 1" w:semiHidden="0" w:uiPriority="73" w:unhideWhenUsed="0"/>
+    <w:lsdException w:name="Light Shading Accent 2" w:semiHidden="0" w:uiPriority="60" w:unhideWhenUsed="0"/>
+    <w:lsdException w:name="Light List Accent 2" w:semiHidden="0" w:uiPriority="61" w:unhideWhenUsed="0"/>
+    <w:lsdException w:name="Light Grid Accent 2" w:semiHidden="0" w:uiPriority="62" w:unhideWhenUsed="0"/>
+    <w:lsdException w:name="Medium Shading 1 Accent 2" w:semiHidden="0" w:uiPriority="63" w:unhideWhenUsed="0"/>
+    <w:lsdException w:name="Medium Shading 2 Accent 2" w:semiHidden="0" w:uiPriority="64" w:unhideWhenUsed="0"/>
+    <w:lsdException w:name="Medium List 1 Accent 2" w:semiHidden="0" w:uiPriority="65" w:unhideWhenUsed="0"/>
+    <w:lsdException w:name="Medium List 2 Accent 2" w:semiHidden="0" w:uiPriority="66" w:unhideWhenUsed="0"/>
+    <w:lsdException w:name="Medium Grid 1 Accent 2" w:semiHidden="0" w:uiPriority="67" w:unhideWhenUsed="0"/>
+    <w:lsdException w:name="Medium Grid 2 Accent 2" w:semiHidden="0" w:uiPriority="68" w:unhideWhenUsed="0"/>
+    <w:lsdException w:name="Medium Grid 3 Accent 2" w:semiHidden="0" w:uiPriority="69" w:unhideWhenUsed="0"/>
+    <w:lsdException w:name="Dark List Accent 2" w:semiHidden="0" w:uiPriority="70" w:unhideWhenUsed="0"/>
+    <w:lsdException w:name="Colorful Shading Accent 2" w:semiHidden="0" w:uiPriority="71" w:unhideWhenUsed="0"/>
+    <w:lsdException w:name="Colorful List Accent 2" w:semiHidden="0" w:uiPriority="72" w:unhideWhenUsed="0"/>
+    <w:lsdException w:name="Colorful Grid Accent 2" w:semiHidden="0" w:uiPriority="73" w:unhideWhenUsed="0"/>
+    <w:lsdException w:name="Light Shading Accent 3" w:semiHidden="0" w:uiPriority="60" w:unhideWhenUsed="0"/>
+    <w:lsdException w:name="Light List Accent 3" w:semiHidden="0" w:uiPriority="61" w:unhideWhenUsed="0"/>
+    <w:lsdException w:name="Light Grid Accent 3" w:semiHidden="0" w:uiPriority="62" w:unhideWhenUsed="0"/>
+    <w:lsdException w:name="Medium Shading 1 Accent 3" w:semiHidden="0" w:uiPriority="63" w:unhideWhenUsed="0"/>
+    <w:lsdException w:name="Medium Shading 2 Accent 3" w:semiHidden="0" w:uiPriority="64" w:unhideWhenUsed="0"/>
+    <w:lsdException w:name="Medium List 1 Accent 3" w:semiHidden="0" w:uiPriority="65" w:unhideWhenUsed="0"/>
+    <w:lsdException w:name="Medium List 2 Accent 3" w:semiHidden="0" w:uiPriority="66" w:unhideWhenUsed="0"/>
+    <w:lsdException w:name="Medium Grid 1 Accent 3" w:semiHidden="0" w:uiPriority="67" w:unhideWhenUsed="0"/>
+    <w:lsdException w:name="Medium Grid 2 Accent 3" w:semiHidden="0" w:uiPriority="68" w:unhideWhenUsed="0"/>
+    <w:lsdException w:name="Medium Grid 3 Accent 3" w:semiHidden="0" w:uiPriority="69" w:unhideWhenUsed="0"/>
+    <w:lsdException w:name="Dark List Accent 3" w:semiHidden="0" w:uiPriority="70" w:unhideWhenUsed="0"/>
+    <w:lsdException w:name="Colorful Shading Accent 3" w:semiHidden="0" w:uiPriority="71" w:unhideWhenUsed="0"/>
+    <w:lsdException w:name="Colorful List Accent 3" w:semiHidden="0" w:uiPriority="72" w:unhideWhenUsed="0"/>
+    <w:lsdException w:name="Colorful Grid Accent 3" w:semiHidden="0" w:uiPriority="73" w:unhideWhenUsed="0"/>
+    <w:lsdException w:name="Light Shading Accent 4" w:semiHidden="0" w:uiPriority="60" w:unhideWhenUsed="0"/>
+    <w:lsdException w:name="Light List Accent 4" w:semiHidden="0" w:uiPriority="61" w:unhideWhenUsed="0"/>
+    <w:lsdException w:name="Light Grid Accent 4" w:semiHidden="0" w:uiPriority="62" w:unhideWhenUsed="0"/>
+    <w:lsdException w:name="Medium Shading 1 Accent 4" w:semiHidden="0" w:uiPriority="63" w:unhideWhenUsed="0"/>
+    <w:lsdException w:name="Medium Shading 2 Accent 4" w:semiHidden="0" w:uiPriority="64" w:unhideWhenUsed="0"/>
+    <w:lsdException w:name="Medium List 1 Accent 4" w:semiHidden="0" w:uiPriority="65" w:unhideWhenUsed="0"/>
+    <w:lsdException w:name="Medium List 2 Accent 4" w:semiHidden="0" w:uiPriority="66" w:unhideWhenUsed="0"/>
+    <w:lsdException w:name="Medium Grid 1 Accent 4" w:semiHidden="0" w:uiPriority="67" w:unhideWhenUsed="0"/>
+    <w:lsdException w:name="Medium Grid 2 Accent 4" w:semiHidden="0" w:uiPriority="68" w:unhideWhenUsed="0"/>
+    <w:lsdException w:name="Medium Grid 3 Accent 4" w:semiHidden="0" w:uiPriority="69" w:unhideWhenUsed="0"/>
+    <w:lsdException w:name="Dark List Accent 4" w:semiHidden="0" w:uiPriority="70" w:unhideWhenUsed="0"/>
+    <w:lsdException w:name="Colorful Shading Accent 4" w:semiHidden="0" w:uiPriority="71" w:unhideWhenUsed="0"/>
+    <w:lsdException w:name="Colorful List Accent 4" w:semiHidden="0" w:uiPriority="72" w:unhideWhenUsed="0"/>
+    <w:lsdException w:name="Colorful Grid Accent 4" w:semiHidden="0" w:uiPriority="73" w:unhideWhenUsed="0"/>
+    <w:lsdException w:name="Light Shading Accent 5" w:semiHidden="0" w:uiPriority="60" w:unhideWhenUsed="0"/>
+    <w:lsdException w:name="Light List Accent 5" w:semiHidden="0" w:uiPriority="61" w:unhideWhenUsed="0"/>
+    <w:lsdException w:name="Light Grid Accent 5" w:semiHidden="0" w:uiPriority="62" w:unhideWhenUsed="0"/>
+    <w:lsdException w:name="Medium Shading 1 Accent 5" w:semiHidden="0" w:uiPriority="63" w:unhideWhenUsed="0"/>
+    <w:lsdException w:name="Medium Shading 2 Accent 5" w:semiHidden="0" w:uiPriority="64" w:unhideWhenUsed="0"/>
+    <w:lsdException w:name="Medium List 1 Accent 5" w:semiHidden="0" w:uiPriority="65" w:unhideWhenUsed="0"/>
+    <w:lsdException w:name="Medium List 2 Accent 5" w:semiHidden="0" w:uiPriority="66" w:unhideWhenUsed="0"/>
+    <w:lsdException w:name="Medium Grid 1 Accent 5" w:semiHidden="0" w:uiPriority="67" w:unhideWhenUsed="0"/>
+    <w:lsdException w:name="Medium Grid 2 Accent 5" w:semiHidden="0" w:uiPriority="68" w:unhideWhenUsed="0"/>
+    <w:lsdException w:name="Medium Grid 3 Accent 5" w:semiHidden="0" w:uiPriority="69" w:unhideWhenUsed="0"/>
+    <w:lsdException w:name="Dark List Accent 5" w:semiHidden="0" w:uiPriority="70" w:unhideWhenUsed="0"/>
+    <w:lsdException w:name="Colorful Shading Accent 5" w:semiHidden="0" w:uiPriority="71" w:unhideWhenUsed="0"/>
+    <w:lsdException w:name="Colorful List Accent 5" w:semiHidden="0" w:uiPriority="72" w:unhideWhenUsed="0"/>
+    <w:lsdException w:name="Colorful Grid Accent 5" w:semiHidden="0" w:uiPriority="73" w:unhideWhenUsed="0"/>
+    <w:lsdException w:name="Light Shading Accent 6" w:semiHidden="0" w:uiPriority="60" w:unhideWhenUsed="0"/>
+    <w:lsdException w:name="Light List Accent 6" w:semiHidden="0" w:uiPriority="61" w:unhideWhenUsed="0"/>
+    <w:lsdException w:name="Light Grid Accent 6" w:semiHidden="0" w:uiPriority="62" w:unhideWhenUsed="0"/>
+    <w:lsdException w:name="Medium Shading 1 Accent 6" w:semiHidden="0" w:uiPriority="63" w:unhideWhenUsed="0"/>
+    <w:lsdException w:name="Medium Shading 2 Accent 6" w:semiHidden="0" w:uiPriority="64" w:unhideWhenUsed="0"/>
+    <w:lsdException w:name="Medium List 1 Accent 6" w:semiHidden="0" w:uiPriority="65" w:unhideWhenUsed="0"/>
+    <w:lsdException w:name="Medium List 2 Accent 6" w:semiHidden="0" w:uiPriority="66" w:unhideWhenUsed="0"/>
+    <w:lsdException w:name="Medium Grid 1 Accent 6" w:semiHidden="0" w:uiPriority="67" w:unhideWhenUsed="0"/>
+    <w:lsdException w:name="Medium Grid 2 Accent 6" w:semiHidden="0" w:uiPriority="68" w:unhideWhenUsed="0"/>
+    <w:lsdException w:name="Medium Grid 3 Accent 6" w:semiHidden="0" w:uiPriority="69" w:unhideWhenUsed="0"/>
+    <w:lsdException w:name="Dark List Accent 6" w:semiHidden="0" w:uiPriority="70" w:unhideWhenUsed="0"/>
+    <w:lsdException w:name="Colorful Shading Accent 6" w:semiHidden="0" w:uiPriority="71" w:unhideWhenUsed="0"/>
+    <w:lsdException w:name="Colorful List Accent 6" w:semiHidden="0" w:uiPriority="72" w:unhideWhenUsed="0"/>
+    <w:lsdException w:name="Colorful Grid Accent 6" w:semiHidden="0" w:uiPriority="73" w:unhideWhenUsed="0"/>
+    <w:lsdException w:name="Subtle Emphasis" w:semiHidden="0" w:uiPriority="19" w:unhideWhenUsed="0" w:qFormat="1"/>
+    <w:lsdException w:name="Intense Emphasis" w:semiHidden="0" w:uiPriority="21" w:unhideWhenUsed="0" w:qFormat="1"/>
+    <w:lsdException w:name="Subtle Reference" w:semiHidden="0" w:uiPriority="31" w:unhideWhenUsed="0" w:qFormat="1"/>
+    <w:lsdException w:name="Intense Reference" w:semiHidden="0" w:uiPriority="32" w:unhideWhenUsed="0" w:qFormat="1"/>
+    <w:lsdException w:name="Book Title" w:semiHidden="0" w:uiPriority="33" w:unhideWhenUsed="0" w:qFormat="1"/>
+    <w:lsdException w:name="Bibliography" w:uiPriority="37"/>
+    <w:lsdException w:name="TOC Heading" w:uiPriority="39" w:qFormat="1"/>
+  </w:latentStyles>
+  <w:style w:type="paragraph" w:default="1" w:styleId="Normal">
+    <w:name w:val="Normal"/>
+    <w:qFormat/>
+  </w:style>
+  <w:style w:type="character" w:default="1" w:styleId="DefaultParagraphFont">
+    <w:name w:val="Default Paragraph Font"/>
+    <w:uiPriority w:val="1"/>
+    <w:semiHidden/>
+    <w:unhideWhenUsed/>
+  </w:style>
+  <w:style w:type="table" w:default="1" w:styleId="TableNormal">
+    <w:name w:val="Normal Table"/>
+    <w:uiPriority w:val="99"/>
+    <w:semiHidden/>
+    <w:unhideWhenUsed/>
+    <w:tblPr>
+      <w:tblInd w:w="0" w:type="dxa"/>
+      <w:tblCellMar>
+        <w:top w:w="0" w:type="dxa"/>
+        <w:left w:w="108" w:type="dxa"/>
+        <w:bottom w:w="0" w:type="dxa"/>
+        <w:right w:w="108" w:type="dxa"/>
+      </w:tblCellMar>
+    </w:tblPr>
+  </w:style>
+  <w:style w:type="numbering" w:default="1" w:styleId="NoList">
+    <w:name w:val="No List"/>
+    <w:uiPriority w:val="99"/>
+    <w:semiHidden/>
+    <w:unhideWhenUsed/>
   </w:style>
 </w:styles>
 </file>

</xml_diff>

<commit_message>
Still tackling the select to button list bug involving a context problem
</commit_message>
<xml_diff>
--- a/design docs/Use Cases - Custom Product Page - Working Copy.docx
+++ b/design docs/Use Cases - Custom Product Page - Working Copy.docx
@@ -1,6 +1,6 @@
 
 <file path=word/document.xml><?xml version="1.0" encoding="utf-8"?>
-<w:document xmlns:wpc="http://schemas.microsoft.com/office/word/2010/wordprocessingCanvas" xmlns:mc="http://schemas.openxmlformats.org/markup-compatibility/2006" xmlns:o="urn:schemas-microsoft-com:office:office" xmlns:r="http://schemas.openxmlformats.org/officeDocument/2006/relationships" xmlns:m="http://schemas.openxmlformats.org/officeDocument/2006/math" xmlns:v="urn:schemas-microsoft-com:vml" xmlns:wp14="http://schemas.microsoft.com/office/word/2010/wordprocessingDrawing" xmlns:wp="http://schemas.openxmlformats.org/drawingml/2006/wordprocessingDrawing" xmlns:w10="urn:schemas-microsoft-com:office:word" xmlns:w="http://schemas.openxmlformats.org/wordprocessingml/2006/main" xmlns:w14="http://schemas.microsoft.com/office/word/2010/wordml" xmlns:wpg="http://schemas.microsoft.com/office/word/2010/wordprocessingGroup" xmlns:wpi="http://schemas.microsoft.com/office/word/2010/wordprocessingInk" xmlns:wne="http://schemas.microsoft.com/office/word/2006/wordml" xmlns:wps="http://schemas.microsoft.com/office/word/2010/wordprocessingShape" mc:Ignorable="w14 wp14">
+<w:document xmlns:ve="http://schemas.openxmlformats.org/markup-compatibility/2006" xmlns:o="urn:schemas-microsoft-com:office:office" xmlns:r="http://schemas.openxmlformats.org/officeDocument/2006/relationships" xmlns:m="http://schemas.openxmlformats.org/officeDocument/2006/math" xmlns:v="urn:schemas-microsoft-com:vml" xmlns:wp="http://schemas.openxmlformats.org/drawingml/2006/wordprocessingDrawing" xmlns:w10="urn:schemas-microsoft-com:office:word" xmlns:w="http://schemas.openxmlformats.org/wordprocessingml/2006/main" xmlns:wne="http://schemas.microsoft.com/office/word/2006/wordml">
   <w:body>
     <w:p>
       <w:pPr>
@@ -1404,8 +1404,8 @@
           <w:lang w:val="fr-FR"/>
         </w:rPr>
         <w:sectPr>
-          <w:headerReference w:type="default" r:id="rId8"/>
-          <w:footerReference w:type="default" r:id="rId9"/>
+          <w:headerReference w:type="default" r:id="rId7"/>
+          <w:footerReference w:type="default" r:id="rId8"/>
           <w:pgSz w:w="12240" w:h="15840" w:code="1"/>
           <w:pgMar w:top="2160" w:right="720" w:bottom="1080" w:left="720" w:header="504" w:footer="720" w:gutter="0"/>
           <w:cols w:space="1008"/>
@@ -1458,7 +1458,7 @@
       <w:tblPr>
         <w:tblStyle w:val="TableGrid"/>
         <w:tblW w:w="0" w:type="auto"/>
-        <w:tblLook w:val="04A0" w:firstRow="1" w:lastRow="0" w:firstColumn="1" w:lastColumn="0" w:noHBand="0" w:noVBand="1"/>
+        <w:tblLook w:val="04A0"/>
       </w:tblPr>
       <w:tblGrid>
         <w:gridCol w:w="1548"/>
@@ -1694,7 +1694,7 @@
           <w:bottom w:w="45" w:type="dxa"/>
           <w:right w:w="45" w:type="dxa"/>
         </w:tblCellMar>
-        <w:tblLook w:val="0000" w:firstRow="0" w:lastRow="0" w:firstColumn="0" w:lastColumn="0" w:noHBand="0" w:noVBand="0"/>
+        <w:tblLook w:val="0000"/>
       </w:tblPr>
       <w:tblGrid>
         <w:gridCol w:w="3074"/>
@@ -2014,7 +2014,7 @@
           <w:bottom w:w="45" w:type="dxa"/>
           <w:right w:w="45" w:type="dxa"/>
         </w:tblCellMar>
-        <w:tblLook w:val="0000" w:firstRow="0" w:lastRow="0" w:firstColumn="0" w:lastColumn="0" w:noHBand="0" w:noVBand="0"/>
+        <w:tblLook w:val="0000"/>
       </w:tblPr>
       <w:tblGrid>
         <w:gridCol w:w="2461"/>
@@ -2250,7 +2250,7 @@
           <w:insideV w:val="single" w:sz="4" w:space="0" w:color="auto"/>
         </w:tblBorders>
         <w:tblLayout w:type="fixed"/>
-        <w:tblLook w:val="00A0" w:firstRow="1" w:lastRow="0" w:firstColumn="1" w:lastColumn="0" w:noHBand="0" w:noVBand="0"/>
+        <w:tblLook w:val="00A0"/>
       </w:tblPr>
       <w:tblGrid>
         <w:gridCol w:w="2050"/>
@@ -2993,7 +2993,7 @@
                           </pic:cNvPicPr>
                         </pic:nvPicPr>
                         <pic:blipFill>
-                          <a:blip r:embed="rId10" cstate="print"/>
+                          <a:blip r:embed="rId9" cstate="print"/>
                           <a:srcRect/>
                           <a:stretch>
                             <a:fillRect/>
@@ -3293,7 +3293,7 @@
               </w:rPr>
               <w:t xml:space="preserve">AddThis buttons - The AddThis functionality shall be incorporated.  See </w:t>
             </w:r>
-            <w:hyperlink r:id="rId11" w:history="1">
+            <w:hyperlink r:id="rId10" w:history="1">
               <w:r>
                 <w:rPr>
                   <w:rStyle w:val="Hyperlink"/>
@@ -3342,7 +3342,7 @@
                           </pic:cNvPicPr>
                         </pic:nvPicPr>
                         <pic:blipFill>
-                          <a:blip r:embed="rId12" cstate="print"/>
+                          <a:blip r:embed="rId11" cstate="print"/>
                           <a:srcRect/>
                           <a:stretch>
                             <a:fillRect/>
@@ -3401,7 +3401,7 @@
               <w:br/>
               <w:t xml:space="preserve">According to </w:t>
             </w:r>
-            <w:hyperlink r:id="rId13" w:history="1">
+            <w:hyperlink r:id="rId12" w:history="1">
               <w:r>
                 <w:rPr>
                   <w:rStyle w:val="Hyperlink"/>
@@ -3455,7 +3455,7 @@
                   <v:stroke joinstyle="miter"/>
                   <v:path gradientshapeok="t" o:connecttype="rect"/>
                 </v:shapetype>
-                <v:shape id="_x0000_s1027" type="#_x0000_t202" style="width:354.05pt;height:142.75pt;mso-height-percent:200;mso-left-percent:-10001;mso-top-percent:-10001;mso-position-horizontal:absolute;mso-position-horizontal-relative:char;mso-position-vertical:absolute;mso-position-vertical-relative:line;mso-height-percent:200;mso-left-percent:-10001;mso-top-percent:-10001;mso-width-relative:margin;mso-height-relative:margin">
+                <v:shape id="_x0000_s1027" type="#_x0000_t202" style="width:354.05pt;height:142.75pt;mso-height-percent:200;mso-position-horizontal-relative:char;mso-position-vertical-relative:line;mso-height-percent:200;mso-width-relative:margin;mso-height-relative:margin">
                   <v:textbox style="mso-fit-shape-to-text:t">
                     <w:txbxContent>
                       <w:p>
@@ -3842,7 +3842,7 @@
                 <w:szCs w:val="20"/>
               </w:rPr>
               <w:pict>
-                <v:shape id="_x0000_s1026" type="#_x0000_t202" style="width:354.05pt;height:142.75pt;mso-height-percent:200;mso-left-percent:-10001;mso-top-percent:-10001;mso-position-horizontal:absolute;mso-position-horizontal-relative:char;mso-position-vertical:absolute;mso-position-vertical-relative:line;mso-height-percent:200;mso-left-percent:-10001;mso-top-percent:-10001;mso-width-relative:margin;mso-height-relative:margin">
+                <v:shape id="_x0000_s1026" type="#_x0000_t202" style="width:354.05pt;height:142.75pt;mso-height-percent:200;mso-position-horizontal-relative:char;mso-position-vertical-relative:line;mso-height-percent:200;mso-width-relative:margin;mso-height-relative:margin">
                   <v:textbox style="mso-fit-shape-to-text:t">
                     <w:txbxContent>
                       <w:p>
@@ -4443,6 +4443,31 @@
           <w:p>
             <w:pPr>
               <w:numPr>
+                <w:ilvl w:val="4"/>
+                <w:numId w:val="7"/>
+              </w:numPr>
+              <w:rPr>
+                <w:rFonts w:ascii="Arial" w:hAnsi="Arial" w:cs="Arial"/>
+                <w:bCs/>
+                <w:color w:val="000000"/>
+                <w:sz w:val="20"/>
+                <w:szCs w:val="20"/>
+              </w:rPr>
+            </w:pPr>
+            <w:r>
+              <w:rPr>
+                <w:rFonts w:ascii="Arial" w:hAnsi="Arial" w:cs="Arial"/>
+                <w:bCs/>
+                <w:color w:val="000000"/>
+                <w:sz w:val="20"/>
+                <w:szCs w:val="20"/>
+              </w:rPr>
+              <w:t>Got the function working BUT a context bug is causing it to re-apply the buttons everytime the same page is visited. Still working it.</w:t>
+            </w:r>
+          </w:p>
+          <w:p>
+            <w:pPr>
+              <w:numPr>
                 <w:ilvl w:val="3"/>
                 <w:numId w:val="7"/>
               </w:numPr>
@@ -4647,7 +4672,7 @@
                           </pic:cNvPicPr>
                         </pic:nvPicPr>
                         <pic:blipFill>
-                          <a:blip r:embed="rId14" cstate="print"/>
+                          <a:blip r:embed="rId13" cstate="print"/>
                           <a:srcRect/>
                           <a:stretch>
                             <a:fillRect/>
@@ -4755,7 +4780,7 @@
                           </pic:cNvPicPr>
                         </pic:nvPicPr>
                         <pic:blipFill>
-                          <a:blip r:embed="rId15" cstate="print"/>
+                          <a:blip r:embed="rId14" cstate="print"/>
                           <a:srcRect/>
                           <a:stretch>
                             <a:fillRect/>
@@ -5033,6 +5058,7 @@
                 <w:sz w:val="20"/>
                 <w:szCs w:val="20"/>
               </w:rPr>
+              <w:lastRenderedPageBreak/>
               <w:t>SKU - as displayed in the image.</w:t>
             </w:r>
           </w:p>
@@ -5083,7 +5109,6 @@
                 <w:sz w:val="20"/>
                 <w:szCs w:val="20"/>
               </w:rPr>
-              <w:lastRenderedPageBreak/>
               <w:t>Mfg - as displayed in the image.</w:t>
             </w:r>
           </w:p>
@@ -5597,7 +5622,7 @@
               </w:rPr>
               <w:t xml:space="preserve">A zoomed version of the image will appear over the entire center and right section of the page in a manner similar to that found on Amazon.com and other sites, and depicted in the image below.  See </w:t>
             </w:r>
-            <w:hyperlink r:id="rId16" w:history="1">
+            <w:hyperlink r:id="rId15" w:history="1">
               <w:r>
                 <w:rPr>
                   <w:rStyle w:val="Hyperlink"/>
@@ -5619,7 +5644,7 @@
               </w:rPr>
               <w:t xml:space="preserve"> for an example.  As I understand it, Zoovy has previous experience in this having customized  product page for Barefootess.com </w:t>
             </w:r>
-            <w:hyperlink r:id="rId17" w:history="1">
+            <w:hyperlink r:id="rId16" w:history="1">
               <w:r>
                 <w:rPr>
                   <w:rStyle w:val="Hyperlink"/>
@@ -5787,7 +5812,7 @@
                           </pic:cNvPicPr>
                         </pic:nvPicPr>
                         <pic:blipFill>
-                          <a:blip r:embed="rId18" cstate="print"/>
+                          <a:blip r:embed="rId17" cstate="print"/>
                           <a:srcRect/>
                           <a:stretch>
                             <a:fillRect/>
@@ -6126,7 +6151,7 @@
                           </pic:cNvPicPr>
                         </pic:nvPicPr>
                         <pic:blipFill>
-                          <a:blip r:embed="rId19" cstate="print"/>
+                          <a:blip r:embed="rId18" cstate="print"/>
                           <a:srcRect/>
                           <a:stretch>
                             <a:fillRect/>
@@ -6443,7 +6468,7 @@
                 <w:szCs w:val="20"/>
               </w:rPr>
               <w:drawing>
-                <wp:inline distT="0" distB="0" distL="0" distR="0" wp14:anchorId="7359986C" wp14:editId="4F395F1E">
+                <wp:inline distT="0" distB="0" distL="0" distR="0">
                   <wp:extent cx="1206012" cy="551912"/>
                   <wp:effectExtent l="19050" t="19050" r="13188" b="19588"/>
                   <wp:docPr id="17" name="Picture 17"/>
@@ -6460,7 +6485,7 @@
                           </pic:cNvPicPr>
                         </pic:nvPicPr>
                         <pic:blipFill>
-                          <a:blip r:embed="rId20" cstate="print"/>
+                          <a:blip r:embed="rId19" cstate="print"/>
                           <a:srcRect/>
                           <a:stretch>
                             <a:fillRect/>
@@ -6561,7 +6586,7 @@
                 <w:szCs w:val="20"/>
               </w:rPr>
               <w:drawing>
-                <wp:inline distT="0" distB="0" distL="0" distR="0" wp14:anchorId="6702F3B6" wp14:editId="774C89F2">
+                <wp:inline distT="0" distB="0" distL="0" distR="0">
                   <wp:extent cx="1205035" cy="727935"/>
                   <wp:effectExtent l="19050" t="19050" r="14165" b="15015"/>
                   <wp:docPr id="20" name="Picture 20"/>
@@ -6578,7 +6603,7 @@
                           </pic:cNvPicPr>
                         </pic:nvPicPr>
                         <pic:blipFill>
-                          <a:blip r:embed="rId21" cstate="print"/>
+                          <a:blip r:embed="rId20" cstate="print"/>
                           <a:srcRect/>
                           <a:stretch>
                             <a:fillRect/>
@@ -6693,7 +6718,7 @@
           <w:insideV w:val="single" w:sz="4" w:space="0" w:color="auto"/>
         </w:tblBorders>
         <w:tblLayout w:type="fixed"/>
-        <w:tblLook w:val="00A0" w:firstRow="1" w:lastRow="0" w:firstColumn="1" w:lastColumn="0" w:noHBand="0" w:noVBand="0"/>
+        <w:tblLook w:val="00A0"/>
       </w:tblPr>
       <w:tblGrid>
         <w:gridCol w:w="2050"/>
@@ -7340,7 +7365,7 @@
 </file>
 
 <file path=word/endnotes.xml><?xml version="1.0" encoding="utf-8"?>
-<w:endnotes xmlns:wpc="http://schemas.microsoft.com/office/word/2010/wordprocessingCanvas" xmlns:mc="http://schemas.openxmlformats.org/markup-compatibility/2006" xmlns:o="urn:schemas-microsoft-com:office:office" xmlns:r="http://schemas.openxmlformats.org/officeDocument/2006/relationships" xmlns:m="http://schemas.openxmlformats.org/officeDocument/2006/math" xmlns:v="urn:schemas-microsoft-com:vml" xmlns:wp14="http://schemas.microsoft.com/office/word/2010/wordprocessingDrawing" xmlns:wp="http://schemas.openxmlformats.org/drawingml/2006/wordprocessingDrawing" xmlns:w10="urn:schemas-microsoft-com:office:word" xmlns:w="http://schemas.openxmlformats.org/wordprocessingml/2006/main" xmlns:w14="http://schemas.microsoft.com/office/word/2010/wordml" xmlns:wpg="http://schemas.microsoft.com/office/word/2010/wordprocessingGroup" xmlns:wpi="http://schemas.microsoft.com/office/word/2010/wordprocessingInk" xmlns:wne="http://schemas.microsoft.com/office/word/2006/wordml" xmlns:wps="http://schemas.microsoft.com/office/word/2010/wordprocessingShape" mc:Ignorable="w14 wp14">
+<w:endnotes xmlns:ve="http://schemas.openxmlformats.org/markup-compatibility/2006" xmlns:o="urn:schemas-microsoft-com:office:office" xmlns:r="http://schemas.openxmlformats.org/officeDocument/2006/relationships" xmlns:m="http://schemas.openxmlformats.org/officeDocument/2006/math" xmlns:v="urn:schemas-microsoft-com:vml" xmlns:wp="http://schemas.openxmlformats.org/drawingml/2006/wordprocessingDrawing" xmlns:w10="urn:schemas-microsoft-com:office:word" xmlns:w="http://schemas.openxmlformats.org/wordprocessingml/2006/main" xmlns:wne="http://schemas.microsoft.com/office/word/2006/wordml">
   <w:endnote w:type="separator" w:id="-1">
     <w:p>
       <w:r>
@@ -7359,7 +7384,7 @@
 </file>
 
 <file path=word/footer1.xml><?xml version="1.0" encoding="utf-8"?>
-<w:ftr xmlns:wpc="http://schemas.microsoft.com/office/word/2010/wordprocessingCanvas" xmlns:mc="http://schemas.openxmlformats.org/markup-compatibility/2006" xmlns:o="urn:schemas-microsoft-com:office:office" xmlns:r="http://schemas.openxmlformats.org/officeDocument/2006/relationships" xmlns:m="http://schemas.openxmlformats.org/officeDocument/2006/math" xmlns:v="urn:schemas-microsoft-com:vml" xmlns:wp14="http://schemas.microsoft.com/office/word/2010/wordprocessingDrawing" xmlns:wp="http://schemas.openxmlformats.org/drawingml/2006/wordprocessingDrawing" xmlns:w10="urn:schemas-microsoft-com:office:word" xmlns:w="http://schemas.openxmlformats.org/wordprocessingml/2006/main" xmlns:w14="http://schemas.microsoft.com/office/word/2010/wordml" xmlns:wpg="http://schemas.microsoft.com/office/word/2010/wordprocessingGroup" xmlns:wpi="http://schemas.microsoft.com/office/word/2010/wordprocessingInk" xmlns:wne="http://schemas.microsoft.com/office/word/2006/wordml" xmlns:wps="http://schemas.microsoft.com/office/word/2010/wordprocessingShape" mc:Ignorable="w14 wp14">
+<w:ftr xmlns:ve="http://schemas.openxmlformats.org/markup-compatibility/2006" xmlns:o="urn:schemas-microsoft-com:office:office" xmlns:r="http://schemas.openxmlformats.org/officeDocument/2006/relationships" xmlns:m="http://schemas.openxmlformats.org/officeDocument/2006/math" xmlns:v="urn:schemas-microsoft-com:vml" xmlns:wp="http://schemas.openxmlformats.org/drawingml/2006/wordprocessingDrawing" xmlns:w10="urn:schemas-microsoft-com:office:word" xmlns:w="http://schemas.openxmlformats.org/wordprocessingml/2006/main" xmlns:wne="http://schemas.microsoft.com/office/word/2006/wordml">
   <w:p>
     <w:pPr>
       <w:pStyle w:val="Footer"/>
@@ -7417,7 +7442,7 @@
         <w:sz w:val="16"/>
         <w:szCs w:val="16"/>
       </w:rPr>
-      <w:t>6/13/2013</w:t>
+      <w:t>6/14/2013</w:t>
     </w:r>
     <w:r>
       <w:rPr>
@@ -7499,7 +7524,7 @@
         <w:sz w:val="16"/>
         <w:szCs w:val="16"/>
       </w:rPr>
-      <w:t>9</w:t>
+      <w:t>6</w:t>
     </w:r>
     <w:r>
       <w:rPr>
@@ -7570,7 +7595,7 @@
 </file>
 
 <file path=word/footnotes.xml><?xml version="1.0" encoding="utf-8"?>
-<w:footnotes xmlns:wpc="http://schemas.microsoft.com/office/word/2010/wordprocessingCanvas" xmlns:mc="http://schemas.openxmlformats.org/markup-compatibility/2006" xmlns:o="urn:schemas-microsoft-com:office:office" xmlns:r="http://schemas.openxmlformats.org/officeDocument/2006/relationships" xmlns:m="http://schemas.openxmlformats.org/officeDocument/2006/math" xmlns:v="urn:schemas-microsoft-com:vml" xmlns:wp14="http://schemas.microsoft.com/office/word/2010/wordprocessingDrawing" xmlns:wp="http://schemas.openxmlformats.org/drawingml/2006/wordprocessingDrawing" xmlns:w10="urn:schemas-microsoft-com:office:word" xmlns:w="http://schemas.openxmlformats.org/wordprocessingml/2006/main" xmlns:w14="http://schemas.microsoft.com/office/word/2010/wordml" xmlns:wpg="http://schemas.microsoft.com/office/word/2010/wordprocessingGroup" xmlns:wpi="http://schemas.microsoft.com/office/word/2010/wordprocessingInk" xmlns:wne="http://schemas.microsoft.com/office/word/2006/wordml" xmlns:wps="http://schemas.microsoft.com/office/word/2010/wordprocessingShape" mc:Ignorable="w14 wp14">
+<w:footnotes xmlns:ve="http://schemas.openxmlformats.org/markup-compatibility/2006" xmlns:o="urn:schemas-microsoft-com:office:office" xmlns:r="http://schemas.openxmlformats.org/officeDocument/2006/relationships" xmlns:m="http://schemas.openxmlformats.org/officeDocument/2006/math" xmlns:v="urn:schemas-microsoft-com:vml" xmlns:wp="http://schemas.openxmlformats.org/drawingml/2006/wordprocessingDrawing" xmlns:w10="urn:schemas-microsoft-com:office:word" xmlns:w="http://schemas.openxmlformats.org/wordprocessingml/2006/main" xmlns:wne="http://schemas.microsoft.com/office/word/2006/wordml">
   <w:footnote w:type="separator" w:id="-1">
     <w:p>
       <w:r>
@@ -7589,12 +7614,12 @@
 </file>
 
 <file path=word/header1.xml><?xml version="1.0" encoding="utf-8"?>
-<w:hdr xmlns:wpc="http://schemas.microsoft.com/office/word/2010/wordprocessingCanvas" xmlns:mc="http://schemas.openxmlformats.org/markup-compatibility/2006" xmlns:o="urn:schemas-microsoft-com:office:office" xmlns:r="http://schemas.openxmlformats.org/officeDocument/2006/relationships" xmlns:m="http://schemas.openxmlformats.org/officeDocument/2006/math" xmlns:v="urn:schemas-microsoft-com:vml" xmlns:wp14="http://schemas.microsoft.com/office/word/2010/wordprocessingDrawing" xmlns:wp="http://schemas.openxmlformats.org/drawingml/2006/wordprocessingDrawing" xmlns:w10="urn:schemas-microsoft-com:office:word" xmlns:w="http://schemas.openxmlformats.org/wordprocessingml/2006/main" xmlns:w14="http://schemas.microsoft.com/office/word/2010/wordml" xmlns:wpg="http://schemas.microsoft.com/office/word/2010/wordprocessingGroup" xmlns:wpi="http://schemas.microsoft.com/office/word/2010/wordprocessingInk" xmlns:wne="http://schemas.microsoft.com/office/word/2006/wordml" xmlns:wps="http://schemas.microsoft.com/office/word/2010/wordprocessingShape" mc:Ignorable="w14 wp14">
+<w:hdr xmlns:ve="http://schemas.openxmlformats.org/markup-compatibility/2006" xmlns:o="urn:schemas-microsoft-com:office:office" xmlns:r="http://schemas.openxmlformats.org/officeDocument/2006/relationships" xmlns:m="http://schemas.openxmlformats.org/officeDocument/2006/math" xmlns:v="urn:schemas-microsoft-com:vml" xmlns:wp="http://schemas.openxmlformats.org/drawingml/2006/wordprocessingDrawing" xmlns:w10="urn:schemas-microsoft-com:office:word" xmlns:w="http://schemas.openxmlformats.org/wordprocessingml/2006/main" xmlns:wne="http://schemas.microsoft.com/office/word/2006/wordml">
   <w:tbl>
     <w:tblPr>
       <w:tblW w:w="10800" w:type="dxa"/>
       <w:tblLayout w:type="fixed"/>
-      <w:tblLook w:val="0000" w:firstRow="0" w:lastRow="0" w:firstColumn="0" w:lastColumn="0" w:noHBand="0" w:noVBand="0"/>
+      <w:tblLook w:val="0000"/>
     </w:tblPr>
     <w:tblGrid>
       <w:gridCol w:w="2970"/>
@@ -7969,7 +7994,7 @@
 </file>
 
 <file path=word/numbering.xml><?xml version="1.0" encoding="utf-8"?>
-<w:numbering xmlns:wpc="http://schemas.microsoft.com/office/word/2010/wordprocessingCanvas" xmlns:mc="http://schemas.openxmlformats.org/markup-compatibility/2006" xmlns:o="urn:schemas-microsoft-com:office:office" xmlns:r="http://schemas.openxmlformats.org/officeDocument/2006/relationships" xmlns:m="http://schemas.openxmlformats.org/officeDocument/2006/math" xmlns:v="urn:schemas-microsoft-com:vml" xmlns:wp14="http://schemas.microsoft.com/office/word/2010/wordprocessingDrawing" xmlns:wp="http://schemas.openxmlformats.org/drawingml/2006/wordprocessingDrawing" xmlns:w10="urn:schemas-microsoft-com:office:word" xmlns:w="http://schemas.openxmlformats.org/wordprocessingml/2006/main" xmlns:w14="http://schemas.microsoft.com/office/word/2010/wordml" xmlns:wpg="http://schemas.microsoft.com/office/word/2010/wordprocessingGroup" xmlns:wpi="http://schemas.microsoft.com/office/word/2010/wordprocessingInk" xmlns:wne="http://schemas.microsoft.com/office/word/2006/wordml" xmlns:wps="http://schemas.microsoft.com/office/word/2010/wordprocessingShape" mc:Ignorable="w14 wp14">
+<w:numbering xmlns:ve="http://schemas.openxmlformats.org/markup-compatibility/2006" xmlns:o="urn:schemas-microsoft-com:office:office" xmlns:r="http://schemas.openxmlformats.org/officeDocument/2006/relationships" xmlns:m="http://schemas.openxmlformats.org/officeDocument/2006/math" xmlns:v="urn:schemas-microsoft-com:vml" xmlns:wp="http://schemas.openxmlformats.org/drawingml/2006/wordprocessingDrawing" xmlns:w10="urn:schemas-microsoft-com:office:word" xmlns:w="http://schemas.openxmlformats.org/wordprocessingml/2006/main" xmlns:wne="http://schemas.microsoft.com/office/word/2006/wordml">
   <w:abstractNum w:abstractNumId="0">
     <w:nsid w:val="036A3BBC"/>
     <w:multiLevelType w:val="multilevel"/>
@@ -9167,7 +9192,7 @@
 </file>
 
 <file path=word/styles.xml><?xml version="1.0" encoding="utf-8"?>
-<w:styles xmlns:mc="http://schemas.openxmlformats.org/markup-compatibility/2006" xmlns:r="http://schemas.openxmlformats.org/officeDocument/2006/relationships" xmlns:w="http://schemas.openxmlformats.org/wordprocessingml/2006/main" xmlns:w14="http://schemas.microsoft.com/office/word/2010/wordml" mc:Ignorable="w14">
+<w:styles xmlns:r="http://schemas.openxmlformats.org/officeDocument/2006/relationships" xmlns:w="http://schemas.openxmlformats.org/wordprocessingml/2006/main">
   <w:docDefaults>
     <w:rPrDefault>
       <w:rPr>
@@ -9530,6 +9555,7 @@
     <w:uiPriority w:val="99"/>
     <w:semiHidden/>
     <w:unhideWhenUsed/>
+    <w:qFormat/>
     <w:tblPr>
       <w:tblInd w:w="0" w:type="dxa"/>
       <w:tblCellMar>

</xml_diff>

<commit_message>
Finished styling changes for product page.
</commit_message>
<xml_diff>
--- a/design docs/Use Cases - Custom Product Page - Working Copy.docx
+++ b/design docs/Use Cases - Custom Product Page - Working Copy.docx
@@ -122,7 +122,29 @@
           <w:sz w:val="48"/>
           <w:szCs w:val="28"/>
         </w:rPr>
-        <w:t>Itasca Leathergoods Custom Pages</w:t>
+        <w:t xml:space="preserve">Itasca </w:t>
+      </w:r>
+      <w:proofErr w:type="spellStart"/>
+      <w:r>
+        <w:rPr>
+          <w:rFonts w:ascii="Arial" w:hAnsi="Arial" w:cs="Arial"/>
+          <w:b/>
+          <w:bCs/>
+          <w:sz w:val="48"/>
+          <w:szCs w:val="28"/>
+        </w:rPr>
+        <w:t>Leathergoods</w:t>
+      </w:r>
+      <w:proofErr w:type="spellEnd"/>
+      <w:r>
+        <w:rPr>
+          <w:rFonts w:ascii="Arial" w:hAnsi="Arial" w:cs="Arial"/>
+          <w:b/>
+          <w:bCs/>
+          <w:sz w:val="48"/>
+          <w:szCs w:val="28"/>
+        </w:rPr>
+        <w:t xml:space="preserve"> Custom Pages</w:t>
       </w:r>
     </w:p>
     <w:p>
@@ -1642,7 +1664,43 @@
           <w:sz w:val="20"/>
           <w:szCs w:val="20"/>
         </w:rPr>
-        <w:t>a custom product page in Zoovy for Itasca Leathergoods.</w:t>
+        <w:t xml:space="preserve">a custom product page in </w:t>
+      </w:r>
+      <w:proofErr w:type="spellStart"/>
+      <w:r>
+        <w:rPr>
+          <w:rFonts w:ascii="Arial" w:hAnsi="Arial" w:cs="Arial"/>
+          <w:sz w:val="20"/>
+          <w:szCs w:val="20"/>
+        </w:rPr>
+        <w:t>Zoovy</w:t>
+      </w:r>
+      <w:proofErr w:type="spellEnd"/>
+      <w:r>
+        <w:rPr>
+          <w:rFonts w:ascii="Arial" w:hAnsi="Arial" w:cs="Arial"/>
+          <w:sz w:val="20"/>
+          <w:szCs w:val="20"/>
+        </w:rPr>
+        <w:t xml:space="preserve"> for Itasca </w:t>
+      </w:r>
+      <w:proofErr w:type="spellStart"/>
+      <w:r>
+        <w:rPr>
+          <w:rFonts w:ascii="Arial" w:hAnsi="Arial" w:cs="Arial"/>
+          <w:sz w:val="20"/>
+          <w:szCs w:val="20"/>
+        </w:rPr>
+        <w:t>Leathergoods</w:t>
+      </w:r>
+      <w:proofErr w:type="spellEnd"/>
+      <w:r>
+        <w:rPr>
+          <w:rFonts w:ascii="Arial" w:hAnsi="Arial" w:cs="Arial"/>
+          <w:sz w:val="20"/>
+          <w:szCs w:val="20"/>
+        </w:rPr>
+        <w:t>.</w:t>
       </w:r>
     </w:p>
     <w:p>
@@ -2373,7 +2431,15 @@
             <w:bookmarkStart w:id="18" w:name="_Toc355718552"/>
             <w:bookmarkEnd w:id="17"/>
             <w:r>
-              <w:t>A custom page for use with all Itasca Leathergoods products will be developed according to the images and descriptions below.</w:t>
+              <w:t xml:space="preserve">A custom page for use with all Itasca </w:t>
+            </w:r>
+            <w:proofErr w:type="spellStart"/>
+            <w:r>
+              <w:t>Leathergoods</w:t>
+            </w:r>
+            <w:proofErr w:type="spellEnd"/>
+            <w:r>
+              <w:t xml:space="preserve"> products will be developed according to the images and descriptions below.</w:t>
             </w:r>
             <w:bookmarkEnd w:id="18"/>
           </w:p>
@@ -2815,7 +2881,25 @@
                 <w:sz w:val="20"/>
                 <w:szCs w:val="20"/>
               </w:rPr>
-              <w:t>Increase space between Prev/Next buttons</w:t>
+              <w:t xml:space="preserve">Increase space between </w:t>
+            </w:r>
+            <w:proofErr w:type="spellStart"/>
+            <w:r>
+              <w:rPr>
+                <w:rFonts w:ascii="Arial" w:hAnsi="Arial" w:cs="Arial"/>
+                <w:sz w:val="20"/>
+                <w:szCs w:val="20"/>
+              </w:rPr>
+              <w:t>Prev</w:t>
+            </w:r>
+            <w:proofErr w:type="spellEnd"/>
+            <w:r>
+              <w:rPr>
+                <w:rFonts w:ascii="Arial" w:hAnsi="Arial" w:cs="Arial"/>
+                <w:sz w:val="20"/>
+                <w:szCs w:val="20"/>
+              </w:rPr>
+              <w:t>/Next buttons</w:t>
             </w:r>
           </w:p>
         </w:tc>
@@ -3160,27 +3244,7 @@
                 <w:sz w:val="20"/>
                 <w:szCs w:val="20"/>
               </w:rPr>
-              <w:t>Carousel implemented but not swapping images correctly</w:t>
-            </w:r>
-            <w:r>
-              <w:rPr>
-                <w:rFonts w:ascii="Arial" w:hAnsi="Arial" w:cs="Arial"/>
-                <w:bCs/>
-                <w:color w:val="000000"/>
-                <w:sz w:val="20"/>
-                <w:szCs w:val="20"/>
-              </w:rPr>
-              <w:t xml:space="preserve">. </w:t>
-            </w:r>
-            <w:r>
-              <w:rPr>
-                <w:rFonts w:ascii="Arial" w:hAnsi="Arial" w:cs="Arial"/>
-                <w:bCs/>
-                <w:color w:val="000000"/>
-                <w:sz w:val="20"/>
-                <w:szCs w:val="20"/>
-              </w:rPr>
-              <w:t>Will be developing a new solution on Thursday.</w:t>
+              <w:t>Done!</w:t>
             </w:r>
           </w:p>
           <w:p>
@@ -3283,15 +3347,49 @@
                 <w:szCs w:val="20"/>
               </w:rPr>
             </w:pPr>
-            <w:r>
-              <w:rPr>
-                <w:rFonts w:ascii="Arial" w:hAnsi="Arial" w:cs="Arial"/>
-                <w:bCs/>
-                <w:color w:val="000000"/>
-                <w:sz w:val="20"/>
-                <w:szCs w:val="20"/>
-              </w:rPr>
-              <w:t xml:space="preserve">AddThis buttons - The AddThis functionality shall be incorporated.  See </w:t>
+            <w:proofErr w:type="spellStart"/>
+            <w:r>
+              <w:rPr>
+                <w:rFonts w:ascii="Arial" w:hAnsi="Arial" w:cs="Arial"/>
+                <w:bCs/>
+                <w:color w:val="000000"/>
+                <w:sz w:val="20"/>
+                <w:szCs w:val="20"/>
+              </w:rPr>
+              <w:t>AddThis</w:t>
+            </w:r>
+            <w:proofErr w:type="spellEnd"/>
+            <w:r>
+              <w:rPr>
+                <w:rFonts w:ascii="Arial" w:hAnsi="Arial" w:cs="Arial"/>
+                <w:bCs/>
+                <w:color w:val="000000"/>
+                <w:sz w:val="20"/>
+                <w:szCs w:val="20"/>
+              </w:rPr>
+              <w:t xml:space="preserve"> buttons - The </w:t>
+            </w:r>
+            <w:proofErr w:type="spellStart"/>
+            <w:r>
+              <w:rPr>
+                <w:rFonts w:ascii="Arial" w:hAnsi="Arial" w:cs="Arial"/>
+                <w:bCs/>
+                <w:color w:val="000000"/>
+                <w:sz w:val="20"/>
+                <w:szCs w:val="20"/>
+              </w:rPr>
+              <w:t>AddThis</w:t>
+            </w:r>
+            <w:proofErr w:type="spellEnd"/>
+            <w:r>
+              <w:rPr>
+                <w:rFonts w:ascii="Arial" w:hAnsi="Arial" w:cs="Arial"/>
+                <w:bCs/>
+                <w:color w:val="000000"/>
+                <w:sz w:val="20"/>
+                <w:szCs w:val="20"/>
+              </w:rPr>
+              <w:t xml:space="preserve"> functionality shall be incorporated.  See </w:t>
             </w:r>
             <w:hyperlink r:id="rId10" w:history="1">
               <w:r>
@@ -3528,7 +3626,25 @@
                             <w:sz w:val="15"/>
                             <w:szCs w:val="15"/>
                           </w:rPr>
-                          <w:t>"text/javascript"</w:t>
+                          <w:t>"text/</w:t>
+                        </w:r>
+                        <w:proofErr w:type="spellStart"/>
+                        <w:r>
+                          <w:rPr>
+                            <w:rStyle w:val="atv1"/>
+                            <w:sz w:val="15"/>
+                            <w:szCs w:val="15"/>
+                          </w:rPr>
+                          <w:t>javascript</w:t>
+                        </w:r>
+                        <w:proofErr w:type="spellEnd"/>
+                        <w:r>
+                          <w:rPr>
+                            <w:rStyle w:val="atv1"/>
+                            <w:sz w:val="15"/>
+                            <w:szCs w:val="15"/>
+                          </w:rPr>
+                          <w:t>"</w:t>
                         </w:r>
                         <w:r>
                           <w:rPr>
@@ -3556,6 +3672,7 @@
                           <w:tab/>
                           <w:t> </w:t>
                         </w:r>
+                        <w:proofErr w:type="spellStart"/>
                         <w:r>
                           <w:rPr>
                             <w:rStyle w:val="kwd1"/>
@@ -3564,13 +3681,32 @@
                           </w:rPr>
                           <w:t>var</w:t>
                         </w:r>
+                        <w:proofErr w:type="spellEnd"/>
                         <w:r>
                           <w:rPr>
                             <w:rStyle w:val="pln1"/>
                             <w:sz w:val="15"/>
                             <w:szCs w:val="15"/>
                           </w:rPr>
-                          <w:t xml:space="preserve"> addthis_config </w:t>
+                          <w:t xml:space="preserve"> </w:t>
+                        </w:r>
+                        <w:proofErr w:type="spellStart"/>
+                        <w:r>
+                          <w:rPr>
+                            <w:rStyle w:val="pln1"/>
+                            <w:sz w:val="15"/>
+                            <w:szCs w:val="15"/>
+                          </w:rPr>
+                          <w:t>addthis_config</w:t>
+                        </w:r>
+                        <w:proofErr w:type="spellEnd"/>
+                        <w:r>
+                          <w:rPr>
+                            <w:rStyle w:val="pln1"/>
+                            <w:sz w:val="15"/>
+                            <w:szCs w:val="15"/>
+                          </w:rPr>
+                          <w:t xml:space="preserve"> </w:t>
                         </w:r>
                         <w:r>
                           <w:rPr>
@@ -3602,7 +3738,25 @@
                             <w:sz w:val="15"/>
                             <w:szCs w:val="15"/>
                           </w:rPr>
-                          <w:t>"data_track_clickback"</w:t>
+                          <w:t>"</w:t>
+                        </w:r>
+                        <w:proofErr w:type="spellStart"/>
+                        <w:r>
+                          <w:rPr>
+                            <w:rStyle w:val="str1"/>
+                            <w:sz w:val="15"/>
+                            <w:szCs w:val="15"/>
+                          </w:rPr>
+                          <w:t>data_track_clickback</w:t>
+                        </w:r>
+                        <w:proofErr w:type="spellEnd"/>
+                        <w:r>
+                          <w:rPr>
+                            <w:rStyle w:val="str1"/>
+                            <w:sz w:val="15"/>
+                            <w:szCs w:val="15"/>
+                          </w:rPr>
+                          <w:t>"</w:t>
                         </w:r>
                         <w:r>
                           <w:rPr>
@@ -3700,7 +3854,25 @@
                             <w:sz w:val="15"/>
                             <w:szCs w:val="15"/>
                           </w:rPr>
-                          <w:t>"text/javascript"</w:t>
+                          <w:t>"text/</w:t>
+                        </w:r>
+                        <w:proofErr w:type="spellStart"/>
+                        <w:r>
+                          <w:rPr>
+                            <w:rStyle w:val="atv1"/>
+                            <w:sz w:val="15"/>
+                            <w:szCs w:val="15"/>
+                          </w:rPr>
+                          <w:t>javascript</w:t>
+                        </w:r>
+                        <w:proofErr w:type="spellEnd"/>
+                        <w:r>
+                          <w:rPr>
+                            <w:rStyle w:val="atv1"/>
+                            <w:sz w:val="15"/>
+                            <w:szCs w:val="15"/>
+                          </w:rPr>
+                          <w:t>"</w:t>
                         </w:r>
                         <w:r>
                           <w:rPr>
@@ -3867,7 +4039,25 @@
                             <w:sz w:val="15"/>
                             <w:szCs w:val="11"/>
                           </w:rPr>
-                          <w:t>&lt;!-- AddThis Button BEGIN --&gt;</w:t>
+                          <w:t xml:space="preserve">&lt;!-- </w:t>
+                        </w:r>
+                        <w:proofErr w:type="spellStart"/>
+                        <w:r>
+                          <w:rPr>
+                            <w:rStyle w:val="com1"/>
+                            <w:sz w:val="15"/>
+                            <w:szCs w:val="11"/>
+                          </w:rPr>
+                          <w:t>AddThis</w:t>
+                        </w:r>
+                        <w:proofErr w:type="spellEnd"/>
+                        <w:r>
+                          <w:rPr>
+                            <w:rStyle w:val="com1"/>
+                            <w:sz w:val="15"/>
+                            <w:szCs w:val="11"/>
+                          </w:rPr>
+                          <w:t xml:space="preserve"> Button BEGIN --&gt;</w:t>
                         </w:r>
                         <w:r>
                           <w:rPr>
@@ -3924,7 +4114,43 @@
                             <w:sz w:val="15"/>
                             <w:szCs w:val="11"/>
                           </w:rPr>
-                          <w:t>"addthis_toolbox addthis_default_style addthis_32x32_style"</w:t>
+                          <w:t>"</w:t>
+                        </w:r>
+                        <w:proofErr w:type="spellStart"/>
+                        <w:r>
+                          <w:rPr>
+                            <w:rStyle w:val="atv1"/>
+                            <w:sz w:val="15"/>
+                            <w:szCs w:val="11"/>
+                          </w:rPr>
+                          <w:t>addthis_toolbox</w:t>
+                        </w:r>
+                        <w:proofErr w:type="spellEnd"/>
+                        <w:r>
+                          <w:rPr>
+                            <w:rStyle w:val="atv1"/>
+                            <w:sz w:val="15"/>
+                            <w:szCs w:val="11"/>
+                          </w:rPr>
+                          <w:t xml:space="preserve"> </w:t>
+                        </w:r>
+                        <w:proofErr w:type="spellStart"/>
+                        <w:r>
+                          <w:rPr>
+                            <w:rStyle w:val="atv1"/>
+                            <w:sz w:val="15"/>
+                            <w:szCs w:val="11"/>
+                          </w:rPr>
+                          <w:t>addthis_default_style</w:t>
+                        </w:r>
+                        <w:proofErr w:type="spellEnd"/>
+                        <w:r>
+                          <w:rPr>
+                            <w:rStyle w:val="atv1"/>
+                            <w:sz w:val="15"/>
+                            <w:szCs w:val="11"/>
+                          </w:rPr>
+                          <w:t xml:space="preserve"> addthis_32x32_style"</w:t>
                         </w:r>
                         <w:r>
                           <w:rPr>
@@ -3989,15 +4215,43 @@
                             <w:sz w:val="15"/>
                             <w:szCs w:val="11"/>
                           </w:rPr>
-                          <w:t xml:space="preserve">"addthis_button_facebook_like" </w:t>
-                        </w:r>
+                          <w:t>"</w:t>
+                        </w:r>
+                        <w:proofErr w:type="spellStart"/>
+                        <w:r>
+                          <w:rPr>
+                            <w:rStyle w:val="atv1"/>
+                            <w:sz w:val="15"/>
+                            <w:szCs w:val="11"/>
+                          </w:rPr>
+                          <w:t>addthis_button_facebook_like</w:t>
+                        </w:r>
+                        <w:proofErr w:type="spellEnd"/>
+                        <w:r>
+                          <w:rPr>
+                            <w:rStyle w:val="atv1"/>
+                            <w:sz w:val="15"/>
+                            <w:szCs w:val="11"/>
+                          </w:rPr>
+                          <w:t xml:space="preserve">" </w:t>
+                        </w:r>
+                        <w:proofErr w:type="spellStart"/>
                         <w:r>
                           <w:rPr>
                             <w:rStyle w:val="atn1"/>
                             <w:sz w:val="15"/>
                             <w:szCs w:val="11"/>
                           </w:rPr>
-                          <w:t>fb:like:layout=</w:t>
+                          <w:t>fb:like:layout</w:t>
+                        </w:r>
+                        <w:proofErr w:type="spellEnd"/>
+                        <w:r>
+                          <w:rPr>
+                            <w:rStyle w:val="atn1"/>
+                            <w:sz w:val="15"/>
+                            <w:szCs w:val="11"/>
+                          </w:rPr>
+                          <w:t>=</w:t>
                         </w:r>
                         <w:r>
                           <w:rPr>
@@ -4005,7 +4259,25 @@
                             <w:sz w:val="15"/>
                             <w:szCs w:val="11"/>
                           </w:rPr>
-                          <w:t>"button_count"</w:t>
+                          <w:t>"</w:t>
+                        </w:r>
+                        <w:proofErr w:type="spellStart"/>
+                        <w:r>
+                          <w:rPr>
+                            <w:rStyle w:val="atv1"/>
+                            <w:sz w:val="15"/>
+                            <w:szCs w:val="11"/>
+                          </w:rPr>
+                          <w:t>button_count</w:t>
+                        </w:r>
+                        <w:proofErr w:type="spellEnd"/>
+                        <w:r>
+                          <w:rPr>
+                            <w:rStyle w:val="atv1"/>
+                            <w:sz w:val="15"/>
+                            <w:szCs w:val="11"/>
+                          </w:rPr>
+                          <w:t>"</w:t>
                         </w:r>
                         <w:r>
                           <w:rPr>
@@ -4070,7 +4342,25 @@
                             <w:sz w:val="15"/>
                             <w:szCs w:val="11"/>
                           </w:rPr>
-                          <w:t>"addthis_button_tweet"</w:t>
+                          <w:t>"</w:t>
+                        </w:r>
+                        <w:proofErr w:type="spellStart"/>
+                        <w:r>
+                          <w:rPr>
+                            <w:rStyle w:val="atv1"/>
+                            <w:sz w:val="15"/>
+                            <w:szCs w:val="11"/>
+                          </w:rPr>
+                          <w:t>addthis_button_tweet</w:t>
+                        </w:r>
+                        <w:proofErr w:type="spellEnd"/>
+                        <w:r>
+                          <w:rPr>
+                            <w:rStyle w:val="atv1"/>
+                            <w:sz w:val="15"/>
+                            <w:szCs w:val="11"/>
+                          </w:rPr>
+                          <w:t>"</w:t>
                         </w:r>
                         <w:r>
                           <w:rPr>
@@ -4135,16 +4425,26 @@
                             <w:sz w:val="15"/>
                             <w:szCs w:val="11"/>
                           </w:rPr>
-                          <w:t>"addthis_button_</w:t>
-                        </w:r>
+                          <w:t>"</w:t>
+                        </w:r>
+                        <w:proofErr w:type="spellStart"/>
                         <w:r>
                           <w:rPr>
                             <w:rStyle w:val="atv1"/>
                             <w:sz w:val="15"/>
                             <w:szCs w:val="11"/>
                           </w:rPr>
+                          <w:t>addthis_button_</w:t>
+                        </w:r>
+                        <w:r>
+                          <w:rPr>
+                            <w:rStyle w:val="atv1"/>
+                            <w:sz w:val="15"/>
+                            <w:szCs w:val="11"/>
+                          </w:rPr>
                           <w:t>pinterest_pinit</w:t>
                         </w:r>
+                        <w:proofErr w:type="spellEnd"/>
                         <w:r>
                           <w:rPr>
                             <w:rStyle w:val="atv1"/>
@@ -4216,7 +4516,43 @@
                             <w:sz w:val="15"/>
                             <w:szCs w:val="11"/>
                           </w:rPr>
-                          <w:t>"addthis_counter addthis_pill_style"</w:t>
+                          <w:t>"</w:t>
+                        </w:r>
+                        <w:proofErr w:type="spellStart"/>
+                        <w:r>
+                          <w:rPr>
+                            <w:rStyle w:val="atv1"/>
+                            <w:sz w:val="15"/>
+                            <w:szCs w:val="11"/>
+                          </w:rPr>
+                          <w:t>addthis_counter</w:t>
+                        </w:r>
+                        <w:proofErr w:type="spellEnd"/>
+                        <w:r>
+                          <w:rPr>
+                            <w:rStyle w:val="atv1"/>
+                            <w:sz w:val="15"/>
+                            <w:szCs w:val="11"/>
+                          </w:rPr>
+                          <w:t xml:space="preserve"> </w:t>
+                        </w:r>
+                        <w:proofErr w:type="spellStart"/>
+                        <w:r>
+                          <w:rPr>
+                            <w:rStyle w:val="atv1"/>
+                            <w:sz w:val="15"/>
+                            <w:szCs w:val="11"/>
+                          </w:rPr>
+                          <w:t>addthis_pill_style</w:t>
+                        </w:r>
+                        <w:proofErr w:type="spellEnd"/>
+                        <w:r>
+                          <w:rPr>
+                            <w:rStyle w:val="atv1"/>
+                            <w:sz w:val="15"/>
+                            <w:szCs w:val="11"/>
+                          </w:rPr>
+                          <w:t>"</w:t>
                         </w:r>
                         <w:r>
                           <w:rPr>
@@ -4278,7 +4614,25 @@
                             <w:sz w:val="15"/>
                             <w:szCs w:val="11"/>
                           </w:rPr>
-                          <w:t>&lt;!-- AddThis Button END --&gt;</w:t>
+                          <w:t xml:space="preserve">&lt;!-- </w:t>
+                        </w:r>
+                        <w:proofErr w:type="spellStart"/>
+                        <w:r>
+                          <w:rPr>
+                            <w:rStyle w:val="com1"/>
+                            <w:sz w:val="15"/>
+                            <w:szCs w:val="11"/>
+                          </w:rPr>
+                          <w:t>AddThis</w:t>
+                        </w:r>
+                        <w:proofErr w:type="spellEnd"/>
+                        <w:r>
+                          <w:rPr>
+                            <w:rStyle w:val="com1"/>
+                            <w:sz w:val="15"/>
+                            <w:szCs w:val="11"/>
+                          </w:rPr>
+                          <w:t xml:space="preserve"> Button END --&gt;</w:t>
                         </w:r>
                       </w:p>
                     </w:txbxContent>
@@ -4307,7 +4661,29 @@
                 <w:szCs w:val="20"/>
               </w:rPr>
               <w:br/>
-              <w:t xml:space="preserve">Our AddThis Profile ID is </w:t>
+              <w:t xml:space="preserve">Our </w:t>
+            </w:r>
+            <w:proofErr w:type="spellStart"/>
+            <w:r>
+              <w:rPr>
+                <w:rFonts w:ascii="Arial" w:hAnsi="Arial" w:cs="Arial"/>
+                <w:bCs/>
+                <w:color w:val="000000"/>
+                <w:sz w:val="20"/>
+                <w:szCs w:val="20"/>
+              </w:rPr>
+              <w:t>AddThis</w:t>
+            </w:r>
+            <w:proofErr w:type="spellEnd"/>
+            <w:r>
+              <w:rPr>
+                <w:rFonts w:ascii="Arial" w:hAnsi="Arial" w:cs="Arial"/>
+                <w:bCs/>
+                <w:color w:val="000000"/>
+                <w:sz w:val="20"/>
+                <w:szCs w:val="20"/>
+              </w:rPr>
+              <w:t xml:space="preserve"> Profile ID is </w:t>
             </w:r>
             <w:r>
               <w:rPr>
@@ -4334,15 +4710,49 @@
                 <w:szCs w:val="20"/>
               </w:rPr>
             </w:pPr>
-            <w:r>
-              <w:rPr>
-                <w:rFonts w:ascii="Arial" w:hAnsi="Arial" w:cs="Arial"/>
-                <w:bCs/>
-                <w:color w:val="000000"/>
-                <w:sz w:val="20"/>
-                <w:szCs w:val="20"/>
-              </w:rPr>
-              <w:t>socialLinks class has been added to product page and addthis extension updated with above information. Needs to be tested on live site still.</w:t>
+            <w:proofErr w:type="spellStart"/>
+            <w:r>
+              <w:rPr>
+                <w:rFonts w:ascii="Arial" w:hAnsi="Arial" w:cs="Arial"/>
+                <w:bCs/>
+                <w:color w:val="000000"/>
+                <w:sz w:val="20"/>
+                <w:szCs w:val="20"/>
+              </w:rPr>
+              <w:t>socialLinks</w:t>
+            </w:r>
+            <w:proofErr w:type="spellEnd"/>
+            <w:r>
+              <w:rPr>
+                <w:rFonts w:ascii="Arial" w:hAnsi="Arial" w:cs="Arial"/>
+                <w:bCs/>
+                <w:color w:val="000000"/>
+                <w:sz w:val="20"/>
+                <w:szCs w:val="20"/>
+              </w:rPr>
+              <w:t xml:space="preserve"> class has been added to product page and </w:t>
+            </w:r>
+            <w:proofErr w:type="spellStart"/>
+            <w:r>
+              <w:rPr>
+                <w:rFonts w:ascii="Arial" w:hAnsi="Arial" w:cs="Arial"/>
+                <w:bCs/>
+                <w:color w:val="000000"/>
+                <w:sz w:val="20"/>
+                <w:szCs w:val="20"/>
+              </w:rPr>
+              <w:t>addthis</w:t>
+            </w:r>
+            <w:proofErr w:type="spellEnd"/>
+            <w:r>
+              <w:rPr>
+                <w:rFonts w:ascii="Arial" w:hAnsi="Arial" w:cs="Arial"/>
+                <w:bCs/>
+                <w:color w:val="000000"/>
+                <w:sz w:val="20"/>
+                <w:szCs w:val="20"/>
+              </w:rPr>
+              <w:t xml:space="preserve"> extension updated with above information. Needs to be tested on live site still.</w:t>
             </w:r>
             <w:r>
               <w:rPr>
@@ -4429,15 +4839,49 @@
                 <w:szCs w:val="20"/>
               </w:rPr>
             </w:pPr>
-            <w:r>
-              <w:rPr>
-                <w:rFonts w:ascii="Arial" w:hAnsi="Arial" w:cs="Arial"/>
-                <w:bCs/>
-                <w:color w:val="000000"/>
-                <w:sz w:val="20"/>
-                <w:szCs w:val="20"/>
-              </w:rPr>
-              <w:t>Config Options - The config options shall present as selectable buttons similar to those depicted in the image.  Once selected, the button shall change in appearance to having been selected.  If another button for the option is selected, the previously selected button shall de-select.</w:t>
+            <w:proofErr w:type="spellStart"/>
+            <w:r>
+              <w:rPr>
+                <w:rFonts w:ascii="Arial" w:hAnsi="Arial" w:cs="Arial"/>
+                <w:bCs/>
+                <w:color w:val="000000"/>
+                <w:sz w:val="20"/>
+                <w:szCs w:val="20"/>
+              </w:rPr>
+              <w:t>Config</w:t>
+            </w:r>
+            <w:proofErr w:type="spellEnd"/>
+            <w:r>
+              <w:rPr>
+                <w:rFonts w:ascii="Arial" w:hAnsi="Arial" w:cs="Arial"/>
+                <w:bCs/>
+                <w:color w:val="000000"/>
+                <w:sz w:val="20"/>
+                <w:szCs w:val="20"/>
+              </w:rPr>
+              <w:t xml:space="preserve"> Options - The </w:t>
+            </w:r>
+            <w:proofErr w:type="spellStart"/>
+            <w:r>
+              <w:rPr>
+                <w:rFonts w:ascii="Arial" w:hAnsi="Arial" w:cs="Arial"/>
+                <w:bCs/>
+                <w:color w:val="000000"/>
+                <w:sz w:val="20"/>
+                <w:szCs w:val="20"/>
+              </w:rPr>
+              <w:t>config</w:t>
+            </w:r>
+            <w:proofErr w:type="spellEnd"/>
+            <w:r>
+              <w:rPr>
+                <w:rFonts w:ascii="Arial" w:hAnsi="Arial" w:cs="Arial"/>
+                <w:bCs/>
+                <w:color w:val="000000"/>
+                <w:sz w:val="20"/>
+                <w:szCs w:val="20"/>
+              </w:rPr>
+              <w:t xml:space="preserve"> options shall present as selectable buttons similar to those depicted in the image.  Once selected, the button shall change in appearance to having been selected.  If another button for the option is selected, the previously selected button shall de-select.</w:t>
             </w:r>
           </w:p>
           <w:p>
@@ -4843,7 +5287,29 @@
                 <w:sz w:val="20"/>
                 <w:szCs w:val="20"/>
               </w:rPr>
-              <w:t>Only the config options assigned to the product shall display.  (Some moccasins don't get the bead option.)</w:t>
+              <w:t xml:space="preserve">Only the </w:t>
+            </w:r>
+            <w:proofErr w:type="spellStart"/>
+            <w:r>
+              <w:rPr>
+                <w:rFonts w:ascii="Arial" w:hAnsi="Arial" w:cs="Arial"/>
+                <w:bCs/>
+                <w:color w:val="000000"/>
+                <w:sz w:val="20"/>
+                <w:szCs w:val="20"/>
+              </w:rPr>
+              <w:t>config</w:t>
+            </w:r>
+            <w:proofErr w:type="spellEnd"/>
+            <w:r>
+              <w:rPr>
+                <w:rFonts w:ascii="Arial" w:hAnsi="Arial" w:cs="Arial"/>
+                <w:bCs/>
+                <w:color w:val="000000"/>
+                <w:sz w:val="20"/>
+                <w:szCs w:val="20"/>
+              </w:rPr>
+              <w:t xml:space="preserve"> options assigned to the product shall display.  (Some moccasins don't get the bead option.)</w:t>
             </w:r>
           </w:p>
           <w:p>
@@ -4968,7 +5434,29 @@
                 <w:sz w:val="20"/>
                 <w:szCs w:val="20"/>
               </w:rPr>
-              <w:t xml:space="preserve">Add to Wishlist - This is </w:t>
+              <w:t xml:space="preserve">Add to </w:t>
+            </w:r>
+            <w:proofErr w:type="spellStart"/>
+            <w:r>
+              <w:rPr>
+                <w:rFonts w:ascii="Arial" w:hAnsi="Arial" w:cs="Arial"/>
+                <w:bCs/>
+                <w:color w:val="000000"/>
+                <w:sz w:val="20"/>
+                <w:szCs w:val="20"/>
+              </w:rPr>
+              <w:t>Wishlist</w:t>
+            </w:r>
+            <w:proofErr w:type="spellEnd"/>
+            <w:r>
+              <w:rPr>
+                <w:rFonts w:ascii="Arial" w:hAnsi="Arial" w:cs="Arial"/>
+                <w:bCs/>
+                <w:color w:val="000000"/>
+                <w:sz w:val="20"/>
+                <w:szCs w:val="20"/>
+              </w:rPr>
+              <w:t xml:space="preserve"> - This is </w:t>
             </w:r>
             <w:r>
               <w:rPr>
@@ -5642,7 +6130,29 @@
                 <w:sz w:val="20"/>
                 <w:szCs w:val="20"/>
               </w:rPr>
-              <w:t xml:space="preserve"> for an example.  As I understand it, Zoovy has previous experience in this having customized  product page for Barefootess.com </w:t>
+              <w:t xml:space="preserve"> for an example.  As I understand it, </w:t>
+            </w:r>
+            <w:proofErr w:type="spellStart"/>
+            <w:r>
+              <w:rPr>
+                <w:rFonts w:ascii="Arial" w:hAnsi="Arial" w:cs="Arial"/>
+                <w:bCs/>
+                <w:color w:val="000000"/>
+                <w:sz w:val="20"/>
+                <w:szCs w:val="20"/>
+              </w:rPr>
+              <w:t>Zoovy</w:t>
+            </w:r>
+            <w:proofErr w:type="spellEnd"/>
+            <w:r>
+              <w:rPr>
+                <w:rFonts w:ascii="Arial" w:hAnsi="Arial" w:cs="Arial"/>
+                <w:bCs/>
+                <w:color w:val="000000"/>
+                <w:sz w:val="20"/>
+                <w:szCs w:val="20"/>
+              </w:rPr>
+              <w:t xml:space="preserve"> has previous experience in this having customized  product page for Barefootess.com </w:t>
             </w:r>
             <w:hyperlink r:id="rId16" w:history="1">
               <w:r>
@@ -6267,7 +6777,15 @@
             <w:bookmarkEnd w:id="36"/>
             <w:r>
               <w:lastRenderedPageBreak/>
-              <w:t>Success Scenario 5:  Increase space between Prev/Next buttons</w:t>
+              <w:t xml:space="preserve">Success Scenario 5:  Increase space between </w:t>
+            </w:r>
+            <w:proofErr w:type="spellStart"/>
+            <w:r>
+              <w:t>Prev</w:t>
+            </w:r>
+            <w:proofErr w:type="spellEnd"/>
+            <w:r>
+              <w:t>/Next buttons</w:t>
             </w:r>
             <w:bookmarkEnd w:id="37"/>
           </w:p>
@@ -6315,7 +6833,29 @@
                 <w:sz w:val="20"/>
                 <w:szCs w:val="20"/>
               </w:rPr>
-              <w:t xml:space="preserve"> using the menu navigation for category and subcategory to ensure the Prev/Next buttons appear on the product page.</w:t>
+              <w:t xml:space="preserve"> using the menu navigation for category and subcategory to ensure the </w:t>
+            </w:r>
+            <w:proofErr w:type="spellStart"/>
+            <w:r>
+              <w:rPr>
+                <w:rFonts w:ascii="Arial" w:hAnsi="Arial" w:cs="Arial"/>
+                <w:bCs/>
+                <w:color w:val="000000"/>
+                <w:sz w:val="20"/>
+                <w:szCs w:val="20"/>
+              </w:rPr>
+              <w:t>Prev</w:t>
+            </w:r>
+            <w:proofErr w:type="spellEnd"/>
+            <w:r>
+              <w:rPr>
+                <w:rFonts w:ascii="Arial" w:hAnsi="Arial" w:cs="Arial"/>
+                <w:bCs/>
+                <w:color w:val="000000"/>
+                <w:sz w:val="20"/>
+                <w:szCs w:val="20"/>
+              </w:rPr>
+              <w:t>/Next buttons appear on the product page.</w:t>
             </w:r>
           </w:p>
           <w:p>
@@ -6341,7 +6881,29 @@
                 <w:sz w:val="20"/>
                 <w:szCs w:val="20"/>
               </w:rPr>
-              <w:t>The space between the breadcrumb path and the Prev/Next buttons will be increased as shown</w:t>
+              <w:t xml:space="preserve">The space between the breadcrumb path and the </w:t>
+            </w:r>
+            <w:proofErr w:type="spellStart"/>
+            <w:r>
+              <w:rPr>
+                <w:rFonts w:ascii="Arial" w:hAnsi="Arial" w:cs="Arial"/>
+                <w:bCs/>
+                <w:color w:val="000000"/>
+                <w:sz w:val="20"/>
+                <w:szCs w:val="20"/>
+              </w:rPr>
+              <w:t>Prev</w:t>
+            </w:r>
+            <w:proofErr w:type="spellEnd"/>
+            <w:r>
+              <w:rPr>
+                <w:rFonts w:ascii="Arial" w:hAnsi="Arial" w:cs="Arial"/>
+                <w:bCs/>
+                <w:color w:val="000000"/>
+                <w:sz w:val="20"/>
+                <w:szCs w:val="20"/>
+              </w:rPr>
+              <w:t>/Next buttons will be increased as shown</w:t>
             </w:r>
             <w:r>
               <w:rPr>
@@ -7442,7 +8004,7 @@
         <w:sz w:val="16"/>
         <w:szCs w:val="16"/>
       </w:rPr>
-      <w:t>6/14/2013</w:t>
+      <w:t>7/2/2013</w:t>
     </w:r>
     <w:r>
       <w:rPr>
@@ -7469,7 +8031,27 @@
         <w:sz w:val="16"/>
         <w:szCs w:val="16"/>
       </w:rPr>
-      <w:t xml:space="preserve">Itasca Leathergoods, LLC - </w:t>
+      <w:t xml:space="preserve">Itasca </w:t>
+    </w:r>
+    <w:proofErr w:type="spellStart"/>
+    <w:r>
+      <w:rPr>
+        <w:rStyle w:val="PageNumber"/>
+        <w:rFonts w:ascii="Arial" w:hAnsi="Arial" w:cs="Arial"/>
+        <w:sz w:val="16"/>
+        <w:szCs w:val="16"/>
+      </w:rPr>
+      <w:t>Leathergoods</w:t>
+    </w:r>
+    <w:proofErr w:type="spellEnd"/>
+    <w:r>
+      <w:rPr>
+        <w:rStyle w:val="PageNumber"/>
+        <w:rFonts w:ascii="Arial" w:hAnsi="Arial" w:cs="Arial"/>
+        <w:sz w:val="16"/>
+        <w:szCs w:val="16"/>
+      </w:rPr>
+      <w:t xml:space="preserve">, LLC - </w:t>
     </w:r>
     <w:r>
       <w:rPr>
@@ -7524,7 +8106,7 @@
         <w:sz w:val="16"/>
         <w:szCs w:val="16"/>
       </w:rPr>
-      <w:t>6</w:t>
+      <w:t>10</w:t>
     </w:r>
     <w:r>
       <w:rPr>
@@ -7885,8 +8467,19 @@
               <w:sz w:val="20"/>
             </w:rPr>
             <w:br/>
-            <w:t>Paul VanderWaal</w:t>
+            <w:t xml:space="preserve">Paul </w:t>
           </w:r>
+          <w:proofErr w:type="spellStart"/>
+          <w:r>
+            <w:rPr>
+              <w:rFonts w:ascii="Arial" w:hAnsi="Arial" w:cs="Arial"/>
+              <w:b/>
+              <w:bCs/>
+              <w:sz w:val="20"/>
+            </w:rPr>
+            <w:t>VanderWaal</w:t>
+          </w:r>
+          <w:proofErr w:type="spellEnd"/>
         </w:p>
       </w:tc>
       <w:tc>
@@ -7927,7 +8520,29 @@
               <w:sz w:val="20"/>
               <w:szCs w:val="20"/>
             </w:rPr>
-            <w:t xml:space="preserve">Itasca Leathergoods </w:t>
+            <w:t xml:space="preserve">Itasca </w:t>
+          </w:r>
+          <w:proofErr w:type="spellStart"/>
+          <w:r>
+            <w:rPr>
+              <w:rFonts w:ascii="Arial" w:hAnsi="Arial" w:cs="Arial"/>
+              <w:b/>
+              <w:bCs/>
+              <w:sz w:val="20"/>
+              <w:szCs w:val="20"/>
+            </w:rPr>
+            <w:t>Leathergoods</w:t>
+          </w:r>
+          <w:proofErr w:type="spellEnd"/>
+          <w:r>
+            <w:rPr>
+              <w:rFonts w:ascii="Arial" w:hAnsi="Arial" w:cs="Arial"/>
+              <w:b/>
+              <w:bCs/>
+              <w:sz w:val="20"/>
+              <w:szCs w:val="20"/>
+            </w:rPr>
+            <w:t xml:space="preserve"> </w:t>
           </w:r>
           <w:r>
             <w:rPr>

</xml_diff>